<commit_message>
A little more writing
</commit_message>
<xml_diff>
--- a/manuscripts/ms.docx
+++ b/manuscripts/ms.docx
@@ -307,7 +307,6 @@
         <w:ind w:firstLine="720"/>
         <w:contextualSpacing/>
         <w:rPr>
-          <w:ins w:id="2" w:author="Jeff Rouder" w:date="2018-05-08T08:55:00Z"/>
           <w:rFonts w:ascii="Times New Roman" w:hAnsi="Times New Roman" w:cs="Times New Roman"/>
           <w:sz w:val="24"/>
           <w:szCs w:val="24"/>
@@ -320,23 +319,31 @@
           <w:szCs w:val="24"/>
         </w:rPr>
         <w:lastRenderedPageBreak/>
-        <w:t xml:space="preserve">Violence is common in the media, and many are concerned about the effects such media may have on </w:t>
-      </w:r>
-      <w:r>
-        <w:rPr>
-          <w:rFonts w:ascii="Times New Roman" w:hAnsi="Times New Roman" w:cs="Times New Roman"/>
-          <w:sz w:val="24"/>
-          <w:szCs w:val="24"/>
-        </w:rPr>
-        <w:t xml:space="preserve">its audience. </w:t>
-      </w:r>
-      <w:r>
-        <w:rPr>
-          <w:rFonts w:ascii="Times New Roman" w:hAnsi="Times New Roman" w:cs="Times New Roman"/>
-          <w:sz w:val="24"/>
-          <w:szCs w:val="24"/>
-        </w:rPr>
-        <w:t xml:space="preserve">Indeed, there are many research studies that </w:t>
+        <w:t xml:space="preserve">Violence is common in the media, and many are concerned about the effects such media may have on its audience. </w:t>
+      </w:r>
+      <w:r>
+        <w:rPr>
+          <w:rFonts w:ascii="Times New Roman" w:hAnsi="Times New Roman" w:cs="Times New Roman"/>
+          <w:sz w:val="24"/>
+          <w:szCs w:val="24"/>
+        </w:rPr>
+        <w:t xml:space="preserve">Indeed, </w:t>
+      </w:r>
+      <w:r>
+        <w:rPr>
+          <w:rFonts w:ascii="Times New Roman" w:hAnsi="Times New Roman" w:cs="Times New Roman"/>
+          <w:sz w:val="24"/>
+          <w:szCs w:val="24"/>
+        </w:rPr>
+        <w:t xml:space="preserve">psychological </w:t>
+      </w:r>
+      <w:r>
+        <w:rPr>
+          <w:rFonts w:ascii="Times New Roman" w:hAnsi="Times New Roman" w:cs="Times New Roman"/>
+          <w:sz w:val="24"/>
+          <w:szCs w:val="24"/>
+        </w:rPr>
+        <w:t xml:space="preserve">research </w:t>
       </w:r>
       <w:r>
         <w:rPr>
@@ -352,6 +359,14 @@
           <w:sz w:val="24"/>
           <w:szCs w:val="24"/>
         </w:rPr>
+        <w:t>s</w:t>
+      </w:r>
+      <w:r>
+        <w:rPr>
+          <w:rFonts w:ascii="Times New Roman" w:hAnsi="Times New Roman" w:cs="Times New Roman"/>
+          <w:sz w:val="24"/>
+          <w:szCs w:val="24"/>
+        </w:rPr>
         <w:t xml:space="preserve"> </w:t>
       </w:r>
       <w:r>
@@ -360,40 +375,55 @@
           <w:sz w:val="24"/>
           <w:szCs w:val="24"/>
         </w:rPr>
-        <w:t xml:space="preserve">that violent media decreases prosocial </w:t>
-      </w:r>
-      <w:r>
-        <w:rPr>
-          <w:rFonts w:ascii="Times New Roman" w:hAnsi="Times New Roman" w:cs="Times New Roman"/>
-          <w:sz w:val="24"/>
-          <w:szCs w:val="24"/>
-        </w:rPr>
-        <w:t>behavior and increases aggressive behavior</w:t>
-      </w:r>
-      <w:r>
-        <w:rPr>
-          <w:rFonts w:ascii="Times New Roman" w:hAnsi="Times New Roman" w:cs="Times New Roman"/>
-          <w:sz w:val="24"/>
-          <w:szCs w:val="24"/>
-        </w:rPr>
-        <w:t>, and academic societies have made</w:t>
-      </w:r>
-      <w:r>
-        <w:rPr>
-          <w:rFonts w:ascii="Times New Roman" w:hAnsi="Times New Roman" w:cs="Times New Roman"/>
-          <w:sz w:val="24"/>
-          <w:szCs w:val="24"/>
-        </w:rPr>
-        <w:t xml:space="preserve"> public </w:t>
-      </w:r>
-      <w:commentRangeStart w:id="3"/>
-      <w:r>
-        <w:rPr>
-          <w:rFonts w:ascii="Times New Roman" w:hAnsi="Times New Roman" w:cs="Times New Roman"/>
-          <w:sz w:val="24"/>
-          <w:szCs w:val="24"/>
-        </w:rPr>
-        <w:t xml:space="preserve">statements on the harmful effects of violent media </w:t>
+        <w:t xml:space="preserve">that violent media </w:t>
+      </w:r>
+      <w:r>
+        <w:rPr>
+          <w:rFonts w:ascii="Times New Roman" w:hAnsi="Times New Roman" w:cs="Times New Roman"/>
+          <w:sz w:val="24"/>
+          <w:szCs w:val="24"/>
+        </w:rPr>
+        <w:t>may decrease</w:t>
+      </w:r>
+      <w:r>
+        <w:rPr>
+          <w:rFonts w:ascii="Times New Roman" w:hAnsi="Times New Roman" w:cs="Times New Roman"/>
+          <w:sz w:val="24"/>
+          <w:szCs w:val="24"/>
+        </w:rPr>
+        <w:t xml:space="preserve"> </w:t>
+      </w:r>
+      <w:r>
+        <w:rPr>
+          <w:rFonts w:ascii="Times New Roman" w:hAnsi="Times New Roman" w:cs="Times New Roman"/>
+          <w:sz w:val="24"/>
+          <w:szCs w:val="24"/>
+        </w:rPr>
+        <w:t>prosocial behavior and increase</w:t>
+      </w:r>
+      <w:r>
+        <w:rPr>
+          <w:rFonts w:ascii="Times New Roman" w:hAnsi="Times New Roman" w:cs="Times New Roman"/>
+          <w:sz w:val="24"/>
+          <w:szCs w:val="24"/>
+        </w:rPr>
+        <w:t xml:space="preserve"> aggressive behavior</w:t>
+      </w:r>
+      <w:r>
+        <w:rPr>
+          <w:rFonts w:ascii="Times New Roman" w:hAnsi="Times New Roman" w:cs="Times New Roman"/>
+          <w:sz w:val="24"/>
+          <w:szCs w:val="24"/>
+        </w:rPr>
+        <w:t xml:space="preserve">, </w:t>
+      </w:r>
+      <w:r>
+        <w:rPr>
+          <w:rFonts w:ascii="Times New Roman" w:hAnsi="Times New Roman" w:cs="Times New Roman"/>
+          <w:sz w:val="24"/>
+          <w:szCs w:val="24"/>
+        </w:rPr>
+        <w:t xml:space="preserve">and academic societies have made public statements on the harmful effects of violent media </w:t>
       </w:r>
       <w:r>
         <w:rPr>
@@ -451,13 +481,6 @@
           <w:szCs w:val="24"/>
         </w:rPr>
         <w:t xml:space="preserve"> </w:t>
-      </w:r>
-      <w:commentRangeEnd w:id="3"/>
-      <w:r>
-        <w:rPr>
-          <w:rStyle w:val="CommentReference"/>
-        </w:rPr>
-        <w:commentReference w:id="3"/>
       </w:r>
     </w:p>
     <w:p>
@@ -1280,14 +1303,13 @@
         </w:rPr>
         <w:t xml:space="preserve">While running the experiment, we took the opportunity to test a related hypothesis about hormones, body morphology, and aggression. </w:t>
       </w:r>
-      <w:commentRangeStart w:id="4"/>
-      <w:r>
-        <w:rPr>
-          <w:rFonts w:ascii="Times New Roman" w:hAnsi="Times New Roman" w:cs="Times New Roman"/>
-          <w:sz w:val="24"/>
-          <w:szCs w:val="24"/>
-        </w:rPr>
-        <w:t>The male sex hormone testosterone is theorized to be one cause of aggression, and it is</w:t>
+      <w:r>
+        <w:rPr>
+          <w:rFonts w:ascii="Times New Roman" w:hAnsi="Times New Roman" w:cs="Times New Roman"/>
+          <w:sz w:val="24"/>
+          <w:szCs w:val="24"/>
+        </w:rPr>
+        <w:t>The male sex hormone testosterone is theorized to be one cause of aggression</w:t>
       </w:r>
       <w:r>
         <w:rPr>
@@ -1303,6 +1325,107 @@
           <w:sz w:val="24"/>
           <w:szCs w:val="24"/>
         </w:rPr>
+        <w:fldChar w:fldCharType="begin" w:fldLock="1"/>
+      </w:r>
+      <w:r>
+        <w:rPr>
+          <w:rFonts w:ascii="Times New Roman" w:hAnsi="Times New Roman" w:cs="Times New Roman"/>
+          <w:sz w:val="24"/>
+          <w:szCs w:val="24"/>
+        </w:rPr>
+        <w:instrText>ADDIN CSL_CITATION { "citationItems" : [ { "id" : "ITEM-1", "itemData" : { "DOI" : "10.1016/j.psyneuen.2011.02.001", "ISSN" : "03064530", "PMID" : "21367531", "abstract" : "Testosterone concentrations fluctuate rapidly in response to competitive and aggressive interactions, suggesting that changes in testosterone rather than baseline differences shape ongoing and/or future competitive and aggressive behaviors. Although recent experiments in animal models provide compelling empirical support for this idea, studies in humans have focused largely on how competitive interactions drive changes in testosterone concentrations and not how these changes influence subsequent behavior. In this paper, we provide a review of the literature on testosterone and human aggression with a main focus on the role of testosterone dynamics in modulating reactive aggression. We also speculate on one putative neural mechanism through which testosterone may bias human aggressive behavior. Finally, we conclude by highlighting important questions that should be addressed in future research.", "author" : [ { "dropping-particle" : "", "family" : "Carr\u00e9", "given" : "Justin M.", "non-dropping-particle" : "", "parse-names" : false, "suffix" : "" }, { "dropping-particle" : "", "family" : "McCormick", "given" : "Cheryl M.", "non-dropping-particle" : "", "parse-names" : false, "suffix" : "" }, { "dropping-particle" : "", "family" : "Hariri", "given" : "Ahmad R.", "non-dropping-particle" : "", "parse-names" : false, "suffix" : "" } ], "container-title" : "Psychoneuroendocrinology", "id" : "ITEM-1", "issue" : "7", "issued" : { "date-parts" : [ [ "2011", "8" ] ] }, "page" : "935-944", "title" : "The social neuroendocrinology of human aggression", "type" : "article-journal", "volume" : "36" }, "uris" : [ "http://www.mendeley.com/documents/?uuid=cba5193e-d3d4-3e72-8c84-a2bc2663f2c6" ] } ], "mendeley" : { "formattedCitation" : "(Carr\u00e9, McCormick, &amp; Hariri, 2011)", "manualFormatting" : "(see Carr\u00e9, McCormick, &amp; Hariri, 2011 for a review)", "plainTextFormattedCitation" : "(Carr\u00e9, McCormick, &amp; Hariri, 2011)" }, "properties" : { "noteIndex" : 0 }, "schema" : "https://github.com/citation-style-language/schema/raw/master/csl-citation.json" }</w:instrText>
+      </w:r>
+      <w:r>
+        <w:rPr>
+          <w:rFonts w:ascii="Times New Roman" w:hAnsi="Times New Roman" w:cs="Times New Roman"/>
+          <w:sz w:val="24"/>
+          <w:szCs w:val="24"/>
+        </w:rPr>
+        <w:fldChar w:fldCharType="separate"/>
+      </w:r>
+      <w:r>
+        <w:rPr>
+          <w:rFonts w:ascii="Times New Roman" w:hAnsi="Times New Roman" w:cs="Times New Roman"/>
+          <w:noProof/>
+          <w:sz w:val="24"/>
+          <w:szCs w:val="24"/>
+        </w:rPr>
+        <w:t>(</w:t>
+      </w:r>
+      <w:r>
+        <w:rPr>
+          <w:rFonts w:ascii="Times New Roman" w:hAnsi="Times New Roman" w:cs="Times New Roman"/>
+          <w:noProof/>
+          <w:sz w:val="24"/>
+          <w:szCs w:val="24"/>
+        </w:rPr>
+        <w:t xml:space="preserve">see </w:t>
+      </w:r>
+      <w:r>
+        <w:rPr>
+          <w:rFonts w:ascii="Times New Roman" w:hAnsi="Times New Roman" w:cs="Times New Roman"/>
+          <w:noProof/>
+          <w:sz w:val="24"/>
+          <w:szCs w:val="24"/>
+        </w:rPr>
+        <w:t>Carré, McCormick, &amp; Hariri, 2011</w:t>
+      </w:r>
+      <w:r>
+        <w:rPr>
+          <w:rFonts w:ascii="Times New Roman" w:hAnsi="Times New Roman" w:cs="Times New Roman"/>
+          <w:noProof/>
+          <w:sz w:val="24"/>
+          <w:szCs w:val="24"/>
+        </w:rPr>
+        <w:t xml:space="preserve"> for a review</w:t>
+      </w:r>
+      <w:r>
+        <w:rPr>
+          <w:rFonts w:ascii="Times New Roman" w:hAnsi="Times New Roman" w:cs="Times New Roman"/>
+          <w:noProof/>
+          <w:sz w:val="24"/>
+          <w:szCs w:val="24"/>
+        </w:rPr>
+        <w:t>)</w:t>
+      </w:r>
+      <w:r>
+        <w:rPr>
+          <w:rFonts w:ascii="Times New Roman" w:hAnsi="Times New Roman" w:cs="Times New Roman"/>
+          <w:sz w:val="24"/>
+          <w:szCs w:val="24"/>
+        </w:rPr>
+        <w:fldChar w:fldCharType="end"/>
+      </w:r>
+      <w:r>
+        <w:rPr>
+          <w:rFonts w:ascii="Times New Roman" w:hAnsi="Times New Roman" w:cs="Times New Roman"/>
+          <w:sz w:val="24"/>
+          <w:szCs w:val="24"/>
+        </w:rPr>
+        <w:t>,</w:t>
+      </w:r>
+      <w:r>
+        <w:rPr>
+          <w:rFonts w:ascii="Times New Roman" w:hAnsi="Times New Roman" w:cs="Times New Roman"/>
+          <w:sz w:val="24"/>
+          <w:szCs w:val="24"/>
+        </w:rPr>
+        <w:t xml:space="preserve"> and it is</w:t>
+      </w:r>
+      <w:r>
+        <w:rPr>
+          <w:rFonts w:ascii="Times New Roman" w:hAnsi="Times New Roman" w:cs="Times New Roman"/>
+          <w:sz w:val="24"/>
+          <w:szCs w:val="24"/>
+        </w:rPr>
+        <w:t xml:space="preserve"> </w:t>
+      </w:r>
+      <w:r>
+        <w:rPr>
+          <w:rFonts w:ascii="Times New Roman" w:hAnsi="Times New Roman" w:cs="Times New Roman"/>
+          <w:sz w:val="24"/>
+          <w:szCs w:val="24"/>
+        </w:rPr>
         <w:t>hypothesize</w:t>
       </w:r>
       <w:r>
@@ -1375,7 +1498,7 @@
           <w:sz w:val="24"/>
           <w:szCs w:val="24"/>
         </w:rPr>
-        <w:instrText>ADDIN CSL_CITATION { "citationItems" : [ { "id" : "ITEM-1", "itemData" : { "DOI" : "10.1016/J.YHBEH.2004.10.006", "ISSN" : "0018-506X", "abstract" : "Men and women differ in temperament and personality traits, such as aggression and sensation seeking. The sex hormone testosterone could play a role in the origin of these differences, but it remains unclear how and when testosterone could have these effects. One way to investigate the prenatal exposure effect of testosterone is to compare opposite-sex (OS) and same-sex (SS) female twins. It has been suggested that OS twin girls are exposed prenatally to elevated testosterone levels and that this may result in some masculinization of their personality and behavior. We measured sexually dimorphic traits and circulating testosterone levels in 13-year-old OS (n = 74) and SS (n = 55) twins. Testosterone levels showed a clear circadian rhythm, with higher levels in the morning than in the afternoon. Testosterone was higher in boys than girls, but similar in OS and SS twin girls. Testosterone was not in any way systematically related to the different personality traits. However, a sex difference in aggression proneness was observed, and OS girls showed a more masculine pattern of aggression proneness than the SS girls. It is argued that it is unlikely that this difference is due to social factors, such as a gender-specific upbringing.", "author" : [ { "dropping-particle" : "", "family" : "Cohen-Bendahan", "given" : "Celina C.C.", "non-dropping-particle" : "", "parse-names" : false, "suffix" : "" }, { "dropping-particle" : "", "family" : "Buitelaar", "given" : "Jan K.", "non-dropping-particle" : "", "parse-names" : false, "suffix" : "" }, { "dropping-particle" : "", "family" : "Goozen", "given" : "Stephanie H.M.", "non-dropping-particle" : "van", "parse-names" : false, "suffix" : "" }, { "dropping-particle" : "", "family" : "Orlebeke", "given" : "Jacob F.", "non-dropping-particle" : "", "parse-names" : false, "suffix" : "" }, { "dropping-particle" : "", "family" : "Cohen-Kettenis", "given" : "Peggy T.", "non-dropping-particle" : "", "parse-names" : false, "suffix" : "" } ], "container-title" : "Hormones and Behavior", "id" : "ITEM-1", "issue" : "2", "issued" : { "date-parts" : [ [ "2005", "2", "1" ] ] }, "page" : "230-237", "publisher" : "Academic Press", "title" : "Is there an effect of prenatal testosterone on aggression and other behavioral traits? A study comparing same-sex and opposite-sex twin girls", "type" : "article-journal", "volume" : "47" }, "uris" : [ "http://www.mendeley.com/documents/?uuid=80620428-3a1a-3992-871e-db045360fde2" ] } ], "mendeley" : { "formattedCitation" : "(Cohen-Bendahan, Buitelaar, van Goozen, Orlebeke, &amp; Cohen-Kettenis, 2005)", "manualFormatting" : "(see, e.g., Cohen-Bendahan, Buitelaar, van Goozen, Orlebeke, &amp; Cohen-Kettenis, 2005)", "plainTextFormattedCitation" : "(Cohen-Bendahan, Buitelaar, van Goozen, Orlebeke, &amp; Cohen-Kettenis, 2005)" }, "properties" : { "noteIndex" : 0 }, "schema" : "https://github.com/citation-style-language/schema/raw/master/csl-citation.json" }</w:instrText>
+        <w:instrText>ADDIN CSL_CITATION { "citationItems" : [ { "id" : "ITEM-1", "itemData" : { "DOI" : "10.1016/J.YHBEH.2004.10.006", "ISSN" : "0018-506X", "abstract" : "Men and women differ in temperament and personality traits, such as aggression and sensation seeking. The sex hormone testosterone could play a role in the origin of these differences, but it remains unclear how and when testosterone could have these effects. One way to investigate the prenatal exposure effect of testosterone is to compare opposite-sex (OS) and same-sex (SS) female twins. It has been suggested that OS twin girls are exposed prenatally to elevated testosterone levels and that this may result in some masculinization of their personality and behavior. We measured sexually dimorphic traits and circulating testosterone levels in 13-year-old OS (n = 74) and SS (n = 55) twins. Testosterone levels showed a clear circadian rhythm, with higher levels in the morning than in the afternoon. Testosterone was higher in boys than girls, but similar in OS and SS twin girls. Testosterone was not in any way systematically related to the different personality traits. However, a sex difference in aggression proneness was observed, and OS girls showed a more masculine pattern of aggression proneness than the SS girls. It is argued that it is unlikely that this difference is due to social factors, such as a gender-specific upbringing.", "author" : [ { "dropping-particle" : "", "family" : "Cohen-Bendahan", "given" : "Celina C.C.", "non-dropping-particle" : "", "parse-names" : false, "suffix" : "" }, { "dropping-particle" : "", "family" : "Buitelaar", "given" : "Jan K.", "non-dropping-particle" : "", "parse-names" : false, "suffix" : "" }, { "dropping-particle" : "", "family" : "Goozen", "given" : "Stephanie H.M.", "non-dropping-particle" : "van", "parse-names" : false, "suffix" : "" }, { "dropping-particle" : "", "family" : "Orlebeke", "given" : "Jacob F.", "non-dropping-particle" : "", "parse-names" : false, "suffix" : "" }, { "dropping-particle" : "", "family" : "Cohen-Kettenis", "given" : "Peggy T.", "non-dropping-particle" : "", "parse-names" : false, "suffix" : "" } ], "container-title" : "Hormones and Behavior", "id" : "ITEM-1", "issue" : "2", "issued" : { "date-parts" : [ [ "2005", "2", "1" ] ] }, "page" : "230-237", "publisher" : "Academic Press", "title" : "Is there an effect of prenatal testosterone on aggression and other behavioral traits? A study comparing same-sex and opposite-sex twin girls", "type" : "article-journal", "volume" : "47" }, "uris" : [ "http://www.mendeley.com/documents/?uuid=80620428-3a1a-3992-871e-db045360fde2" ] } ], "mendeley" : { "formattedCitation" : "(Cohen-Bendahan, Buitelaar, van Goozen, Orlebeke, &amp; Cohen-Kettenis, 2005)", "manualFormatting" : "(see, e.g., Cohen-Bendahan, Buitelaar, van Goozen, Orlebeke, &amp; Cohen-Kettenis, 2005)", "plainTextFormattedCitation" : "(Cohen-Bendahan, Buitelaar, van Goozen, Orlebeke, &amp; Cohen-Kettenis, 2005)", "previouslyFormattedCitation" : "(Cohen-Bendahan, Buitelaar, van Goozen, Orlebeke, &amp; Cohen-Kettenis, 2005)" }, "properties" : { "noteIndex" : 0 }, "schema" : "https://github.com/citation-style-language/schema/raw/master/csl-citation.json" }</w:instrText>
       </w:r>
       <w:r>
         <w:rPr>
@@ -1420,13 +1543,6 @@
         </w:rPr>
         <w:fldChar w:fldCharType="end"/>
       </w:r>
-      <w:commentRangeEnd w:id="4"/>
-      <w:r>
-        <w:rPr>
-          <w:rStyle w:val="CommentReference"/>
-        </w:rPr>
-        <w:commentReference w:id="4"/>
-      </w:r>
       <w:r>
         <w:rPr>
           <w:rFonts w:ascii="Times New Roman" w:hAnsi="Times New Roman" w:cs="Times New Roman"/>
@@ -1506,7 +1622,16 @@
           <w:sz w:val="24"/>
           <w:szCs w:val="24"/>
         </w:rPr>
-        <w:t>s and no effect</w:t>
+        <w:t xml:space="preserve">s </w:t>
+      </w:r>
+      <w:r>
+        <w:rPr>
+          <w:rFonts w:ascii="Times New Roman" w:hAnsi="Times New Roman" w:cs="Times New Roman"/>
+          <w:sz w:val="24"/>
+          <w:szCs w:val="24"/>
+        </w:rPr>
+        <w:lastRenderedPageBreak/>
+        <w:t>and no effect</w:t>
       </w:r>
       <w:r>
         <w:rPr>
@@ -1559,17 +1684,7 @@
           <w:sz w:val="24"/>
           <w:szCs w:val="24"/>
         </w:rPr>
-        <w:t xml:space="preserve">Hönekopp &amp; Watson, </w:t>
-      </w:r>
-      <w:r>
-        <w:rPr>
-          <w:rFonts w:ascii="Times New Roman" w:hAnsi="Times New Roman" w:cs="Times New Roman"/>
-          <w:noProof/>
-          <w:sz w:val="24"/>
-          <w:szCs w:val="24"/>
-        </w:rPr>
-        <w:lastRenderedPageBreak/>
-        <w:t>2011</w:t>
+        <w:t>Hönekopp &amp; Watson, 2011</w:t>
       </w:r>
       <w:r>
         <w:rPr>
@@ -2276,7 +2391,16 @@
           <w:sz w:val="24"/>
           <w:szCs w:val="24"/>
         </w:rPr>
-        <w:t>he small sample size of this resea</w:t>
+        <w:t xml:space="preserve">he </w:t>
+      </w:r>
+      <w:r>
+        <w:rPr>
+          <w:rFonts w:ascii="Times New Roman" w:hAnsi="Times New Roman" w:cs="Times New Roman"/>
+          <w:sz w:val="24"/>
+          <w:szCs w:val="24"/>
+        </w:rPr>
+        <w:lastRenderedPageBreak/>
+        <w:t>small sample size of this resea</w:t>
       </w:r>
       <w:r>
         <w:rPr>
@@ -2300,16 +2424,7 @@
           <w:sz w:val="24"/>
           <w:szCs w:val="24"/>
         </w:rPr>
-        <w:t xml:space="preserve">yields little evidence against an effect of game </w:t>
-      </w:r>
-      <w:r>
-        <w:rPr>
-          <w:rFonts w:ascii="Times New Roman" w:hAnsi="Times New Roman" w:cs="Times New Roman"/>
-          <w:sz w:val="24"/>
-          <w:szCs w:val="24"/>
-        </w:rPr>
-        <w:lastRenderedPageBreak/>
-        <w:t>violence</w:t>
+        <w:t>yields little evidence against an effect of game violence</w:t>
       </w:r>
       <w:r>
         <w:rPr>
@@ -2992,7 +3107,16 @@
           <w:sz w:val="24"/>
           <w:szCs w:val="24"/>
         </w:rPr>
-        <w:t>. Another approach is to apply the potential confounds as covariates. This approach</w:t>
+        <w:t xml:space="preserve">. Another approach is to apply the potential confounds as </w:t>
+      </w:r>
+      <w:r>
+        <w:rPr>
+          <w:rFonts w:ascii="Times New Roman" w:hAnsi="Times New Roman" w:cs="Times New Roman"/>
+          <w:sz w:val="24"/>
+          <w:szCs w:val="24"/>
+        </w:rPr>
+        <w:lastRenderedPageBreak/>
+        <w:t>covariates. This approach</w:t>
       </w:r>
       <w:r>
         <w:rPr>
@@ -3040,7 +3164,6 @@
           <w:sz w:val="24"/>
           <w:szCs w:val="24"/>
         </w:rPr>
-        <w:lastRenderedPageBreak/>
         <w:t xml:space="preserve">the confound is measured with error, residual variance will remain in the model. </w:t>
       </w:r>
       <w:r>
@@ -4046,7 +4169,7 @@
           <w:sz w:val="24"/>
           <w:szCs w:val="24"/>
         </w:rPr>
-        <w:instrText>ADDIN CSL_CITATION { "citationItems" : [ { "id" : "ITEM-1", "itemData" : { "DOI" : "10.1016/J.EARLHUMDEV.2003.12.002", "ISSN" : "0378-3782", "abstract" : "Background: The ratio of 2nd to 4th digit length (2D:4D) is sexually dimorphic (mean 2D:4D is lower in males than females) and is thought to be fixed early in development. 2D:4D has been reported to be related to fetal growth, hand preference, autism, Asperger's syndrome, sperm counts, family size, age at myocardial infarction in men and breast cancer in women. There is indirect evidence that 2D:4D is established in utero and is negatively related to prenatal testosterone and positively with prenatal estradiol. However, there are no studies which show direct relationships between fetal testosterone (FT), fetal estradiol (FE) and 2D:4D. Aims: To investigate the relationships between 2D:4D ratios and FT and FE from amniotic fluid. Study design: Cohort study. Subjects: 33 children. Outcome measures: Radioimmunoassays of FT and FE obtained from routine amniocentesis; 2D:4D ratios calculated from 2nd and 4th digit length of the right and left hands at age 2 years. Results: A significant negative association between right 2D:4D ratio and FT/FE ratio, which was independent of sex. Conclusions: These preliminary findings lend support to an association between low 2D:4D and high levels of FT relative to FE, and high 2D:4D with low FT relative to FE.", "author" : [ { "dropping-particle" : "", "family" : "Lutchmaya", "given" : "S.", "non-dropping-particle" : "", "parse-names" : false, "suffix" : "" }, { "dropping-particle" : "", "family" : "Baron-Cohen", "given" : "S.", "non-dropping-particle" : "", "parse-names" : false, "suffix" : "" }, { "dropping-particle" : "", "family" : "Raggatt", "given" : "P.", "non-dropping-particle" : "", "parse-names" : false, "suffix" : "" }, { "dropping-particle" : "", "family" : "Knickmeyer", "given" : "R.", "non-dropping-particle" : "", "parse-names" : false, "suffix" : "" }, { "dropping-particle" : "", "family" : "Manning", "given" : "J.T.", "non-dropping-particle" : "", "parse-names" : false, "suffix" : "" } ], "container-title" : "Early Human Development", "id" : "ITEM-1", "issue" : "1-2", "issued" : { "date-parts" : [ [ "2004", "4", "1" ] ] }, "page" : "23-28", "publisher" : "Elsevier", "title" : "2nd to 4th digit ratios, fetal testosterone and estradiol", "type" : "article-journal", "volume" : "77" }, "uris" : [ "http://www.mendeley.com/documents/?uuid=fa2f11b5-be3a-38c4-8827-6baaf69ef930" ] } ], "mendeley" : { "formattedCitation" : "(Lutchmaya, Baron-Cohen, Raggatt, Knickmeyer, &amp; Manning, 2004)", "plainTextFormattedCitation" : "(Lutchmaya, Baron-Cohen, Raggatt, Knickmeyer, &amp; Manning, 2004)", "previouslyFormattedCitation" : "(Lutchmaya et al., 2004)" }, "properties" : { "noteIndex" : 0 }, "schema" : "https://github.com/citation-style-language/schema/raw/master/csl-citation.json" }</w:instrText>
+        <w:instrText>ADDIN CSL_CITATION { "citationItems" : [ { "id" : "ITEM-1", "itemData" : { "DOI" : "10.1016/J.EARLHUMDEV.2003.12.002", "ISSN" : "0378-3782", "abstract" : "Background: The ratio of 2nd to 4th digit length (2D:4D) is sexually dimorphic (mean 2D:4D is lower in males than females) and is thought to be fixed early in development. 2D:4D has been reported to be related to fetal growth, hand preference, autism, Asperger's syndrome, sperm counts, family size, age at myocardial infarction in men and breast cancer in women. There is indirect evidence that 2D:4D is established in utero and is negatively related to prenatal testosterone and positively with prenatal estradiol. However, there are no studies which show direct relationships between fetal testosterone (FT), fetal estradiol (FE) and 2D:4D. Aims: To investigate the relationships between 2D:4D ratios and FT and FE from amniotic fluid. Study design: Cohort study. Subjects: 33 children. Outcome measures: Radioimmunoassays of FT and FE obtained from routine amniocentesis; 2D:4D ratios calculated from 2nd and 4th digit length of the right and left hands at age 2 years. Results: A significant negative association between right 2D:4D ratio and FT/FE ratio, which was independent of sex. Conclusions: These preliminary findings lend support to an association between low 2D:4D and high levels of FT relative to FE, and high 2D:4D with low FT relative to FE.", "author" : [ { "dropping-particle" : "", "family" : "Lutchmaya", "given" : "S.", "non-dropping-particle" : "", "parse-names" : false, "suffix" : "" }, { "dropping-particle" : "", "family" : "Baron-Cohen", "given" : "S.", "non-dropping-particle" : "", "parse-names" : false, "suffix" : "" }, { "dropping-particle" : "", "family" : "Raggatt", "given" : "P.", "non-dropping-particle" : "", "parse-names" : false, "suffix" : "" }, { "dropping-particle" : "", "family" : "Knickmeyer", "given" : "R.", "non-dropping-particle" : "", "parse-names" : false, "suffix" : "" }, { "dropping-particle" : "", "family" : "Manning", "given" : "J.T.", "non-dropping-particle" : "", "parse-names" : false, "suffix" : "" } ], "container-title" : "Early Human Development", "id" : "ITEM-1", "issue" : "1-2", "issued" : { "date-parts" : [ [ "2004", "4", "1" ] ] }, "page" : "23-28", "publisher" : "Elsevier", "title" : "2nd to 4th digit ratios, fetal testosterone and estradiol", "type" : "article-journal", "volume" : "77" }, "uris" : [ "http://www.mendeley.com/documents/?uuid=fa2f11b5-be3a-38c4-8827-6baaf69ef930" ] } ], "mendeley" : { "formattedCitation" : "(Lutchmaya, Baron-Cohen, Raggatt, Knickmeyer, &amp; Manning, 2004)", "plainTextFormattedCitation" : "(Lutchmaya, Baron-Cohen, Raggatt, Knickmeyer, &amp; Manning, 2004)", "previouslyFormattedCitation" : "(Lutchmaya, Baron-Cohen, Raggatt, Knickmeyer, &amp; Manning, 2004)" }, "properties" : { "noteIndex" : 0 }, "schema" : "https://github.com/citation-style-language/schema/raw/master/csl-citation.json" }</w:instrText>
       </w:r>
       <w:r>
         <w:rPr>
@@ -6015,17 +6138,15 @@
         </w:rPr>
         <w:t>Cold</w:t>
       </w:r>
-      <w:ins w:id="5" w:author="Bartholow, Bruce D." w:date="2018-03-07T16:16:00Z">
-        <w:r>
-          <w:rPr>
-            <w:rFonts w:ascii="Times New Roman" w:hAnsi="Times New Roman" w:cs="Times New Roman"/>
-            <w:b/>
-            <w:sz w:val="24"/>
-            <w:szCs w:val="24"/>
-          </w:rPr>
-          <w:t xml:space="preserve"> </w:t>
-        </w:r>
-      </w:ins>
+      <w:r>
+        <w:rPr>
+          <w:rFonts w:ascii="Times New Roman" w:hAnsi="Times New Roman" w:cs="Times New Roman"/>
+          <w:b/>
+          <w:sz w:val="24"/>
+          <w:szCs w:val="24"/>
+        </w:rPr>
+        <w:t xml:space="preserve"> </w:t>
+      </w:r>
       <w:r>
         <w:rPr>
           <w:rFonts w:ascii="Times New Roman" w:hAnsi="Times New Roman" w:cs="Times New Roman"/>
@@ -6250,7 +6371,7 @@
           <w:sz w:val="24"/>
           <w:szCs w:val="24"/>
         </w:rPr>
-        <w:t xml:space="preserve"> as pleasant or irritating (6 items, see post-questionnaire)</w:t>
+        <w:t xml:space="preserve"> as pleasant or irritating (6 items)</w:t>
       </w:r>
       <w:r>
         <w:rPr>
@@ -6362,31 +6483,7 @@
           <w:sz w:val="24"/>
           <w:szCs w:val="24"/>
         </w:rPr>
-        <w:t xml:space="preserve"> (18 items</w:t>
-      </w:r>
-      <w:commentRangeStart w:id="6"/>
-      <w:r>
-        <w:rPr>
-          <w:rFonts w:ascii="Times New Roman" w:hAnsi="Times New Roman" w:cs="Times New Roman"/>
-          <w:sz w:val="24"/>
-          <w:szCs w:val="24"/>
-        </w:rPr>
-        <w:t>, see post-questionnaire</w:t>
-      </w:r>
-      <w:commentRangeEnd w:id="6"/>
-      <w:r>
-        <w:rPr>
-          <w:rStyle w:val="CommentReference"/>
-        </w:rPr>
-        <w:commentReference w:id="6"/>
-      </w:r>
-      <w:r>
-        <w:rPr>
-          <w:rFonts w:ascii="Times New Roman" w:hAnsi="Times New Roman" w:cs="Times New Roman"/>
-          <w:sz w:val="24"/>
-          <w:szCs w:val="24"/>
-        </w:rPr>
-        <w:t>)</w:t>
+        <w:t xml:space="preserve"> (18 items)</w:t>
       </w:r>
       <w:r>
         <w:rPr>
@@ -6764,7 +6861,31 @@
           <w:sz w:val="24"/>
           <w:szCs w:val="24"/>
         </w:rPr>
-        <w:t xml:space="preserve">Players had a rapid-fire tool and a slow-but-powerful tool (in the violent condition, these were a </w:t>
+        <w:t>Players had a rapid-fire tool and a slow-but-powerful tool (in the violent condition, these were a chaingun and a shotgun)</w:t>
+      </w:r>
+      <w:r>
+        <w:rPr>
+          <w:rFonts w:ascii="Times New Roman" w:hAnsi="Times New Roman" w:cs="Times New Roman"/>
+          <w:sz w:val="24"/>
+          <w:szCs w:val="24"/>
+        </w:rPr>
+        <w:t>.</w:t>
+      </w:r>
+      <w:r>
+        <w:rPr>
+          <w:rFonts w:ascii="Times New Roman" w:hAnsi="Times New Roman" w:cs="Times New Roman"/>
+          <w:sz w:val="24"/>
+          <w:szCs w:val="24"/>
+        </w:rPr>
+        <w:t xml:space="preserve"> </w:t>
+      </w:r>
+      <w:r>
+        <w:rPr>
+          <w:rFonts w:ascii="Times New Roman" w:hAnsi="Times New Roman" w:cs="Times New Roman"/>
+          <w:sz w:val="24"/>
+          <w:szCs w:val="24"/>
+        </w:rPr>
+        <w:t xml:space="preserve">All four versions of the game used the same levels so that level </w:t>
       </w:r>
       <w:r>
         <w:rPr>
@@ -6773,31 +6894,7 @@
           <w:szCs w:val="24"/>
         </w:rPr>
         <w:lastRenderedPageBreak/>
-        <w:t>chaingun and a shotgun)</w:t>
-      </w:r>
-      <w:r>
-        <w:rPr>
-          <w:rFonts w:ascii="Times New Roman" w:hAnsi="Times New Roman" w:cs="Times New Roman"/>
-          <w:sz w:val="24"/>
-          <w:szCs w:val="24"/>
-        </w:rPr>
-        <w:t>.</w:t>
-      </w:r>
-      <w:r>
-        <w:rPr>
-          <w:rFonts w:ascii="Times New Roman" w:hAnsi="Times New Roman" w:cs="Times New Roman"/>
-          <w:sz w:val="24"/>
-          <w:szCs w:val="24"/>
-        </w:rPr>
-        <w:t xml:space="preserve"> </w:t>
-      </w:r>
-      <w:r>
-        <w:rPr>
-          <w:rFonts w:ascii="Times New Roman" w:hAnsi="Times New Roman" w:cs="Times New Roman"/>
-          <w:sz w:val="24"/>
-          <w:szCs w:val="24"/>
-        </w:rPr>
-        <w:t xml:space="preserve">All four versions of the game used the same levels so that level geography and the placement of supplies and enemies were the same across conditions. </w:t>
+        <w:t xml:space="preserve">geography and the placement of supplies and enemies were the same across conditions. </w:t>
       </w:r>
       <w:r>
         <w:rPr>
@@ -7187,7 +7284,15 @@
           <w:sz w:val="24"/>
           <w:szCs w:val="24"/>
         </w:rPr>
-        <w:t xml:space="preserve">, using guns, claws, or fireballs in the violent game and throwing </w:t>
+        <w:t>, using guns, claws, or fireballs in the violent game and throwing boogers in the nonviolent game</w:t>
+      </w:r>
+      <w:r>
+        <w:rPr>
+          <w:rFonts w:ascii="Times New Roman" w:hAnsi="Times New Roman" w:cs="Times New Roman"/>
+          <w:sz w:val="24"/>
+          <w:szCs w:val="24"/>
+        </w:rPr>
+        <w:t xml:space="preserve">. Thus, in the difficult version of the game, it was possible </w:t>
       </w:r>
       <w:r>
         <w:rPr>
@@ -7196,15 +7301,7 @@
           <w:szCs w:val="24"/>
         </w:rPr>
         <w:lastRenderedPageBreak/>
-        <w:t>boogers in the nonviolent game</w:t>
-      </w:r>
-      <w:r>
-        <w:rPr>
-          <w:rFonts w:ascii="Times New Roman" w:hAnsi="Times New Roman" w:cs="Times New Roman"/>
-          <w:sz w:val="24"/>
-          <w:szCs w:val="24"/>
-        </w:rPr>
-        <w:t xml:space="preserve">. Thus, in the difficult version of the game, it was possible that players would be wounded or slimed too many times and have to restart the level. Players had to attend to the game environment to find supplies such as health, armor, and ammunition. In the easy version of the game, enemies had their artificial intelligence changed so that they </w:t>
+        <w:t xml:space="preserve">that players would be wounded or slimed too many times and have to restart the level. Players had to attend to the game environment to find supplies such as health, armor, and ammunition. In the easy version of the game, enemies had their artificial intelligence changed so that they </w:t>
       </w:r>
       <w:r>
         <w:rPr>
@@ -7617,7 +7714,39 @@
           <w:sz w:val="24"/>
           <w:szCs w:val="24"/>
         </w:rPr>
-        <w:t xml:space="preserve">given an envelope, a sheet of loose-leaf </w:t>
+        <w:t xml:space="preserve">given an envelope, a sheet of loose-leaf paper, and a printed essay prompt. They </w:t>
+      </w:r>
+      <w:r>
+        <w:rPr>
+          <w:rFonts w:ascii="Times New Roman" w:hAnsi="Times New Roman" w:cs="Times New Roman"/>
+          <w:sz w:val="24"/>
+          <w:szCs w:val="24"/>
+        </w:rPr>
+        <w:t>were</w:t>
+      </w:r>
+      <w:r>
+        <w:rPr>
+          <w:rFonts w:ascii="Times New Roman" w:hAnsi="Times New Roman" w:cs="Times New Roman"/>
+          <w:sz w:val="24"/>
+          <w:szCs w:val="24"/>
+        </w:rPr>
+        <w:t xml:space="preserve"> informed that the first task </w:t>
+      </w:r>
+      <w:r>
+        <w:rPr>
+          <w:rFonts w:ascii="Times New Roman" w:hAnsi="Times New Roman" w:cs="Times New Roman"/>
+          <w:sz w:val="24"/>
+          <w:szCs w:val="24"/>
+        </w:rPr>
+        <w:t>was</w:t>
+      </w:r>
+      <w:r>
+        <w:rPr>
+          <w:rFonts w:ascii="Times New Roman" w:hAnsi="Times New Roman" w:cs="Times New Roman"/>
+          <w:sz w:val="24"/>
+          <w:szCs w:val="24"/>
+        </w:rPr>
+        <w:t xml:space="preserve"> to write a </w:t>
       </w:r>
       <w:r>
         <w:rPr>
@@ -7626,39 +7755,7 @@
           <w:szCs w:val="24"/>
         </w:rPr>
         <w:lastRenderedPageBreak/>
-        <w:t xml:space="preserve">paper, and a printed essay prompt. They </w:t>
-      </w:r>
-      <w:r>
-        <w:rPr>
-          <w:rFonts w:ascii="Times New Roman" w:hAnsi="Times New Roman" w:cs="Times New Roman"/>
-          <w:sz w:val="24"/>
-          <w:szCs w:val="24"/>
-        </w:rPr>
-        <w:t>were</w:t>
-      </w:r>
-      <w:r>
-        <w:rPr>
-          <w:rFonts w:ascii="Times New Roman" w:hAnsi="Times New Roman" w:cs="Times New Roman"/>
-          <w:sz w:val="24"/>
-          <w:szCs w:val="24"/>
-        </w:rPr>
-        <w:t xml:space="preserve"> informed that the first task </w:t>
-      </w:r>
-      <w:r>
-        <w:rPr>
-          <w:rFonts w:ascii="Times New Roman" w:hAnsi="Times New Roman" w:cs="Times New Roman"/>
-          <w:sz w:val="24"/>
-          <w:szCs w:val="24"/>
-        </w:rPr>
-        <w:t>was</w:t>
-      </w:r>
-      <w:r>
-        <w:rPr>
-          <w:rFonts w:ascii="Times New Roman" w:hAnsi="Times New Roman" w:cs="Times New Roman"/>
-          <w:sz w:val="24"/>
-          <w:szCs w:val="24"/>
-        </w:rPr>
-        <w:t xml:space="preserve"> to write a five-minute persuasive essay of their personal views on abortion which </w:t>
+        <w:t xml:space="preserve">five-minute persuasive essay of their personal views on abortion which </w:t>
       </w:r>
       <w:r>
         <w:rPr>
@@ -8174,56 +8271,64 @@
           <w:sz w:val="24"/>
           <w:szCs w:val="24"/>
         </w:rPr>
+        <w:t xml:space="preserve">Participants </w:t>
+      </w:r>
+      <w:r>
+        <w:rPr>
+          <w:rFonts w:ascii="Times New Roman" w:hAnsi="Times New Roman" w:cs="Times New Roman"/>
+          <w:sz w:val="24"/>
+          <w:szCs w:val="24"/>
+        </w:rPr>
+        <w:t>were</w:t>
+      </w:r>
+      <w:r>
+        <w:rPr>
+          <w:rFonts w:ascii="Times New Roman" w:hAnsi="Times New Roman" w:cs="Times New Roman"/>
+          <w:sz w:val="24"/>
+          <w:szCs w:val="24"/>
+        </w:rPr>
+        <w:t xml:space="preserve"> then given 15 minutes to play the game. They </w:t>
+      </w:r>
+      <w:r>
+        <w:rPr>
+          <w:rFonts w:ascii="Times New Roman" w:hAnsi="Times New Roman" w:cs="Times New Roman"/>
+          <w:sz w:val="24"/>
+          <w:szCs w:val="24"/>
+        </w:rPr>
+        <w:t>we</w:t>
+      </w:r>
+      <w:r>
+        <w:rPr>
+          <w:rFonts w:ascii="Times New Roman" w:hAnsi="Times New Roman" w:cs="Times New Roman"/>
+          <w:sz w:val="24"/>
+          <w:szCs w:val="24"/>
+        </w:rPr>
+        <w:t>re monitored for a few minutes to make sure that they successfully complete</w:t>
+      </w:r>
+      <w:r>
+        <w:rPr>
+          <w:rFonts w:ascii="Times New Roman" w:hAnsi="Times New Roman" w:cs="Times New Roman"/>
+          <w:sz w:val="24"/>
+          <w:szCs w:val="24"/>
+        </w:rPr>
+        <w:t>d</w:t>
+      </w:r>
+      <w:r>
+        <w:rPr>
+          <w:rFonts w:ascii="Times New Roman" w:hAnsi="Times New Roman" w:cs="Times New Roman"/>
+          <w:sz w:val="24"/>
+          <w:szCs w:val="24"/>
+        </w:rPr>
+        <w:t xml:space="preserve"> the first level of the </w:t>
+      </w:r>
+      <w:r>
+        <w:rPr>
+          <w:rFonts w:ascii="Times New Roman" w:hAnsi="Times New Roman" w:cs="Times New Roman"/>
+          <w:sz w:val="24"/>
+          <w:szCs w:val="24"/>
+        </w:rPr>
         <w:lastRenderedPageBreak/>
-        <w:t xml:space="preserve">Participants </w:t>
-      </w:r>
-      <w:r>
-        <w:rPr>
-          <w:rFonts w:ascii="Times New Roman" w:hAnsi="Times New Roman" w:cs="Times New Roman"/>
-          <w:sz w:val="24"/>
-          <w:szCs w:val="24"/>
-        </w:rPr>
-        <w:t>were</w:t>
-      </w:r>
-      <w:r>
-        <w:rPr>
-          <w:rFonts w:ascii="Times New Roman" w:hAnsi="Times New Roman" w:cs="Times New Roman"/>
-          <w:sz w:val="24"/>
-          <w:szCs w:val="24"/>
-        </w:rPr>
-        <w:t xml:space="preserve"> then given 15 minutes to play the game. They </w:t>
-      </w:r>
-      <w:r>
-        <w:rPr>
-          <w:rFonts w:ascii="Times New Roman" w:hAnsi="Times New Roman" w:cs="Times New Roman"/>
-          <w:sz w:val="24"/>
-          <w:szCs w:val="24"/>
-        </w:rPr>
-        <w:t>we</w:t>
-      </w:r>
-      <w:r>
-        <w:rPr>
-          <w:rFonts w:ascii="Times New Roman" w:hAnsi="Times New Roman" w:cs="Times New Roman"/>
-          <w:sz w:val="24"/>
-          <w:szCs w:val="24"/>
-        </w:rPr>
-        <w:t>re monitored for a few minutes to make sure that they successfully complete</w:t>
-      </w:r>
-      <w:r>
-        <w:rPr>
-          <w:rFonts w:ascii="Times New Roman" w:hAnsi="Times New Roman" w:cs="Times New Roman"/>
-          <w:sz w:val="24"/>
-          <w:szCs w:val="24"/>
-        </w:rPr>
-        <w:t>d</w:t>
-      </w:r>
-      <w:r>
-        <w:rPr>
-          <w:rFonts w:ascii="Times New Roman" w:hAnsi="Times New Roman" w:cs="Times New Roman"/>
-          <w:sz w:val="24"/>
-          <w:szCs w:val="24"/>
-        </w:rPr>
-        <w:t xml:space="preserve"> the first level of the game and move</w:t>
+        <w:t>game and move</w:t>
       </w:r>
       <w:r>
         <w:rPr>
@@ -8840,7 +8945,63 @@
           <w:sz w:val="24"/>
           <w:szCs w:val="24"/>
         </w:rPr>
-        <w:t xml:space="preserve">This provoked the </w:t>
+        <w:t xml:space="preserve">This provoked the participant. </w:t>
+      </w:r>
+      <w:r>
+        <w:rPr>
+          <w:rFonts w:ascii="Times New Roman" w:hAnsi="Times New Roman" w:cs="Times New Roman"/>
+          <w:sz w:val="24"/>
+          <w:szCs w:val="24"/>
+        </w:rPr>
+        <w:t xml:space="preserve">The research assistant again </w:t>
+      </w:r>
+      <w:r>
+        <w:rPr>
+          <w:rFonts w:ascii="Times New Roman" w:hAnsi="Times New Roman" w:cs="Times New Roman"/>
+          <w:sz w:val="24"/>
+          <w:szCs w:val="24"/>
+        </w:rPr>
+        <w:t>left</w:t>
+      </w:r>
+      <w:r>
+        <w:rPr>
+          <w:rFonts w:ascii="Times New Roman" w:hAnsi="Times New Roman" w:cs="Times New Roman"/>
+          <w:sz w:val="24"/>
+          <w:szCs w:val="24"/>
+        </w:rPr>
+        <w:t xml:space="preserve"> the room to fetch a distraction assignment form and g</w:t>
+      </w:r>
+      <w:r>
+        <w:rPr>
+          <w:rFonts w:ascii="Times New Roman" w:hAnsi="Times New Roman" w:cs="Times New Roman"/>
+          <w:sz w:val="24"/>
+          <w:szCs w:val="24"/>
+        </w:rPr>
+        <w:t>a</w:t>
+      </w:r>
+      <w:r>
+        <w:rPr>
+          <w:rFonts w:ascii="Times New Roman" w:hAnsi="Times New Roman" w:cs="Times New Roman"/>
+          <w:sz w:val="24"/>
+          <w:szCs w:val="24"/>
+        </w:rPr>
+        <w:t>ve it to th</w:t>
+      </w:r>
+      <w:r>
+        <w:rPr>
+          <w:rFonts w:ascii="Times New Roman" w:hAnsi="Times New Roman" w:cs="Times New Roman"/>
+          <w:sz w:val="24"/>
+          <w:szCs w:val="24"/>
+        </w:rPr>
+        <w:t>e participant, explaining that, to avoid experimenter bias,</w:t>
+      </w:r>
+      <w:r>
+        <w:rPr>
+          <w:rFonts w:ascii="Times New Roman" w:hAnsi="Times New Roman" w:cs="Times New Roman"/>
+          <w:sz w:val="24"/>
+          <w:szCs w:val="24"/>
+        </w:rPr>
+        <w:t xml:space="preserve"> </w:t>
       </w:r>
       <w:r>
         <w:rPr>
@@ -8849,63 +9010,7 @@
           <w:szCs w:val="24"/>
         </w:rPr>
         <w:lastRenderedPageBreak/>
-        <w:t xml:space="preserve">participant. </w:t>
-      </w:r>
-      <w:r>
-        <w:rPr>
-          <w:rFonts w:ascii="Times New Roman" w:hAnsi="Times New Roman" w:cs="Times New Roman"/>
-          <w:sz w:val="24"/>
-          <w:szCs w:val="24"/>
-        </w:rPr>
-        <w:t xml:space="preserve">The research assistant again </w:t>
-      </w:r>
-      <w:r>
-        <w:rPr>
-          <w:rFonts w:ascii="Times New Roman" w:hAnsi="Times New Roman" w:cs="Times New Roman"/>
-          <w:sz w:val="24"/>
-          <w:szCs w:val="24"/>
-        </w:rPr>
-        <w:t>left</w:t>
-      </w:r>
-      <w:r>
-        <w:rPr>
-          <w:rFonts w:ascii="Times New Roman" w:hAnsi="Times New Roman" w:cs="Times New Roman"/>
-          <w:sz w:val="24"/>
-          <w:szCs w:val="24"/>
-        </w:rPr>
-        <w:t xml:space="preserve"> the room to fetch a distraction assignment form and g</w:t>
-      </w:r>
-      <w:r>
-        <w:rPr>
-          <w:rFonts w:ascii="Times New Roman" w:hAnsi="Times New Roman" w:cs="Times New Roman"/>
-          <w:sz w:val="24"/>
-          <w:szCs w:val="24"/>
-        </w:rPr>
-        <w:t>a</w:t>
-      </w:r>
-      <w:r>
-        <w:rPr>
-          <w:rFonts w:ascii="Times New Roman" w:hAnsi="Times New Roman" w:cs="Times New Roman"/>
-          <w:sz w:val="24"/>
-          <w:szCs w:val="24"/>
-        </w:rPr>
-        <w:t>ve it to th</w:t>
-      </w:r>
-      <w:r>
-        <w:rPr>
-          <w:rFonts w:ascii="Times New Roman" w:hAnsi="Times New Roman" w:cs="Times New Roman"/>
-          <w:sz w:val="24"/>
-          <w:szCs w:val="24"/>
-        </w:rPr>
-        <w:t>e participant, explaining that, to avoid experimenter bias,</w:t>
-      </w:r>
-      <w:r>
-        <w:rPr>
-          <w:rFonts w:ascii="Times New Roman" w:hAnsi="Times New Roman" w:cs="Times New Roman"/>
-          <w:sz w:val="24"/>
-          <w:szCs w:val="24"/>
-        </w:rPr>
-        <w:t xml:space="preserve"> participants </w:t>
+        <w:t xml:space="preserve">participants </w:t>
       </w:r>
       <w:r>
         <w:rPr>
@@ -9327,8 +9432,8 @@
           <w:szCs w:val="32"/>
         </w:rPr>
       </w:pPr>
-      <w:bookmarkStart w:id="7" w:name="exploratory-analyses"/>
-      <w:bookmarkEnd w:id="7"/>
+      <w:bookmarkStart w:id="2" w:name="exploratory-analyses"/>
+      <w:bookmarkEnd w:id="2"/>
       <w:r>
         <w:rPr>
           <w:rFonts w:ascii="Times New Roman" w:eastAsia="Times New Roman" w:hAnsi="Times New Roman" w:cs="Times New Roman"/>
@@ -9520,7 +9625,23 @@
           <w:sz w:val="24"/>
           <w:szCs w:val="24"/>
         </w:rPr>
-        <w:t xml:space="preserve"> assignment. The relationship was moderately strong, </w:t>
+        <w:t xml:space="preserve"> assignment. </w:t>
+      </w:r>
+      <w:r>
+        <w:rPr>
+          <w:rFonts w:ascii="Times New Roman" w:eastAsia="Cambria" w:hAnsi="Times New Roman" w:cs="Times New Roman"/>
+          <w:sz w:val="24"/>
+          <w:szCs w:val="24"/>
+        </w:rPr>
+        <w:t>More irritated participants gave greater cold pressor assignments</w:t>
+      </w:r>
+      <w:r>
+        <w:rPr>
+          <w:rFonts w:ascii="Times New Roman" w:eastAsia="Cambria" w:hAnsi="Times New Roman" w:cs="Times New Roman"/>
+          <w:sz w:val="24"/>
+          <w:szCs w:val="24"/>
+        </w:rPr>
+        <w:t xml:space="preserve">, </w:t>
       </w:r>
       <w:r>
         <w:rPr>
@@ -9571,7 +9692,7 @@
           <w:sz w:val="24"/>
           <w:szCs w:val="24"/>
         </w:rPr>
-        <w:t xml:space="preserve"> = .33 [.22, .43], suggesting that the </w:t>
+        <w:t xml:space="preserve"> = .33 [.22, .43], </w:t>
       </w:r>
       <w:r>
         <w:rPr>
@@ -9579,7 +9700,7 @@
           <w:sz w:val="24"/>
           <w:szCs w:val="24"/>
         </w:rPr>
-        <w:t>cold pressor</w:t>
+        <w:t xml:space="preserve">suggesting that the measure may </w:t>
       </w:r>
       <w:r>
         <w:rPr>
@@ -9587,23 +9708,15 @@
           <w:sz w:val="24"/>
           <w:szCs w:val="24"/>
         </w:rPr>
-        <w:t xml:space="preserve"> measure was indeed influenced by participants’ </w:t>
-      </w:r>
-      <w:commentRangeStart w:id="8"/>
+        <w:t xml:space="preserve">indeed </w:t>
+      </w:r>
       <w:r>
         <w:rPr>
           <w:rFonts w:ascii="Times New Roman" w:eastAsia="Cambria" w:hAnsi="Times New Roman" w:cs="Times New Roman"/>
           <w:sz w:val="24"/>
           <w:szCs w:val="24"/>
         </w:rPr>
-        <w:t>intent to aggress</w:t>
-      </w:r>
-      <w:commentRangeEnd w:id="8"/>
-      <w:r>
-        <w:rPr>
-          <w:rStyle w:val="CommentReference"/>
-        </w:rPr>
-        <w:commentReference w:id="8"/>
+        <w:t xml:space="preserve">be </w:t>
       </w:r>
       <w:r>
         <w:rPr>
@@ -9611,7 +9724,7 @@
           <w:sz w:val="24"/>
           <w:szCs w:val="24"/>
         </w:rPr>
-        <w:t>. A scatterplot and loess regression line are provided in Figure 1.</w:t>
+        <w:t>influenced by participants’ intent to aggress. A scatterplot and loess regression line are provided in Figure 1.</w:t>
       </w:r>
     </w:p>
     <w:p>
@@ -9808,8 +9921,8 @@
           <w:szCs w:val="28"/>
         </w:rPr>
       </w:pPr>
-      <w:bookmarkStart w:id="9" w:name="conventional-general-linear-models."/>
-      <w:bookmarkEnd w:id="9"/>
+      <w:bookmarkStart w:id="3" w:name="conventional-general-linear-models."/>
+      <w:bookmarkEnd w:id="3"/>
       <w:r>
         <w:rPr>
           <w:rFonts w:ascii="Times New Roman" w:eastAsia="Times New Roman" w:hAnsi="Times New Roman" w:cs="Times New Roman"/>
@@ -10445,8 +10558,8 @@
           <w:szCs w:val="28"/>
         </w:rPr>
       </w:pPr>
-      <w:bookmarkStart w:id="10" w:name="bayesian-anova."/>
-      <w:bookmarkEnd w:id="10"/>
+      <w:bookmarkStart w:id="4" w:name="bayesian-anova."/>
+      <w:bookmarkEnd w:id="4"/>
       <w:r>
         <w:rPr>
           <w:rFonts w:ascii="Times New Roman" w:eastAsia="Times New Roman" w:hAnsi="Times New Roman" w:cs="Times New Roman"/>
@@ -10546,8 +10659,8 @@
           <w:szCs w:val="24"/>
         </w:rPr>
       </w:pPr>
-      <w:bookmarkStart w:id="11" w:name="non-local-bayesian-prior."/>
-      <w:bookmarkEnd w:id="11"/>
+      <w:bookmarkStart w:id="5" w:name="non-local-bayesian-prior."/>
+      <w:bookmarkEnd w:id="5"/>
       <w:r>
         <w:rPr>
           <w:rFonts w:ascii="Times New Roman" w:eastAsia="Times New Roman" w:hAnsi="Times New Roman" w:cs="Times New Roman"/>
@@ -10847,8 +10960,8 @@
           <w:szCs w:val="28"/>
         </w:rPr>
       </w:pPr>
-      <w:bookmarkStart w:id="12" w:name="supplementary-methods"/>
-      <w:bookmarkEnd w:id="12"/>
+      <w:bookmarkStart w:id="6" w:name="supplementary-methods"/>
+      <w:bookmarkEnd w:id="6"/>
       <w:r>
         <w:rPr>
           <w:rFonts w:ascii="Times New Roman" w:eastAsia="Times New Roman" w:hAnsi="Times New Roman" w:cs="Times New Roman"/>
@@ -15696,7 +15809,47 @@
           <w:sz w:val="24"/>
           <w:szCs w:val="24"/>
         </w:rPr>
-        <w:t>Chester, D. (2017). A Preregistered Validation Study of the Taylor Aggression Paradigm. https://doi.org/10.17605/OSF.IO/8JGCA</w:t>
+        <w:t xml:space="preserve">Carré, J. M., McCormick, C. M., &amp; Hariri, A. R. (2011). The social neuroendocrinology of human aggression. </w:t>
+      </w:r>
+      <w:r>
+        <w:rPr>
+          <w:rFonts w:ascii="Times New Roman" w:hAnsi="Times New Roman" w:cs="Times New Roman"/>
+          <w:i/>
+          <w:iCs/>
+          <w:noProof/>
+          <w:sz w:val="24"/>
+          <w:szCs w:val="24"/>
+        </w:rPr>
+        <w:t>Psychoneuroendocrinology</w:t>
+      </w:r>
+      <w:r>
+        <w:rPr>
+          <w:rFonts w:ascii="Times New Roman" w:hAnsi="Times New Roman" w:cs="Times New Roman"/>
+          <w:noProof/>
+          <w:sz w:val="24"/>
+          <w:szCs w:val="24"/>
+        </w:rPr>
+        <w:t xml:space="preserve">, </w:t>
+      </w:r>
+      <w:r>
+        <w:rPr>
+          <w:rFonts w:ascii="Times New Roman" w:hAnsi="Times New Roman" w:cs="Times New Roman"/>
+          <w:i/>
+          <w:iCs/>
+          <w:noProof/>
+          <w:sz w:val="24"/>
+          <w:szCs w:val="24"/>
+        </w:rPr>
+        <w:t>36</w:t>
+      </w:r>
+      <w:r>
+        <w:rPr>
+          <w:rFonts w:ascii="Times New Roman" w:hAnsi="Times New Roman" w:cs="Times New Roman"/>
+          <w:noProof/>
+          <w:sz w:val="24"/>
+          <w:szCs w:val="24"/>
+        </w:rPr>
+        <w:t>(7), 935–944. https://doi.org/10.1016/j.psyneuen.2011.02.001</w:t>
       </w:r>
     </w:p>
     <w:p>
@@ -15721,47 +15874,7 @@
           <w:sz w:val="24"/>
           <w:szCs w:val="24"/>
         </w:rPr>
-        <w:t xml:space="preserve">Cohen-Bendahan, C. C. C., Buitelaar, J. K., van Goozen, S. H. M., Orlebeke, J. F., &amp; Cohen-Kettenis, P. T. (2005). Is there an effect of prenatal testosterone on aggression and other behavioral traits? A study comparing same-sex and opposite-sex twin girls. </w:t>
-      </w:r>
-      <w:r>
-        <w:rPr>
-          <w:rFonts w:ascii="Times New Roman" w:hAnsi="Times New Roman" w:cs="Times New Roman"/>
-          <w:i/>
-          <w:iCs/>
-          <w:noProof/>
-          <w:sz w:val="24"/>
-          <w:szCs w:val="24"/>
-        </w:rPr>
-        <w:t>Hormones and Behavior</w:t>
-      </w:r>
-      <w:r>
-        <w:rPr>
-          <w:rFonts w:ascii="Times New Roman" w:hAnsi="Times New Roman" w:cs="Times New Roman"/>
-          <w:noProof/>
-          <w:sz w:val="24"/>
-          <w:szCs w:val="24"/>
-        </w:rPr>
-        <w:t xml:space="preserve">, </w:t>
-      </w:r>
-      <w:r>
-        <w:rPr>
-          <w:rFonts w:ascii="Times New Roman" w:hAnsi="Times New Roman" w:cs="Times New Roman"/>
-          <w:i/>
-          <w:iCs/>
-          <w:noProof/>
-          <w:sz w:val="24"/>
-          <w:szCs w:val="24"/>
-        </w:rPr>
-        <w:t>47</w:t>
-      </w:r>
-      <w:r>
-        <w:rPr>
-          <w:rFonts w:ascii="Times New Roman" w:hAnsi="Times New Roman" w:cs="Times New Roman"/>
-          <w:noProof/>
-          <w:sz w:val="24"/>
-          <w:szCs w:val="24"/>
-        </w:rPr>
-        <w:t>(2), 230–237. https://doi.org/10.1016/J.YHBEH.2004.10.006</w:t>
+        <w:t>Chester, D. (2017). A Preregistered Validation Study of the Taylor Aggression Paradigm. https://doi.org/10.17605/OSF.IO/8JGCA</w:t>
       </w:r>
     </w:p>
     <w:p>
@@ -15786,7 +15899,7 @@
           <w:sz w:val="24"/>
           <w:szCs w:val="24"/>
         </w:rPr>
-        <w:t xml:space="preserve">Dienes, Z. (2008). </w:t>
+        <w:t xml:space="preserve">Cohen-Bendahan, C. C. C., Buitelaar, J. K., van Goozen, S. H. M., Orlebeke, J. F., &amp; Cohen-Kettenis, P. T. (2005). Is there an effect of prenatal testosterone on aggression and other behavioral traits? A study comparing same-sex and opposite-sex twin girls. </w:t>
       </w:r>
       <w:r>
         <w:rPr>
@@ -15797,16 +15910,36 @@
           <w:sz w:val="24"/>
           <w:szCs w:val="24"/>
         </w:rPr>
-        <w:t>Understanding psychology as a science : an introduction to scientific and statistical inference</w:t>
-      </w:r>
-      <w:r>
-        <w:rPr>
-          <w:rFonts w:ascii="Times New Roman" w:hAnsi="Times New Roman" w:cs="Times New Roman"/>
-          <w:noProof/>
-          <w:sz w:val="24"/>
-          <w:szCs w:val="24"/>
-        </w:rPr>
-        <w:t>. Palgrave Macmillan.</w:t>
+        <w:t>Hormones and Behavior</w:t>
+      </w:r>
+      <w:r>
+        <w:rPr>
+          <w:rFonts w:ascii="Times New Roman" w:hAnsi="Times New Roman" w:cs="Times New Roman"/>
+          <w:noProof/>
+          <w:sz w:val="24"/>
+          <w:szCs w:val="24"/>
+        </w:rPr>
+        <w:t xml:space="preserve">, </w:t>
+      </w:r>
+      <w:r>
+        <w:rPr>
+          <w:rFonts w:ascii="Times New Roman" w:hAnsi="Times New Roman" w:cs="Times New Roman"/>
+          <w:i/>
+          <w:iCs/>
+          <w:noProof/>
+          <w:sz w:val="24"/>
+          <w:szCs w:val="24"/>
+        </w:rPr>
+        <w:t>47</w:t>
+      </w:r>
+      <w:r>
+        <w:rPr>
+          <w:rFonts w:ascii="Times New Roman" w:hAnsi="Times New Roman" w:cs="Times New Roman"/>
+          <w:noProof/>
+          <w:sz w:val="24"/>
+          <w:szCs w:val="24"/>
+        </w:rPr>
+        <w:t>(2), 230–237. https://doi.org/10.1016/J.YHBEH.2004.10.006</w:t>
       </w:r>
     </w:p>
     <w:p>
@@ -15831,7 +15964,27 @@
           <w:sz w:val="24"/>
           <w:szCs w:val="24"/>
         </w:rPr>
-        <w:t>Digital Café. (1996). Chex Quest. Retrieved from http://www.chexquest.org/index.php?action=downloads;cat=1</w:t>
+        <w:t xml:space="preserve">Dienes, Z. (2008). </w:t>
+      </w:r>
+      <w:r>
+        <w:rPr>
+          <w:rFonts w:ascii="Times New Roman" w:hAnsi="Times New Roman" w:cs="Times New Roman"/>
+          <w:i/>
+          <w:iCs/>
+          <w:noProof/>
+          <w:sz w:val="24"/>
+          <w:szCs w:val="24"/>
+        </w:rPr>
+        <w:t>Understanding psychology as a science : an introduction to scientific and statistical inference</w:t>
+      </w:r>
+      <w:r>
+        <w:rPr>
+          <w:rFonts w:ascii="Times New Roman" w:hAnsi="Times New Roman" w:cs="Times New Roman"/>
+          <w:noProof/>
+          <w:sz w:val="24"/>
+          <w:szCs w:val="24"/>
+        </w:rPr>
+        <w:t>. Palgrave Macmillan.</w:t>
       </w:r>
     </w:p>
     <w:p>
@@ -15856,47 +16009,7 @@
           <w:sz w:val="24"/>
           <w:szCs w:val="24"/>
         </w:rPr>
-        <w:t xml:space="preserve">Elson, M., Breuer, J., Van Looy, J., Kneer, J., &amp; Quandt, T. (2015). Comparing apples and oranges? Evidence for pace of action as a confound in research on digital games and aggression. </w:t>
-      </w:r>
-      <w:r>
-        <w:rPr>
-          <w:rFonts w:ascii="Times New Roman" w:hAnsi="Times New Roman" w:cs="Times New Roman"/>
-          <w:i/>
-          <w:iCs/>
-          <w:noProof/>
-          <w:sz w:val="24"/>
-          <w:szCs w:val="24"/>
-        </w:rPr>
-        <w:t>Psychology of Popular Media Culture</w:t>
-      </w:r>
-      <w:r>
-        <w:rPr>
-          <w:rFonts w:ascii="Times New Roman" w:hAnsi="Times New Roman" w:cs="Times New Roman"/>
-          <w:noProof/>
-          <w:sz w:val="24"/>
-          <w:szCs w:val="24"/>
-        </w:rPr>
-        <w:t xml:space="preserve">, </w:t>
-      </w:r>
-      <w:r>
-        <w:rPr>
-          <w:rFonts w:ascii="Times New Roman" w:hAnsi="Times New Roman" w:cs="Times New Roman"/>
-          <w:i/>
-          <w:iCs/>
-          <w:noProof/>
-          <w:sz w:val="24"/>
-          <w:szCs w:val="24"/>
-        </w:rPr>
-        <w:t>4</w:t>
-      </w:r>
-      <w:r>
-        <w:rPr>
-          <w:rFonts w:ascii="Times New Roman" w:hAnsi="Times New Roman" w:cs="Times New Roman"/>
-          <w:noProof/>
-          <w:sz w:val="24"/>
-          <w:szCs w:val="24"/>
-        </w:rPr>
-        <w:t>(2), 112–125. https://doi.org/10.1037/ppm0000010</w:t>
+        <w:t>Digital Café. (1996). Chex Quest. Retrieved from http://www.chexquest.org/index.php?action=downloads;cat=1</w:t>
       </w:r>
     </w:p>
     <w:p>
@@ -15921,17 +16034,7 @@
           <w:sz w:val="24"/>
           <w:szCs w:val="24"/>
         </w:rPr>
-        <w:t xml:space="preserve">Elson, M., Mohseni, M. R., Breuer, J., Scharkow, M., &amp; Quandt, T. (2014). Press CRTT to measure aggressive behavior: The unstandardized use of the competitive reaction time task </w:t>
-      </w:r>
-      <w:r>
-        <w:rPr>
-          <w:rFonts w:ascii="Times New Roman" w:hAnsi="Times New Roman" w:cs="Times New Roman"/>
-          <w:noProof/>
-          <w:sz w:val="24"/>
-          <w:szCs w:val="24"/>
-        </w:rPr>
-        <w:lastRenderedPageBreak/>
-        <w:t xml:space="preserve">in aggression research. </w:t>
+        <w:t xml:space="preserve">Elson, M., Breuer, J., Van Looy, J., Kneer, J., &amp; Quandt, T. (2015). Comparing apples and oranges? Evidence for pace of action as a confound in research on digital games and aggression. </w:t>
       </w:r>
       <w:r>
         <w:rPr>
@@ -15942,7 +16045,7 @@
           <w:sz w:val="24"/>
           <w:szCs w:val="24"/>
         </w:rPr>
-        <w:t>Psychological Assessment</w:t>
+        <w:t>Psychology of Popular Media Culture</w:t>
       </w:r>
       <w:r>
         <w:rPr>
@@ -15962,16 +16065,26 @@
           <w:sz w:val="24"/>
           <w:szCs w:val="24"/>
         </w:rPr>
-        <w:t>26</w:t>
-      </w:r>
-      <w:r>
-        <w:rPr>
-          <w:rFonts w:ascii="Times New Roman" w:hAnsi="Times New Roman" w:cs="Times New Roman"/>
-          <w:noProof/>
-          <w:sz w:val="24"/>
-          <w:szCs w:val="24"/>
-        </w:rPr>
-        <w:t>(2), 419–432. https://doi.org/10.1037/a0035569</w:t>
+        <w:t>4</w:t>
+      </w:r>
+      <w:r>
+        <w:rPr>
+          <w:rFonts w:ascii="Times New Roman" w:hAnsi="Times New Roman" w:cs="Times New Roman"/>
+          <w:noProof/>
+          <w:sz w:val="24"/>
+          <w:szCs w:val="24"/>
+        </w:rPr>
+        <w:t xml:space="preserve">(2), 112–125. </w:t>
+      </w:r>
+      <w:r>
+        <w:rPr>
+          <w:rFonts w:ascii="Times New Roman" w:hAnsi="Times New Roman" w:cs="Times New Roman"/>
+          <w:noProof/>
+          <w:sz w:val="24"/>
+          <w:szCs w:val="24"/>
+        </w:rPr>
+        <w:lastRenderedPageBreak/>
+        <w:t>https://doi.org/10.1037/ppm0000010</w:t>
       </w:r>
     </w:p>
     <w:p>
@@ -15996,7 +16109,7 @@
           <w:sz w:val="24"/>
           <w:szCs w:val="24"/>
         </w:rPr>
-        <w:t xml:space="preserve">Elson, M., &amp; Quandt, T. (2016). Digital Games in Laboratory Experiments: Controlling a Complex Stimulus Through Modding. </w:t>
+        <w:t xml:space="preserve">Elson, M., Mohseni, M. R., Breuer, J., Scharkow, M., &amp; Quandt, T. (2014). Press CRTT to measure aggressive behavior: The unstandardized use of the competitive reaction time task in aggression research. </w:t>
       </w:r>
       <w:r>
         <w:rPr>
@@ -16007,7 +16120,7 @@
           <w:sz w:val="24"/>
           <w:szCs w:val="24"/>
         </w:rPr>
-        <w:t>Psychology of Popular Media Culture</w:t>
+        <w:t>Psychological Assessment</w:t>
       </w:r>
       <w:r>
         <w:rPr>
@@ -16027,16 +16140,16 @@
           <w:sz w:val="24"/>
           <w:szCs w:val="24"/>
         </w:rPr>
-        <w:t>5</w:t>
-      </w:r>
-      <w:r>
-        <w:rPr>
-          <w:rFonts w:ascii="Times New Roman" w:hAnsi="Times New Roman" w:cs="Times New Roman"/>
-          <w:noProof/>
-          <w:sz w:val="24"/>
-          <w:szCs w:val="24"/>
-        </w:rPr>
-        <w:t>(1), 52–65. https://doi.org/10.1037/ppm0000033</w:t>
+        <w:t>26</w:t>
+      </w:r>
+      <w:r>
+        <w:rPr>
+          <w:rFonts w:ascii="Times New Roman" w:hAnsi="Times New Roman" w:cs="Times New Roman"/>
+          <w:noProof/>
+          <w:sz w:val="24"/>
+          <w:szCs w:val="24"/>
+        </w:rPr>
+        <w:t>(2), 419–432. https://doi.org/10.1037/a0035569</w:t>
       </w:r>
     </w:p>
     <w:p>
@@ -16061,7 +16174,7 @@
           <w:sz w:val="24"/>
           <w:szCs w:val="24"/>
         </w:rPr>
-        <w:t xml:space="preserve">Engelhardt, C. R., Hilgard, J., &amp; Bartholow, B. D. (2015). Acute exposure to difficult (but not violent) video games dysregulates cognitive control. </w:t>
+        <w:t xml:space="preserve">Elson, M., &amp; Quandt, T. (2016). Digital Games in Laboratory Experiments: Controlling a Complex Stimulus Through Modding. </w:t>
       </w:r>
       <w:r>
         <w:rPr>
@@ -16072,7 +16185,7 @@
           <w:sz w:val="24"/>
           <w:szCs w:val="24"/>
         </w:rPr>
-        <w:t>Computers in Human Behavior</w:t>
+        <w:t>Psychology of Popular Media Culture</w:t>
       </w:r>
       <w:r>
         <w:rPr>
@@ -16092,16 +16205,16 @@
           <w:sz w:val="24"/>
           <w:szCs w:val="24"/>
         </w:rPr>
-        <w:t>45</w:t>
-      </w:r>
-      <w:r>
-        <w:rPr>
-          <w:rFonts w:ascii="Times New Roman" w:hAnsi="Times New Roman" w:cs="Times New Roman"/>
-          <w:noProof/>
-          <w:sz w:val="24"/>
-          <w:szCs w:val="24"/>
-        </w:rPr>
-        <w:t>, 85–92. https://doi.org/10.1016/J.CHB.2014.11.089</w:t>
+        <w:t>5</w:t>
+      </w:r>
+      <w:r>
+        <w:rPr>
+          <w:rFonts w:ascii="Times New Roman" w:hAnsi="Times New Roman" w:cs="Times New Roman"/>
+          <w:noProof/>
+          <w:sz w:val="24"/>
+          <w:szCs w:val="24"/>
+        </w:rPr>
+        <w:t>(1), 52–65. https://doi.org/10.1037/ppm0000033</w:t>
       </w:r>
     </w:p>
     <w:p>
@@ -16126,7 +16239,7 @@
           <w:sz w:val="24"/>
           <w:szCs w:val="24"/>
         </w:rPr>
-        <w:t xml:space="preserve">Engelhardt, C. R., Mazurek, M. O., Hilgard, J., Rouder, J. N., &amp; Bartholow, B. D. (2015). Effects of Violent-Video-Game Exposure on Aggressive Behavior, Aggressive-Thought Accessibility, and Aggressive Affect Among Adults With and Without Autism Spectrum Disorder. </w:t>
+        <w:t xml:space="preserve">Engelhardt, C. R., Hilgard, J., &amp; Bartholow, B. D. (2015). Acute exposure to difficult (but not violent) video games dysregulates cognitive control. </w:t>
       </w:r>
       <w:r>
         <w:rPr>
@@ -16137,7 +16250,7 @@
           <w:sz w:val="24"/>
           <w:szCs w:val="24"/>
         </w:rPr>
-        <w:t>Psychological Science</w:t>
+        <w:t>Computers in Human Behavior</w:t>
       </w:r>
       <w:r>
         <w:rPr>
@@ -16157,16 +16270,16 @@
           <w:sz w:val="24"/>
           <w:szCs w:val="24"/>
         </w:rPr>
-        <w:t>26</w:t>
-      </w:r>
-      <w:r>
-        <w:rPr>
-          <w:rFonts w:ascii="Times New Roman" w:hAnsi="Times New Roman" w:cs="Times New Roman"/>
-          <w:noProof/>
-          <w:sz w:val="24"/>
-          <w:szCs w:val="24"/>
-        </w:rPr>
-        <w:t>(8), 1187–1200. https://doi.org/10.1177/0956797615583038</w:t>
+        <w:t>45</w:t>
+      </w:r>
+      <w:r>
+        <w:rPr>
+          <w:rFonts w:ascii="Times New Roman" w:hAnsi="Times New Roman" w:cs="Times New Roman"/>
+          <w:noProof/>
+          <w:sz w:val="24"/>
+          <w:szCs w:val="24"/>
+        </w:rPr>
+        <w:t>, 85–92. https://doi.org/10.1016/J.CHB.2014.11.089</w:t>
       </w:r>
     </w:p>
     <w:p>
@@ -16191,7 +16304,7 @@
           <w:sz w:val="24"/>
           <w:szCs w:val="24"/>
         </w:rPr>
-        <w:t xml:space="preserve">Ferguson, C. J., &amp; Kilburn, J. (2010). Much ado about nothing: The misestimation and overinterpretation of violent video game effects in Eastern and Western nations: Comment on Anderson et al. (2010). </w:t>
+        <w:t xml:space="preserve">Engelhardt, C. R., Mazurek, M. O., Hilgard, J., Rouder, J. N., &amp; Bartholow, B. D. (2015). Effects of Violent-Video-Game Exposure on Aggressive Behavior, Aggressive-Thought Accessibility, and Aggressive Affect Among Adults With and Without Autism Spectrum Disorder. </w:t>
       </w:r>
       <w:r>
         <w:rPr>
@@ -16202,7 +16315,7 @@
           <w:sz w:val="24"/>
           <w:szCs w:val="24"/>
         </w:rPr>
-        <w:t>Psychological Bulletin</w:t>
+        <w:t>Psychological Science</w:t>
       </w:r>
       <w:r>
         <w:rPr>
@@ -16222,16 +16335,16 @@
           <w:sz w:val="24"/>
           <w:szCs w:val="24"/>
         </w:rPr>
-        <w:t>136</w:t>
-      </w:r>
-      <w:r>
-        <w:rPr>
-          <w:rFonts w:ascii="Times New Roman" w:hAnsi="Times New Roman" w:cs="Times New Roman"/>
-          <w:noProof/>
-          <w:sz w:val="24"/>
-          <w:szCs w:val="24"/>
-        </w:rPr>
-        <w:t>(2), 174–178. https://doi.org/10.1037/a0018566</w:t>
+        <w:t>26</w:t>
+      </w:r>
+      <w:r>
+        <w:rPr>
+          <w:rFonts w:ascii="Times New Roman" w:hAnsi="Times New Roman" w:cs="Times New Roman"/>
+          <w:noProof/>
+          <w:sz w:val="24"/>
+          <w:szCs w:val="24"/>
+        </w:rPr>
+        <w:t>(8), 1187–1200. https://doi.org/10.1177/0956797615583038</w:t>
       </w:r>
     </w:p>
     <w:p>
@@ -16256,7 +16369,7 @@
           <w:sz w:val="24"/>
           <w:szCs w:val="24"/>
         </w:rPr>
-        <w:t xml:space="preserve">Greitemeyer, T., &amp; Mügge, D. O. (2014). Video Games Do Affect Social Outcomes. </w:t>
+        <w:t xml:space="preserve">Ferguson, C. J., &amp; Kilburn, J. (2010). Much ado about nothing: The misestimation and overinterpretation of violent video game effects in Eastern and Western nations: Comment on Anderson et al. (2010). </w:t>
       </w:r>
       <w:r>
         <w:rPr>
@@ -16267,7 +16380,7 @@
           <w:sz w:val="24"/>
           <w:szCs w:val="24"/>
         </w:rPr>
-        <w:t>Personality and Social Psychology Bulletin</w:t>
+        <w:t>Psychological Bulletin</w:t>
       </w:r>
       <w:r>
         <w:rPr>
@@ -16287,16 +16400,16 @@
           <w:sz w:val="24"/>
           <w:szCs w:val="24"/>
         </w:rPr>
-        <w:t>40</w:t>
-      </w:r>
-      <w:r>
-        <w:rPr>
-          <w:rFonts w:ascii="Times New Roman" w:hAnsi="Times New Roman" w:cs="Times New Roman"/>
-          <w:noProof/>
-          <w:sz w:val="24"/>
-          <w:szCs w:val="24"/>
-        </w:rPr>
-        <w:t>(5), 578–589. https://doi.org/10.1177/0146167213520459</w:t>
+        <w:t>136</w:t>
+      </w:r>
+      <w:r>
+        <w:rPr>
+          <w:rFonts w:ascii="Times New Roman" w:hAnsi="Times New Roman" w:cs="Times New Roman"/>
+          <w:noProof/>
+          <w:sz w:val="24"/>
+          <w:szCs w:val="24"/>
+        </w:rPr>
+        <w:t>(2), 174–178. https://doi.org/10.1037/a0018566</w:t>
       </w:r>
     </w:p>
     <w:p>
@@ -16321,17 +16434,7 @@
           <w:sz w:val="24"/>
           <w:szCs w:val="24"/>
         </w:rPr>
-        <w:t xml:space="preserve">Hagger, M. S., Chatzisarantis, N. L. D., Alberts, H., Anggono, C. O., Batailler, C., Birt, A. R., … </w:t>
-      </w:r>
-      <w:r>
-        <w:rPr>
-          <w:rFonts w:ascii="Times New Roman" w:hAnsi="Times New Roman" w:cs="Times New Roman"/>
-          <w:noProof/>
-          <w:sz w:val="24"/>
-          <w:szCs w:val="24"/>
-        </w:rPr>
-        <w:lastRenderedPageBreak/>
-        <w:t xml:space="preserve">Zwienenberg, M. (2016). A Multilab Preregistered Replication of the Ego-Depletion Effect. </w:t>
+        <w:t xml:space="preserve">Greitemeyer, T., &amp; Mügge, D. O. (2014). Video Games Do Affect Social Outcomes. </w:t>
       </w:r>
       <w:r>
         <w:rPr>
@@ -16342,16 +16445,7 @@
           <w:sz w:val="24"/>
           <w:szCs w:val="24"/>
         </w:rPr>
-        <w:t>Perspectives on Psychological Science</w:t>
-      </w:r>
-      <w:r>
-        <w:rPr>
-          <w:rFonts w:ascii="Times New Roman" w:hAnsi="Times New Roman" w:cs="Times New Roman"/>
-          <w:noProof/>
-          <w:sz w:val="24"/>
-          <w:szCs w:val="24"/>
-        </w:rPr>
-        <w:t xml:space="preserve">, </w:t>
+        <w:t xml:space="preserve">Personality </w:t>
       </w:r>
       <w:r>
         <w:rPr>
@@ -16362,16 +16456,37 @@
           <w:sz w:val="24"/>
           <w:szCs w:val="24"/>
         </w:rPr>
-        <w:t>11</w:t>
-      </w:r>
-      <w:r>
-        <w:rPr>
-          <w:rFonts w:ascii="Times New Roman" w:hAnsi="Times New Roman" w:cs="Times New Roman"/>
-          <w:noProof/>
-          <w:sz w:val="24"/>
-          <w:szCs w:val="24"/>
-        </w:rPr>
-        <w:t>(4), 546–573. https://doi.org/10.1177/1745691616652873</w:t>
+        <w:lastRenderedPageBreak/>
+        <w:t>and Social Psychology Bulletin</w:t>
+      </w:r>
+      <w:r>
+        <w:rPr>
+          <w:rFonts w:ascii="Times New Roman" w:hAnsi="Times New Roman" w:cs="Times New Roman"/>
+          <w:noProof/>
+          <w:sz w:val="24"/>
+          <w:szCs w:val="24"/>
+        </w:rPr>
+        <w:t xml:space="preserve">, </w:t>
+      </w:r>
+      <w:r>
+        <w:rPr>
+          <w:rFonts w:ascii="Times New Roman" w:hAnsi="Times New Roman" w:cs="Times New Roman"/>
+          <w:i/>
+          <w:iCs/>
+          <w:noProof/>
+          <w:sz w:val="24"/>
+          <w:szCs w:val="24"/>
+        </w:rPr>
+        <w:t>40</w:t>
+      </w:r>
+      <w:r>
+        <w:rPr>
+          <w:rFonts w:ascii="Times New Roman" w:hAnsi="Times New Roman" w:cs="Times New Roman"/>
+          <w:noProof/>
+          <w:sz w:val="24"/>
+          <w:szCs w:val="24"/>
+        </w:rPr>
+        <w:t>(5), 578–589. https://doi.org/10.1177/0146167213520459</w:t>
       </w:r>
     </w:p>
     <w:p>
@@ -16396,7 +16511,7 @@
           <w:sz w:val="24"/>
           <w:szCs w:val="24"/>
         </w:rPr>
-        <w:t xml:space="preserve">Hallgren, K. A. (2012). Computing Inter-Rater Reliability for Observational Data: An Overview and Tutorial. </w:t>
+        <w:t xml:space="preserve">Hagger, M. S., Chatzisarantis, N. L. D., Alberts, H., Anggono, C. O., Batailler, C., Birt, A. R., … Zwienenberg, M. (2016). A Multilab Preregistered Replication of the Ego-Depletion Effect. </w:t>
       </w:r>
       <w:r>
         <w:rPr>
@@ -16407,7 +16522,7 @@
           <w:sz w:val="24"/>
           <w:szCs w:val="24"/>
         </w:rPr>
-        <w:t>Tutorials in Quantitative Methods for Psychology</w:t>
+        <w:t>Perspectives on Psychological Science</w:t>
       </w:r>
       <w:r>
         <w:rPr>
@@ -16427,16 +16542,16 @@
           <w:sz w:val="24"/>
           <w:szCs w:val="24"/>
         </w:rPr>
-        <w:t>8</w:t>
-      </w:r>
-      <w:r>
-        <w:rPr>
-          <w:rFonts w:ascii="Times New Roman" w:hAnsi="Times New Roman" w:cs="Times New Roman"/>
-          <w:noProof/>
-          <w:sz w:val="24"/>
-          <w:szCs w:val="24"/>
-        </w:rPr>
-        <w:t>(1), 23–34. Retrieved from http://www.ncbi.nlm.nih.gov/pubmed/22833776</w:t>
+        <w:t>11</w:t>
+      </w:r>
+      <w:r>
+        <w:rPr>
+          <w:rFonts w:ascii="Times New Roman" w:hAnsi="Times New Roman" w:cs="Times New Roman"/>
+          <w:noProof/>
+          <w:sz w:val="24"/>
+          <w:szCs w:val="24"/>
+        </w:rPr>
+        <w:t>(4), 546–573. https://doi.org/10.1177/1745691616652873</w:t>
       </w:r>
     </w:p>
     <w:p>
@@ -16461,7 +16576,7 @@
           <w:sz w:val="24"/>
           <w:szCs w:val="24"/>
         </w:rPr>
-        <w:t xml:space="preserve">Hilgard, J., Engelhardt, C. R., Bartholow, B. D., &amp; Rouder, J. N. (2017). How much evidence is p &amp;gt; .05? Stimulus pre-testing and null primary outcomes in violent video games research. </w:t>
+        <w:t xml:space="preserve">Hallgren, K. A. (2012). Computing Inter-Rater Reliability for Observational Data: An Overview and Tutorial. </w:t>
       </w:r>
       <w:r>
         <w:rPr>
@@ -16472,7 +16587,7 @@
           <w:sz w:val="24"/>
           <w:szCs w:val="24"/>
         </w:rPr>
-        <w:t>Psychology of Popular Media Culture</w:t>
+        <w:t>Tutorials in Quantitative Methods for Psychology</w:t>
       </w:r>
       <w:r>
         <w:rPr>
@@ -16492,16 +16607,16 @@
           <w:sz w:val="24"/>
           <w:szCs w:val="24"/>
         </w:rPr>
-        <w:t>6</w:t>
-      </w:r>
-      <w:r>
-        <w:rPr>
-          <w:rFonts w:ascii="Times New Roman" w:hAnsi="Times New Roman" w:cs="Times New Roman"/>
-          <w:noProof/>
-          <w:sz w:val="24"/>
-          <w:szCs w:val="24"/>
-        </w:rPr>
-        <w:t>(4), 361–380. https://doi.org/10.1037/ppm0000102</w:t>
+        <w:t>8</w:t>
+      </w:r>
+      <w:r>
+        <w:rPr>
+          <w:rFonts w:ascii="Times New Roman" w:hAnsi="Times New Roman" w:cs="Times New Roman"/>
+          <w:noProof/>
+          <w:sz w:val="24"/>
+          <w:szCs w:val="24"/>
+        </w:rPr>
+        <w:t>(1), 23–34. Retrieved from http://www.ncbi.nlm.nih.gov/pubmed/22833776</w:t>
       </w:r>
     </w:p>
     <w:p>
@@ -16526,7 +16641,7 @@
           <w:sz w:val="24"/>
           <w:szCs w:val="24"/>
         </w:rPr>
-        <w:t xml:space="preserve">Hilgard, J., Engelhardt, C. R., &amp; Rouder, J. N. (2017). Overstated evidence for short-term effects of violent games on affect and behavior: A reanalysis of Anderson et al. (2010). </w:t>
+        <w:t xml:space="preserve">Hilgard, J., Engelhardt, C. R., Bartholow, B. D., &amp; Rouder, J. N. (2017). How much evidence is p &amp;gt; .05? Stimulus pre-testing and null primary outcomes in violent video games research. </w:t>
       </w:r>
       <w:r>
         <w:rPr>
@@ -16537,7 +16652,7 @@
           <w:sz w:val="24"/>
           <w:szCs w:val="24"/>
         </w:rPr>
-        <w:t>Psychological Bulletin</w:t>
+        <w:t>Psychology of Popular Media Culture</w:t>
       </w:r>
       <w:r>
         <w:rPr>
@@ -16557,16 +16672,16 @@
           <w:sz w:val="24"/>
           <w:szCs w:val="24"/>
         </w:rPr>
-        <w:t>143</w:t>
-      </w:r>
-      <w:r>
-        <w:rPr>
-          <w:rFonts w:ascii="Times New Roman" w:hAnsi="Times New Roman" w:cs="Times New Roman"/>
-          <w:noProof/>
-          <w:sz w:val="24"/>
-          <w:szCs w:val="24"/>
-        </w:rPr>
-        <w:t>(7), 757–774. https://doi.org/10.1037/bul0000074</w:t>
+        <w:t>6</w:t>
+      </w:r>
+      <w:r>
+        <w:rPr>
+          <w:rFonts w:ascii="Times New Roman" w:hAnsi="Times New Roman" w:cs="Times New Roman"/>
+          <w:noProof/>
+          <w:sz w:val="24"/>
+          <w:szCs w:val="24"/>
+        </w:rPr>
+        <w:t>(4), 361–380. https://doi.org/10.1037/ppm0000102</w:t>
       </w:r>
     </w:p>
     <w:p>
@@ -16591,7 +16706,7 @@
           <w:sz w:val="24"/>
           <w:szCs w:val="24"/>
         </w:rPr>
-        <w:t xml:space="preserve">Hönekopp, J., &amp; Watson, S. (2011). Meta-analysis of the relationship between digit-ratio 2D:4D and aggression. </w:t>
+        <w:t xml:space="preserve">Hilgard, J., Engelhardt, C. R., &amp; Rouder, J. N. (2017). Overstated evidence for short-term effects of violent games on affect and behavior: A reanalysis of Anderson et al. (2010). </w:t>
       </w:r>
       <w:r>
         <w:rPr>
@@ -16602,7 +16717,7 @@
           <w:sz w:val="24"/>
           <w:szCs w:val="24"/>
         </w:rPr>
-        <w:t>Personality and Individual Differences</w:t>
+        <w:t>Psychological Bulletin</w:t>
       </w:r>
       <w:r>
         <w:rPr>
@@ -16622,16 +16737,16 @@
           <w:sz w:val="24"/>
           <w:szCs w:val="24"/>
         </w:rPr>
-        <w:t>51</w:t>
-      </w:r>
-      <w:r>
-        <w:rPr>
-          <w:rFonts w:ascii="Times New Roman" w:hAnsi="Times New Roman" w:cs="Times New Roman"/>
-          <w:noProof/>
-          <w:sz w:val="24"/>
-          <w:szCs w:val="24"/>
-        </w:rPr>
-        <w:t>(4), 381–386. https://doi.org/10.1016/J.PAID.2010.05.003</w:t>
+        <w:t>143</w:t>
+      </w:r>
+      <w:r>
+        <w:rPr>
+          <w:rFonts w:ascii="Times New Roman" w:hAnsi="Times New Roman" w:cs="Times New Roman"/>
+          <w:noProof/>
+          <w:sz w:val="24"/>
+          <w:szCs w:val="24"/>
+        </w:rPr>
+        <w:t>(7), 757–774. https://doi.org/10.1037/bul0000074</w:t>
       </w:r>
     </w:p>
     <w:p>
@@ -16656,7 +16771,47 @@
           <w:sz w:val="24"/>
           <w:szCs w:val="24"/>
         </w:rPr>
-        <w:t>iD Software. (1994). Doom II. Rockville, MD: ZeniMax Media.</w:t>
+        <w:t xml:space="preserve">Hönekopp, J., &amp; Watson, S. (2011). Meta-analysis of the relationship between digit-ratio 2D:4D and aggression. </w:t>
+      </w:r>
+      <w:r>
+        <w:rPr>
+          <w:rFonts w:ascii="Times New Roman" w:hAnsi="Times New Roman" w:cs="Times New Roman"/>
+          <w:i/>
+          <w:iCs/>
+          <w:noProof/>
+          <w:sz w:val="24"/>
+          <w:szCs w:val="24"/>
+        </w:rPr>
+        <w:t>Personality and Individual Differences</w:t>
+      </w:r>
+      <w:r>
+        <w:rPr>
+          <w:rFonts w:ascii="Times New Roman" w:hAnsi="Times New Roman" w:cs="Times New Roman"/>
+          <w:noProof/>
+          <w:sz w:val="24"/>
+          <w:szCs w:val="24"/>
+        </w:rPr>
+        <w:t xml:space="preserve">, </w:t>
+      </w:r>
+      <w:r>
+        <w:rPr>
+          <w:rFonts w:ascii="Times New Roman" w:hAnsi="Times New Roman" w:cs="Times New Roman"/>
+          <w:i/>
+          <w:iCs/>
+          <w:noProof/>
+          <w:sz w:val="24"/>
+          <w:szCs w:val="24"/>
+        </w:rPr>
+        <w:t>51</w:t>
+      </w:r>
+      <w:r>
+        <w:rPr>
+          <w:rFonts w:ascii="Times New Roman" w:hAnsi="Times New Roman" w:cs="Times New Roman"/>
+          <w:noProof/>
+          <w:sz w:val="24"/>
+          <w:szCs w:val="24"/>
+        </w:rPr>
+        <w:t>(4), 381–386. https://doi.org/10.1016/J.PAID.2010.05.003</w:t>
       </w:r>
     </w:p>
     <w:p>
@@ -16681,7 +16836,7 @@
           <w:sz w:val="24"/>
           <w:szCs w:val="24"/>
         </w:rPr>
-        <w:t>Judd, S. (2011). SLADE 3. Retrieved from http://slade.mancubus.net/index.php?page=downloads/</w:t>
+        <w:t>iD Software. (1994). Doom II. Rockville, MD: ZeniMax Media.</w:t>
       </w:r>
     </w:p>
     <w:p>
@@ -16706,48 +16861,17 @@
           <w:sz w:val="24"/>
           <w:szCs w:val="24"/>
         </w:rPr>
-        <w:t xml:space="preserve">Kepes, S., Bushman, B. J., &amp; Anderson, C. A. (2017). Violent video game effects remain a societal concern: Reply to Hilgard, Engelhardt, and Rouder (2017). </w:t>
-      </w:r>
-      <w:r>
-        <w:rPr>
-          <w:rFonts w:ascii="Times New Roman" w:hAnsi="Times New Roman" w:cs="Times New Roman"/>
-          <w:i/>
-          <w:iCs/>
-          <w:noProof/>
-          <w:sz w:val="24"/>
-          <w:szCs w:val="24"/>
-        </w:rPr>
-        <w:t>Psychological Bulletin</w:t>
-      </w:r>
-      <w:r>
-        <w:rPr>
-          <w:rFonts w:ascii="Times New Roman" w:hAnsi="Times New Roman" w:cs="Times New Roman"/>
-          <w:noProof/>
-          <w:sz w:val="24"/>
-          <w:szCs w:val="24"/>
-        </w:rPr>
-        <w:t xml:space="preserve">, </w:t>
-      </w:r>
-      <w:r>
-        <w:rPr>
-          <w:rFonts w:ascii="Times New Roman" w:hAnsi="Times New Roman" w:cs="Times New Roman"/>
-          <w:i/>
-          <w:iCs/>
+        <w:t xml:space="preserve">Judd, S. (2011). SLADE 3. Retrieved from </w:t>
+      </w:r>
+      <w:r>
+        <w:rPr>
+          <w:rFonts w:ascii="Times New Roman" w:hAnsi="Times New Roman" w:cs="Times New Roman"/>
           <w:noProof/>
           <w:sz w:val="24"/>
           <w:szCs w:val="24"/>
         </w:rPr>
         <w:lastRenderedPageBreak/>
-        <w:t>143</w:t>
-      </w:r>
-      <w:r>
-        <w:rPr>
-          <w:rFonts w:ascii="Times New Roman" w:hAnsi="Times New Roman" w:cs="Times New Roman"/>
-          <w:noProof/>
-          <w:sz w:val="24"/>
-          <w:szCs w:val="24"/>
-        </w:rPr>
-        <w:t>(7), 775–782. https://doi.org/10.1037/bul0000112</w:t>
+        <w:t>http://slade.mancubus.net/index.php?page=downloads/</w:t>
       </w:r>
     </w:p>
     <w:p>
@@ -16772,7 +16896,7 @@
           <w:sz w:val="24"/>
           <w:szCs w:val="24"/>
         </w:rPr>
-        <w:t xml:space="preserve">Lutchmaya, S., Baron-Cohen, S., Raggatt, P., Knickmeyer, R., &amp; Manning, J. T. (2004). 2nd to 4th digit ratios, fetal testosterone and estradiol. </w:t>
+        <w:t xml:space="preserve">Kepes, S., Bushman, B. J., &amp; Anderson, C. A. (2017). Violent video game effects remain a societal concern: Reply to Hilgard, Engelhardt, and Rouder (2017). </w:t>
       </w:r>
       <w:r>
         <w:rPr>
@@ -16783,7 +16907,7 @@
           <w:sz w:val="24"/>
           <w:szCs w:val="24"/>
         </w:rPr>
-        <w:t>Early Human Development</w:t>
+        <w:t>Psychological Bulletin</w:t>
       </w:r>
       <w:r>
         <w:rPr>
@@ -16803,16 +16927,16 @@
           <w:sz w:val="24"/>
           <w:szCs w:val="24"/>
         </w:rPr>
-        <w:t>77</w:t>
-      </w:r>
-      <w:r>
-        <w:rPr>
-          <w:rFonts w:ascii="Times New Roman" w:hAnsi="Times New Roman" w:cs="Times New Roman"/>
-          <w:noProof/>
-          <w:sz w:val="24"/>
-          <w:szCs w:val="24"/>
-        </w:rPr>
-        <w:t>(1–2), 23–28. https://doi.org/10.1016/J.EARLHUMDEV.2003.12.002</w:t>
+        <w:t>143</w:t>
+      </w:r>
+      <w:r>
+        <w:rPr>
+          <w:rFonts w:ascii="Times New Roman" w:hAnsi="Times New Roman" w:cs="Times New Roman"/>
+          <w:noProof/>
+          <w:sz w:val="24"/>
+          <w:szCs w:val="24"/>
+        </w:rPr>
+        <w:t>(7), 775–782. https://doi.org/10.1037/bul0000112</w:t>
       </w:r>
     </w:p>
     <w:p>
@@ -16837,7 +16961,7 @@
           <w:sz w:val="24"/>
           <w:szCs w:val="24"/>
         </w:rPr>
-        <w:t xml:space="preserve">Manning, J. T., Bundred, P. E., Newton, D. J., &amp; Flanagan, B. F. (2003). The second to fourth digit ratio and variation in the androgen receptor gene. </w:t>
+        <w:t xml:space="preserve">Lutchmaya, S., Baron-Cohen, S., Raggatt, P., Knickmeyer, R., &amp; Manning, J. T. (2004). 2nd to 4th digit ratios, fetal testosterone and estradiol. </w:t>
       </w:r>
       <w:r>
         <w:rPr>
@@ -16848,7 +16972,7 @@
           <w:sz w:val="24"/>
           <w:szCs w:val="24"/>
         </w:rPr>
-        <w:t>Evolution and Human Behavior</w:t>
+        <w:t>Early Human Development</w:t>
       </w:r>
       <w:r>
         <w:rPr>
@@ -16868,16 +16992,16 @@
           <w:sz w:val="24"/>
           <w:szCs w:val="24"/>
         </w:rPr>
-        <w:t>24</w:t>
-      </w:r>
-      <w:r>
-        <w:rPr>
-          <w:rFonts w:ascii="Times New Roman" w:hAnsi="Times New Roman" w:cs="Times New Roman"/>
-          <w:noProof/>
-          <w:sz w:val="24"/>
-          <w:szCs w:val="24"/>
-        </w:rPr>
-        <w:t>(6), 399–405. https://doi.org/10.1016/S1090-5138(03)00052-7</w:t>
+        <w:t>77</w:t>
+      </w:r>
+      <w:r>
+        <w:rPr>
+          <w:rFonts w:ascii="Times New Roman" w:hAnsi="Times New Roman" w:cs="Times New Roman"/>
+          <w:noProof/>
+          <w:sz w:val="24"/>
+          <w:szCs w:val="24"/>
+        </w:rPr>
+        <w:t>(1–2), 23–28. https://doi.org/10.1016/J.EARLHUMDEV.2003.12.002</w:t>
       </w:r>
     </w:p>
     <w:p>
@@ -16902,7 +17026,7 @@
           <w:sz w:val="24"/>
           <w:szCs w:val="24"/>
         </w:rPr>
-        <w:t xml:space="preserve">Manning, J. T., Scutt, D., Wilson, J., &amp; Lewis-Jones, D. I. (1998). The ratio of 2nd to 4th digit length: a predictor of sperm numbers and concentrations of testosterone, luteinizing hormone and oestrogen. </w:t>
+        <w:t xml:space="preserve">Manning, J. T., Bundred, P. E., Newton, D. J., &amp; Flanagan, B. F. (2003). The second to fourth digit ratio and variation in the androgen receptor gene. </w:t>
       </w:r>
       <w:r>
         <w:rPr>
@@ -16913,7 +17037,7 @@
           <w:sz w:val="24"/>
           <w:szCs w:val="24"/>
         </w:rPr>
-        <w:t>Human Reproduction</w:t>
+        <w:t>Evolution and Human Behavior</w:t>
       </w:r>
       <w:r>
         <w:rPr>
@@ -16933,16 +17057,16 @@
           <w:sz w:val="24"/>
           <w:szCs w:val="24"/>
         </w:rPr>
-        <w:t>13</w:t>
-      </w:r>
-      <w:r>
-        <w:rPr>
-          <w:rFonts w:ascii="Times New Roman" w:hAnsi="Times New Roman" w:cs="Times New Roman"/>
-          <w:noProof/>
-          <w:sz w:val="24"/>
-          <w:szCs w:val="24"/>
-        </w:rPr>
-        <w:t>(11), 3000–3004. https://doi.org/10.1093/humrep/13.11.3000</w:t>
+        <w:t>24</w:t>
+      </w:r>
+      <w:r>
+        <w:rPr>
+          <w:rFonts w:ascii="Times New Roman" w:hAnsi="Times New Roman" w:cs="Times New Roman"/>
+          <w:noProof/>
+          <w:sz w:val="24"/>
+          <w:szCs w:val="24"/>
+        </w:rPr>
+        <w:t>(6), 399–405. https://doi.org/10.1016/S1090-5138(03)00052-7</w:t>
       </w:r>
     </w:p>
     <w:p>
@@ -16967,7 +17091,7 @@
           <w:sz w:val="24"/>
           <w:szCs w:val="24"/>
         </w:rPr>
-        <w:t xml:space="preserve">McGraw, K. O., &amp; Wong, S. P. (1996). Forming inferences about some intraclass correlation coefficients. </w:t>
+        <w:t xml:space="preserve">Manning, J. T., Scutt, D., Wilson, J., &amp; Lewis-Jones, D. I. (1998). The ratio of 2nd to 4th digit length: a predictor of sperm numbers and concentrations of testosterone, luteinizing hormone and oestrogen. </w:t>
       </w:r>
       <w:r>
         <w:rPr>
@@ -16978,7 +17102,7 @@
           <w:sz w:val="24"/>
           <w:szCs w:val="24"/>
         </w:rPr>
-        <w:t>Psychological Methods</w:t>
+        <w:t>Human Reproduction</w:t>
       </w:r>
       <w:r>
         <w:rPr>
@@ -16998,16 +17122,16 @@
           <w:sz w:val="24"/>
           <w:szCs w:val="24"/>
         </w:rPr>
-        <w:t>1</w:t>
-      </w:r>
-      <w:r>
-        <w:rPr>
-          <w:rFonts w:ascii="Times New Roman" w:hAnsi="Times New Roman" w:cs="Times New Roman"/>
-          <w:noProof/>
-          <w:sz w:val="24"/>
-          <w:szCs w:val="24"/>
-        </w:rPr>
-        <w:t>(1), 30–46. https://doi.org/10.1037/1082-989X.1.1.30</w:t>
+        <w:t>13</w:t>
+      </w:r>
+      <w:r>
+        <w:rPr>
+          <w:rFonts w:ascii="Times New Roman" w:hAnsi="Times New Roman" w:cs="Times New Roman"/>
+          <w:noProof/>
+          <w:sz w:val="24"/>
+          <w:szCs w:val="24"/>
+        </w:rPr>
+        <w:t>(11), 3000–3004. https://doi.org/10.1093/humrep/13.11.3000</w:t>
       </w:r>
     </w:p>
     <w:p>
@@ -17032,7 +17156,7 @@
           <w:sz w:val="24"/>
           <w:szCs w:val="24"/>
         </w:rPr>
-        <w:t xml:space="preserve">McIntyre, M. H., Barrett, E. S., McDermott, R., Johnson, D. D. P., Cowden, J., &amp; Rosen, S. P. (2007). Finger length ratio (2D:4D) and sex differences in aggression during a simulated war game. </w:t>
+        <w:t xml:space="preserve">McGraw, K. O., &amp; Wong, S. P. (1996). Forming inferences about some intraclass correlation coefficients. </w:t>
       </w:r>
       <w:r>
         <w:rPr>
@@ -17043,7 +17167,7 @@
           <w:sz w:val="24"/>
           <w:szCs w:val="24"/>
         </w:rPr>
-        <w:t>Personality and Individual Differences</w:t>
+        <w:t>Psychological Methods</w:t>
       </w:r>
       <w:r>
         <w:rPr>
@@ -17063,16 +17187,16 @@
           <w:sz w:val="24"/>
           <w:szCs w:val="24"/>
         </w:rPr>
-        <w:t>42</w:t>
-      </w:r>
-      <w:r>
-        <w:rPr>
-          <w:rFonts w:ascii="Times New Roman" w:hAnsi="Times New Roman" w:cs="Times New Roman"/>
-          <w:noProof/>
-          <w:sz w:val="24"/>
-          <w:szCs w:val="24"/>
-        </w:rPr>
-        <w:t>(4), 755–764. https://doi.org/10.1016/J.PAID.2006.08.009</w:t>
+        <w:t>1</w:t>
+      </w:r>
+      <w:r>
+        <w:rPr>
+          <w:rFonts w:ascii="Times New Roman" w:hAnsi="Times New Roman" w:cs="Times New Roman"/>
+          <w:noProof/>
+          <w:sz w:val="24"/>
+          <w:szCs w:val="24"/>
+        </w:rPr>
+        <w:t>(1), 30–46. https://doi.org/10.1037/1082-989X.1.1.30</w:t>
       </w:r>
     </w:p>
     <w:p>
@@ -17097,7 +17221,7 @@
           <w:sz w:val="24"/>
           <w:szCs w:val="24"/>
         </w:rPr>
-        <w:t xml:space="preserve">Millet, K. (2011). An interactionist perspective on the relation between 2D: 4D and behavior: An overview of (moderated) relationships between 2D: 4D and economic decision making. </w:t>
+        <w:t xml:space="preserve">McIntyre, M. H., Barrett, E. S., McDermott, R., Johnson, D. D. P., Cowden, J., &amp; Rosen, S. P. (2007). Finger length ratio (2D:4D) and sex differences in aggression during a simulated war game. </w:t>
       </w:r>
       <w:r>
         <w:rPr>
@@ -17128,16 +17252,16 @@
           <w:sz w:val="24"/>
           <w:szCs w:val="24"/>
         </w:rPr>
-        <w:t>51</w:t>
-      </w:r>
-      <w:r>
-        <w:rPr>
-          <w:rFonts w:ascii="Times New Roman" w:hAnsi="Times New Roman" w:cs="Times New Roman"/>
-          <w:noProof/>
-          <w:sz w:val="24"/>
-          <w:szCs w:val="24"/>
-        </w:rPr>
-        <w:t>(4), 397–401. Retrieved from http://www.sciencedirect.com/science/article/pii/S0191886910001996</w:t>
+        <w:t>42</w:t>
+      </w:r>
+      <w:r>
+        <w:rPr>
+          <w:rFonts w:ascii="Times New Roman" w:hAnsi="Times New Roman" w:cs="Times New Roman"/>
+          <w:noProof/>
+          <w:sz w:val="24"/>
+          <w:szCs w:val="24"/>
+        </w:rPr>
+        <w:t>(4), 755–764. https://doi.org/10.1016/J.PAID.2006.08.009</w:t>
       </w:r>
     </w:p>
     <w:p>
@@ -17162,8 +17286,17 @@
           <w:sz w:val="24"/>
           <w:szCs w:val="24"/>
         </w:rPr>
+        <w:t xml:space="preserve">Millet, K. (2011). An interactionist perspective on the relation between 2D: 4D and behavior: An </w:t>
+      </w:r>
+      <w:r>
+        <w:rPr>
+          <w:rFonts w:ascii="Times New Roman" w:hAnsi="Times New Roman" w:cs="Times New Roman"/>
+          <w:noProof/>
+          <w:sz w:val="24"/>
+          <w:szCs w:val="24"/>
+        </w:rPr>
         <w:lastRenderedPageBreak/>
-        <w:t xml:space="preserve">Millet, K., &amp; Dewitte, S. (2007). Digit ratio (2D:4D) moderates the impact of an aggressive music video on aggression. </w:t>
+        <w:t xml:space="preserve">overview of (moderated) relationships between 2D: 4D and economic decision making. </w:t>
       </w:r>
       <w:r>
         <w:rPr>
@@ -17194,16 +17327,16 @@
           <w:sz w:val="24"/>
           <w:szCs w:val="24"/>
         </w:rPr>
-        <w:t>43</w:t>
-      </w:r>
-      <w:r>
-        <w:rPr>
-          <w:rFonts w:ascii="Times New Roman" w:hAnsi="Times New Roman" w:cs="Times New Roman"/>
-          <w:noProof/>
-          <w:sz w:val="24"/>
-          <w:szCs w:val="24"/>
-        </w:rPr>
-        <w:t>(2), 289–294. https://doi.org/10.1016/J.PAID.2006.11.024</w:t>
+        <w:t>51</w:t>
+      </w:r>
+      <w:r>
+        <w:rPr>
+          <w:rFonts w:ascii="Times New Roman" w:hAnsi="Times New Roman" w:cs="Times New Roman"/>
+          <w:noProof/>
+          <w:sz w:val="24"/>
+          <w:szCs w:val="24"/>
+        </w:rPr>
+        <w:t>(4), 397–401. Retrieved from http://www.sciencedirect.com/science/article/pii/S0191886910001996</w:t>
       </w:r>
     </w:p>
     <w:p>
@@ -17228,7 +17361,7 @@
           <w:sz w:val="24"/>
           <w:szCs w:val="24"/>
         </w:rPr>
-        <w:t xml:space="preserve">Millet, K., &amp; Dewitte, S. (2009). The presence of aggression cues inverts the relation between digit ratio (2D:4D) and prosocial behaviour in a dictator game. </w:t>
+        <w:t xml:space="preserve">Millet, K., &amp; Dewitte, S. (2007). Digit ratio (2D:4D) moderates the impact of an aggressive music video on aggression. </w:t>
       </w:r>
       <w:r>
         <w:rPr>
@@ -17239,7 +17372,7 @@
           <w:sz w:val="24"/>
           <w:szCs w:val="24"/>
         </w:rPr>
-        <w:t>British Journal of Psychology</w:t>
+        <w:t>Personality and Individual Differences</w:t>
       </w:r>
       <w:r>
         <w:rPr>
@@ -17259,16 +17392,16 @@
           <w:sz w:val="24"/>
           <w:szCs w:val="24"/>
         </w:rPr>
-        <w:t>100</w:t>
-      </w:r>
-      <w:r>
-        <w:rPr>
-          <w:rFonts w:ascii="Times New Roman" w:hAnsi="Times New Roman" w:cs="Times New Roman"/>
-          <w:noProof/>
-          <w:sz w:val="24"/>
-          <w:szCs w:val="24"/>
-        </w:rPr>
-        <w:t>(1), 151–162. https://doi.org/10.1348/000712608X324359</w:t>
+        <w:t>43</w:t>
+      </w:r>
+      <w:r>
+        <w:rPr>
+          <w:rFonts w:ascii="Times New Roman" w:hAnsi="Times New Roman" w:cs="Times New Roman"/>
+          <w:noProof/>
+          <w:sz w:val="24"/>
+          <w:szCs w:val="24"/>
+        </w:rPr>
+        <w:t>(2), 289–294. https://doi.org/10.1016/J.PAID.2006.11.024</w:t>
       </w:r>
     </w:p>
     <w:p>
@@ -17293,7 +17426,7 @@
           <w:sz w:val="24"/>
           <w:szCs w:val="24"/>
         </w:rPr>
-        <w:t xml:space="preserve">Moore, M. C., &amp; Marler, C. A. (1987). Effects of testosterone manipulations on nonbreeding season territorial aggression in free-living male lizards, Sceloporus jarrovi. </w:t>
+        <w:t xml:space="preserve">Millet, K., &amp; Dewitte, S. (2009). The presence of aggression cues inverts the relation between digit ratio (2D:4D) and prosocial behaviour in a dictator game. </w:t>
       </w:r>
       <w:r>
         <w:rPr>
@@ -17304,7 +17437,7 @@
           <w:sz w:val="24"/>
           <w:szCs w:val="24"/>
         </w:rPr>
-        <w:t>General and Comparative Endocrinology</w:t>
+        <w:t>British Journal of Psychology</w:t>
       </w:r>
       <w:r>
         <w:rPr>
@@ -17324,16 +17457,16 @@
           <w:sz w:val="24"/>
           <w:szCs w:val="24"/>
         </w:rPr>
-        <w:t>65</w:t>
-      </w:r>
-      <w:r>
-        <w:rPr>
-          <w:rFonts w:ascii="Times New Roman" w:hAnsi="Times New Roman" w:cs="Times New Roman"/>
-          <w:noProof/>
-          <w:sz w:val="24"/>
-          <w:szCs w:val="24"/>
-        </w:rPr>
-        <w:t>(2), 225–232. https://doi.org/10.1016/0016-6480(87)90170-5</w:t>
+        <w:t>100</w:t>
+      </w:r>
+      <w:r>
+        <w:rPr>
+          <w:rFonts w:ascii="Times New Roman" w:hAnsi="Times New Roman" w:cs="Times New Roman"/>
+          <w:noProof/>
+          <w:sz w:val="24"/>
+          <w:szCs w:val="24"/>
+        </w:rPr>
+        <w:t>(1), 151–162. https://doi.org/10.1348/000712608X324359</w:t>
       </w:r>
     </w:p>
     <w:p>
@@ -17358,7 +17491,7 @@
           <w:sz w:val="24"/>
           <w:szCs w:val="24"/>
         </w:rPr>
-        <w:t xml:space="preserve">Pedersen, W. C., Bushman, B. J., Vasquez, E. A., &amp; Miller, N. (2008). Kicking the (Barking) Dog Effect: The Moderating Role of Target Attributes on Triggered Displaced Aggression. </w:t>
+        <w:t xml:space="preserve">Moore, M. C., &amp; Marler, C. A. (1987). Effects of testosterone manipulations on nonbreeding season territorial aggression in free-living male lizards, Sceloporus jarrovi. </w:t>
       </w:r>
       <w:r>
         <w:rPr>
@@ -17369,7 +17502,7 @@
           <w:sz w:val="24"/>
           <w:szCs w:val="24"/>
         </w:rPr>
-        <w:t>Personality and Social Psychology Bulletin</w:t>
+        <w:t>General and Comparative Endocrinology</w:t>
       </w:r>
       <w:r>
         <w:rPr>
@@ -17389,16 +17522,16 @@
           <w:sz w:val="24"/>
           <w:szCs w:val="24"/>
         </w:rPr>
-        <w:t>34</w:t>
-      </w:r>
-      <w:r>
-        <w:rPr>
-          <w:rFonts w:ascii="Times New Roman" w:hAnsi="Times New Roman" w:cs="Times New Roman"/>
-          <w:noProof/>
-          <w:sz w:val="24"/>
-          <w:szCs w:val="24"/>
-        </w:rPr>
-        <w:t>(10), 1382–1395. https://doi.org/10.1177/0146167208321268</w:t>
+        <w:t>65</w:t>
+      </w:r>
+      <w:r>
+        <w:rPr>
+          <w:rFonts w:ascii="Times New Roman" w:hAnsi="Times New Roman" w:cs="Times New Roman"/>
+          <w:noProof/>
+          <w:sz w:val="24"/>
+          <w:szCs w:val="24"/>
+        </w:rPr>
+        <w:t>(2), 225–232. https://doi.org/10.1016/0016-6480(87)90170-5</w:t>
       </w:r>
     </w:p>
     <w:p>
@@ -17423,7 +17556,7 @@
           <w:sz w:val="24"/>
           <w:szCs w:val="24"/>
         </w:rPr>
-        <w:t xml:space="preserve">Pedersen, W. C., Denson, T. F., Goss, R. J., Vasquez, E. A., Kelley, N. J., &amp; Miller, N. (2011). The impact of rumination on aggressive thoughts, feelings, arousal, and behaviour. </w:t>
+        <w:t xml:space="preserve">Pedersen, W. C., Bushman, B. J., Vasquez, E. A., &amp; Miller, N. (2008). Kicking the (Barking) Dog Effect: The Moderating Role of Target Attributes on Triggered Displaced Aggression. </w:t>
       </w:r>
       <w:r>
         <w:rPr>
@@ -17434,7 +17567,7 @@
           <w:sz w:val="24"/>
           <w:szCs w:val="24"/>
         </w:rPr>
-        <w:t>British Journal of Social Psychology</w:t>
+        <w:t>Personality and Social Psychology Bulletin</w:t>
       </w:r>
       <w:r>
         <w:rPr>
@@ -17454,16 +17587,16 @@
           <w:sz w:val="24"/>
           <w:szCs w:val="24"/>
         </w:rPr>
-        <w:t>50</w:t>
-      </w:r>
-      <w:r>
-        <w:rPr>
-          <w:rFonts w:ascii="Times New Roman" w:hAnsi="Times New Roman" w:cs="Times New Roman"/>
-          <w:noProof/>
-          <w:sz w:val="24"/>
-          <w:szCs w:val="24"/>
-        </w:rPr>
-        <w:t>(2), 281–301. https://doi.org/10.1348/014466610X515696</w:t>
+        <w:t>34</w:t>
+      </w:r>
+      <w:r>
+        <w:rPr>
+          <w:rFonts w:ascii="Times New Roman" w:hAnsi="Times New Roman" w:cs="Times New Roman"/>
+          <w:noProof/>
+          <w:sz w:val="24"/>
+          <w:szCs w:val="24"/>
+        </w:rPr>
+        <w:t>(10), 1382–1395. https://doi.org/10.1177/0146167208321268</w:t>
       </w:r>
     </w:p>
     <w:p>
@@ -17488,7 +17621,7 @@
           <w:sz w:val="24"/>
           <w:szCs w:val="24"/>
         </w:rPr>
-        <w:t xml:space="preserve">Phelps, V. R. (1952). Relative index finger length as a sex-influenced trait in man. </w:t>
+        <w:t xml:space="preserve">Pedersen, W. C., Denson, T. F., Goss, R. J., Vasquez, E. A., Kelley, N. J., &amp; Miller, N. (2011). The impact of rumination on aggressive thoughts, feelings, arousal, and behaviour. </w:t>
       </w:r>
       <w:r>
         <w:rPr>
@@ -17499,7 +17632,7 @@
           <w:sz w:val="24"/>
           <w:szCs w:val="24"/>
         </w:rPr>
-        <w:t>American Journal of Human Genetics</w:t>
+        <w:t>British Journal of Social Psychology</w:t>
       </w:r>
       <w:r>
         <w:rPr>
@@ -17519,16 +17652,16 @@
           <w:sz w:val="24"/>
           <w:szCs w:val="24"/>
         </w:rPr>
-        <w:t>4</w:t>
-      </w:r>
-      <w:r>
-        <w:rPr>
-          <w:rFonts w:ascii="Times New Roman" w:hAnsi="Times New Roman" w:cs="Times New Roman"/>
-          <w:noProof/>
-          <w:sz w:val="24"/>
-          <w:szCs w:val="24"/>
-        </w:rPr>
-        <w:t>(2), 72–89. Retrieved from http://www.ncbi.nlm.nih.gov/pubmed/14943709</w:t>
+        <w:t>50</w:t>
+      </w:r>
+      <w:r>
+        <w:rPr>
+          <w:rFonts w:ascii="Times New Roman" w:hAnsi="Times New Roman" w:cs="Times New Roman"/>
+          <w:noProof/>
+          <w:sz w:val="24"/>
+          <w:szCs w:val="24"/>
+        </w:rPr>
+        <w:t>(2), 281–301. https://doi.org/10.1348/014466610X515696</w:t>
       </w:r>
     </w:p>
     <w:p>
@@ -17553,17 +17686,84 @@
           <w:sz w:val="24"/>
           <w:szCs w:val="24"/>
         </w:rPr>
-        <w:t xml:space="preserve">Przybylski, A. K., Deci, E. L., Rigby, C. S., &amp; Ryan, R. M. (2014). Competence-impeding </w:t>
-      </w:r>
-      <w:r>
-        <w:rPr>
-          <w:rFonts w:ascii="Times New Roman" w:hAnsi="Times New Roman" w:cs="Times New Roman"/>
+        <w:t xml:space="preserve">Phelps, V. R. (1952). Relative index finger length as a sex-influenced trait in man. </w:t>
+      </w:r>
+      <w:r>
+        <w:rPr>
+          <w:rFonts w:ascii="Times New Roman" w:hAnsi="Times New Roman" w:cs="Times New Roman"/>
+          <w:i/>
+          <w:iCs/>
+          <w:noProof/>
+          <w:sz w:val="24"/>
+          <w:szCs w:val="24"/>
+        </w:rPr>
+        <w:t xml:space="preserve">American </w:t>
+      </w:r>
+      <w:r>
+        <w:rPr>
+          <w:rFonts w:ascii="Times New Roman" w:hAnsi="Times New Roman" w:cs="Times New Roman"/>
+          <w:i/>
+          <w:iCs/>
           <w:noProof/>
           <w:sz w:val="24"/>
           <w:szCs w:val="24"/>
         </w:rPr>
         <w:lastRenderedPageBreak/>
-        <w:t xml:space="preserve">electronic games and players’ aggressive feelings, thoughts, and behaviors. </w:t>
+        <w:t>Journal of Human Genetics</w:t>
+      </w:r>
+      <w:r>
+        <w:rPr>
+          <w:rFonts w:ascii="Times New Roman" w:hAnsi="Times New Roman" w:cs="Times New Roman"/>
+          <w:noProof/>
+          <w:sz w:val="24"/>
+          <w:szCs w:val="24"/>
+        </w:rPr>
+        <w:t xml:space="preserve">, </w:t>
+      </w:r>
+      <w:r>
+        <w:rPr>
+          <w:rFonts w:ascii="Times New Roman" w:hAnsi="Times New Roman" w:cs="Times New Roman"/>
+          <w:i/>
+          <w:iCs/>
+          <w:noProof/>
+          <w:sz w:val="24"/>
+          <w:szCs w:val="24"/>
+        </w:rPr>
+        <w:t>4</w:t>
+      </w:r>
+      <w:r>
+        <w:rPr>
+          <w:rFonts w:ascii="Times New Roman" w:hAnsi="Times New Roman" w:cs="Times New Roman"/>
+          <w:noProof/>
+          <w:sz w:val="24"/>
+          <w:szCs w:val="24"/>
+        </w:rPr>
+        <w:t>(2), 72–89. Retrieved from http://www.ncbi.nlm.nih.gov/pubmed/14943709</w:t>
+      </w:r>
+    </w:p>
+    <w:p>
+      <w:pPr>
+        <w:widowControl w:val="0"/>
+        <w:autoSpaceDE w:val="0"/>
+        <w:autoSpaceDN w:val="0"/>
+        <w:adjustRightInd w:val="0"/>
+        <w:spacing w:line="480" w:lineRule="auto"/>
+        <w:ind w:left="480" w:hanging="480"/>
+        <w:rPr>
+          <w:rFonts w:ascii="Times New Roman" w:hAnsi="Times New Roman" w:cs="Times New Roman"/>
+          <w:noProof/>
+          <w:sz w:val="24"/>
+          <w:szCs w:val="24"/>
+        </w:rPr>
+      </w:pPr>
+      <w:r>
+        <w:rPr>
+          <w:rFonts w:ascii="Times New Roman" w:hAnsi="Times New Roman" w:cs="Times New Roman"/>
+          <w:noProof/>
+          <w:sz w:val="24"/>
+          <w:szCs w:val="24"/>
+        </w:rPr>
+        <w:t xml:space="preserve">Przybylski, A. K., Deci, E. L., Rigby, C. S., &amp; Ryan, R. M. (2014). Competence-impeding electronic games and players’ aggressive feelings, thoughts, and behaviors. </w:t>
       </w:r>
       <w:r>
         <w:rPr>
@@ -22506,24 +22706,8 @@
       <w:pPr>
         <w:pStyle w:val="CommentText"/>
       </w:pPr>
-      <w:r>
-        <w:rPr>
-          <w:rStyle w:val="CommentReference"/>
-        </w:rPr>
-        <w:annotationRef/>
-      </w:r>
-      <w:r>
-        <w:t>Need to give a look at the tables and figures</w:t>
-      </w:r>
       <w:bookmarkStart w:id="1" w:name="_GoBack"/>
       <w:bookmarkEnd w:id="1"/>
-    </w:p>
-  </w:comment>
-  <w:comment w:id="3" w:author="Hilgard, Joe" w:date="2018-05-08T13:14:00Z" w:initials="HJ">
-    <w:p>
-      <w:pPr>
-        <w:pStyle w:val="CommentText"/>
-      </w:pPr>
       <w:r>
         <w:rPr>
           <w:rStyle w:val="CommentReference"/>
@@ -22531,55 +22715,7 @@
         <w:annotationRef/>
       </w:r>
       <w:r>
-        <w:t>Round out this para</w:t>
-      </w:r>
-    </w:p>
-  </w:comment>
-  <w:comment w:id="4" w:author="Hilgard, Joe" w:date="2018-05-08T12:39:00Z" w:initials="HJ">
-    <w:p>
-      <w:pPr>
-        <w:pStyle w:val="CommentText"/>
-      </w:pPr>
-      <w:r>
-        <w:rPr>
-          <w:rStyle w:val="CommentReference"/>
-        </w:rPr>
-        <w:annotationRef/>
-      </w:r>
-      <w:r>
-        <w:t>Fix this up</w:t>
-      </w:r>
-    </w:p>
-  </w:comment>
-  <w:comment w:id="6" w:author="Bartholow, Bruce D." w:date="2018-03-07T16:26:00Z" w:initials="BBD">
-    <w:p>
-      <w:pPr>
-        <w:pStyle w:val="CommentText"/>
-      </w:pPr>
-      <w:r>
-        <w:rPr>
-          <w:rStyle w:val="CommentReference"/>
-        </w:rPr>
-        <w:annotationRef/>
-      </w:r>
-      <w:r>
-        <w:t>Where is this?</w:t>
-      </w:r>
-    </w:p>
-  </w:comment>
-  <w:comment w:id="8" w:author="Bartholow, Bruce D." w:date="2018-03-07T16:31:00Z" w:initials="BBD">
-    <w:p>
-      <w:pPr>
-        <w:pStyle w:val="CommentText"/>
-      </w:pPr>
-      <w:r>
-        <w:rPr>
-          <w:rStyle w:val="CommentReference"/>
-        </w:rPr>
-        <w:annotationRef/>
-      </w:r>
-      <w:r>
-        <w:t xml:space="preserve">Seems like maybe a slight inferential leap here.  A more straightforward take would be that cold pressor assignment was associated with participants’ levels of frustration, which theoretically is related to aggressive motivation (or something). </w:t>
+        <w:t>Need to give a look at the tables and figures</w:t>
       </w:r>
     </w:p>
   </w:comment>
@@ -22589,10 +22725,6 @@
 <file path=word/commentsExtended.xml><?xml version="1.0" encoding="utf-8"?>
 <w15:commentsEx xmlns:wpc="http://schemas.microsoft.com/office/word/2010/wordprocessingCanvas" xmlns:cx="http://schemas.microsoft.com/office/drawing/2014/chartex" xmlns:cx1="http://schemas.microsoft.com/office/drawing/2015/9/8/chartex" xmlns:mc="http://schemas.openxmlformats.org/markup-compatibility/2006" xmlns:o="urn:schemas-microsoft-com:office:office" xmlns:r="http://schemas.openxmlformats.org/officeDocument/2006/relationships" xmlns:m="http://schemas.openxmlformats.org/officeDocument/2006/math" xmlns:v="urn:schemas-microsoft-com:vml" xmlns:wp14="http://schemas.microsoft.com/office/word/2010/wordprocessingDrawing" xmlns:wp="http://schemas.openxmlformats.org/drawingml/2006/wordprocessingDrawing" xmlns:w10="urn:schemas-microsoft-com:office:word" xmlns:w="http://schemas.openxmlformats.org/wordprocessingml/2006/main" xmlns:w14="http://schemas.microsoft.com/office/word/2010/wordml" xmlns:w15="http://schemas.microsoft.com/office/word/2012/wordml" xmlns:w16se="http://schemas.microsoft.com/office/word/2015/wordml/symex" xmlns:wpg="http://schemas.microsoft.com/office/word/2010/wordprocessingGroup" xmlns:wpi="http://schemas.microsoft.com/office/word/2010/wordprocessingInk" xmlns:wne="http://schemas.microsoft.com/office/word/2006/wordml" xmlns:wps="http://schemas.microsoft.com/office/word/2010/wordprocessingShape" mc:Ignorable="w14 w15 w16se wp14">
   <w15:commentEx w15:paraId="19339FF7" w15:done="0"/>
-  <w15:commentEx w15:paraId="26CB610D" w15:done="0"/>
-  <w15:commentEx w15:paraId="4304DD80" w15:done="0"/>
-  <w15:commentEx w15:paraId="7794B42D" w15:done="0"/>
-  <w15:commentEx w15:paraId="25E517DE" w15:done="0"/>
 </w15:commentsEx>
 </file>
 
@@ -22687,7 +22819,7 @@
       <w:rPr>
         <w:noProof/>
       </w:rPr>
-      <w:t>1</w:t>
+      <w:t>37</w:t>
     </w:r>
     <w:r>
       <w:rPr>
@@ -22978,9 +23110,6 @@
 <w15:people xmlns:wpc="http://schemas.microsoft.com/office/word/2010/wordprocessingCanvas" xmlns:cx="http://schemas.microsoft.com/office/drawing/2014/chartex" xmlns:cx1="http://schemas.microsoft.com/office/drawing/2015/9/8/chartex" xmlns:mc="http://schemas.openxmlformats.org/markup-compatibility/2006" xmlns:o="urn:schemas-microsoft-com:office:office" xmlns:r="http://schemas.openxmlformats.org/officeDocument/2006/relationships" xmlns:m="http://schemas.openxmlformats.org/officeDocument/2006/math" xmlns:v="urn:schemas-microsoft-com:vml" xmlns:wp14="http://schemas.microsoft.com/office/word/2010/wordprocessingDrawing" xmlns:wp="http://schemas.openxmlformats.org/drawingml/2006/wordprocessingDrawing" xmlns:w10="urn:schemas-microsoft-com:office:word" xmlns:w="http://schemas.openxmlformats.org/wordprocessingml/2006/main" xmlns:w14="http://schemas.microsoft.com/office/word/2010/wordml" xmlns:w15="http://schemas.microsoft.com/office/word/2012/wordml" xmlns:w16se="http://schemas.microsoft.com/office/word/2015/wordml/symex" xmlns:wpg="http://schemas.microsoft.com/office/word/2010/wordprocessingGroup" xmlns:wpi="http://schemas.microsoft.com/office/word/2010/wordprocessingInk" xmlns:wne="http://schemas.microsoft.com/office/word/2006/wordml" xmlns:wps="http://schemas.microsoft.com/office/word/2010/wordprocessingShape" mc:Ignorable="w14 w15 w16se wp14">
   <w15:person w15:author="Hilgard, Joe">
     <w15:presenceInfo w15:providerId="AD" w15:userId="S-1-5-21-1275210071-1715567821-682003330-455805"/>
-  </w15:person>
-  <w15:person w15:author="Bartholow, Bruce D.">
-    <w15:presenceInfo w15:providerId="AD" w15:userId="S-1-5-21-201074022-649947792-1237804090-44744"/>
   </w15:person>
 </w15:people>
 </file>
@@ -24135,7 +24264,7 @@
 </file>
 
 <file path=customXml/itemProps1.xml><?xml version="1.0" encoding="utf-8"?>
-<ds:datastoreItem xmlns:ds="http://schemas.openxmlformats.org/officeDocument/2006/customXml" ds:itemID="{13628947-B65A-4C0F-8B86-6F366E23040F}">
+<ds:datastoreItem xmlns:ds="http://schemas.openxmlformats.org/officeDocument/2006/customXml" ds:itemID="{392F514B-F51A-4A67-B90E-D27764DA8E3D}">
   <ds:schemaRefs>
     <ds:schemaRef ds:uri="http://schemas.openxmlformats.org/officeDocument/2006/bibliography"/>
   </ds:schemaRefs>

</xml_diff>

<commit_message>
Ready for submission. -Supplement updated -RAs thanked.
</commit_message>
<xml_diff>
--- a/manuscripts/ms.docx
+++ b/manuscripts/ms.docx
@@ -1,6 +1,6 @@
 
 <file path=word/document.xml><?xml version="1.0" encoding="utf-8"?>
-<w:document xmlns:wpc="http://schemas.microsoft.com/office/word/2010/wordprocessingCanvas" xmlns:mc="http://schemas.openxmlformats.org/markup-compatibility/2006" xmlns:o="urn:schemas-microsoft-com:office:office" xmlns:r="http://schemas.openxmlformats.org/officeDocument/2006/relationships" xmlns:m="http://schemas.openxmlformats.org/officeDocument/2006/math" xmlns:v="urn:schemas-microsoft-com:vml" xmlns:wp14="http://schemas.microsoft.com/office/word/2010/wordprocessingDrawing" xmlns:wp="http://schemas.openxmlformats.org/drawingml/2006/wordprocessingDrawing" xmlns:w10="urn:schemas-microsoft-com:office:word" xmlns:w="http://schemas.openxmlformats.org/wordprocessingml/2006/main" xmlns:w14="http://schemas.microsoft.com/office/word/2010/wordml" xmlns:wpg="http://schemas.microsoft.com/office/word/2010/wordprocessingGroup" xmlns:wpi="http://schemas.microsoft.com/office/word/2010/wordprocessingInk" xmlns:wne="http://schemas.microsoft.com/office/word/2006/wordml" xmlns:wps="http://schemas.microsoft.com/office/word/2010/wordprocessingShape" mc:Ignorable="w14 wp14">
+<w:document xmlns:wpc="http://schemas.microsoft.com/office/word/2010/wordprocessingCanvas" xmlns:cx="http://schemas.microsoft.com/office/drawing/2014/chartex" xmlns:cx1="http://schemas.microsoft.com/office/drawing/2015/9/8/chartex" xmlns:mc="http://schemas.openxmlformats.org/markup-compatibility/2006" xmlns:o="urn:schemas-microsoft-com:office:office" xmlns:r="http://schemas.openxmlformats.org/officeDocument/2006/relationships" xmlns:m="http://schemas.openxmlformats.org/officeDocument/2006/math" xmlns:v="urn:schemas-microsoft-com:vml" xmlns:wp14="http://schemas.microsoft.com/office/word/2010/wordprocessingDrawing" xmlns:wp="http://schemas.openxmlformats.org/drawingml/2006/wordprocessingDrawing" xmlns:w10="urn:schemas-microsoft-com:office:word" xmlns:w="http://schemas.openxmlformats.org/wordprocessingml/2006/main" xmlns:w14="http://schemas.microsoft.com/office/word/2010/wordml" xmlns:w15="http://schemas.microsoft.com/office/word/2012/wordml" xmlns:w16se="http://schemas.microsoft.com/office/word/2015/wordml/symex" xmlns:wpg="http://schemas.microsoft.com/office/word/2010/wordprocessingGroup" xmlns:wpi="http://schemas.microsoft.com/office/word/2010/wordprocessingInk" xmlns:wne="http://schemas.microsoft.com/office/word/2006/wordml" xmlns:wps="http://schemas.microsoft.com/office/word/2010/wordprocessingShape" mc:Ignorable="w14 w15 w16se wp14">
   <w:body>
     <w:p>
       <w:pPr>
@@ -45,18 +45,8 @@
           <w:sz w:val="24"/>
           <w:szCs w:val="24"/>
         </w:rPr>
-        <w:t xml:space="preserve">Joseph </w:t>
-      </w:r>
-      <w:proofErr w:type="spellStart"/>
-      <w:r>
-        <w:rPr>
-          <w:rFonts w:ascii="Times New Roman" w:hAnsi="Times New Roman" w:cs="Times New Roman"/>
-          <w:sz w:val="24"/>
-          <w:szCs w:val="24"/>
-        </w:rPr>
-        <w:t>Hilgard</w:t>
-      </w:r>
-      <w:proofErr w:type="spellEnd"/>
+        <w:t>Joseph Hilgard</w:t>
+      </w:r>
     </w:p>
     <w:p>
       <w:pPr>
@@ -75,8 +65,6 @@
         </w:rPr>
         <w:t>Illinois State University</w:t>
       </w:r>
-      <w:bookmarkStart w:id="0" w:name="_GoBack"/>
-      <w:bookmarkEnd w:id="0"/>
     </w:p>
     <w:p>
       <w:pPr>
@@ -103,18 +91,8 @@
           <w:sz w:val="24"/>
           <w:szCs w:val="24"/>
         </w:rPr>
-        <w:t xml:space="preserve">Christopher R. </w:t>
-      </w:r>
-      <w:proofErr w:type="spellStart"/>
-      <w:r>
-        <w:rPr>
-          <w:rFonts w:ascii="Times New Roman" w:hAnsi="Times New Roman" w:cs="Times New Roman"/>
-          <w:sz w:val="24"/>
-          <w:szCs w:val="24"/>
-        </w:rPr>
-        <w:t>Engelhardt</w:t>
-      </w:r>
-      <w:proofErr w:type="spellEnd"/>
+        <w:t>Christopher R. Engelhardt</w:t>
+      </w:r>
     </w:p>
     <w:p>
       <w:pPr>
@@ -159,18 +137,8 @@
           <w:sz w:val="24"/>
           <w:szCs w:val="24"/>
         </w:rPr>
-        <w:t xml:space="preserve">Jeffrey N. </w:t>
-      </w:r>
-      <w:proofErr w:type="spellStart"/>
-      <w:r>
-        <w:rPr>
-          <w:rFonts w:ascii="Times New Roman" w:hAnsi="Times New Roman" w:cs="Times New Roman"/>
-          <w:sz w:val="24"/>
-          <w:szCs w:val="24"/>
-        </w:rPr>
-        <w:t>Rouder</w:t>
-      </w:r>
-      <w:proofErr w:type="spellEnd"/>
+        <w:t>Jeffrey N. Rouder</w:t>
+      </w:r>
     </w:p>
     <w:p>
       <w:pPr>
@@ -223,18 +191,8 @@
           <w:sz w:val="24"/>
           <w:szCs w:val="24"/>
         </w:rPr>
-        <w:t xml:space="preserve">Ines </w:t>
-      </w:r>
-      <w:proofErr w:type="spellStart"/>
-      <w:r>
-        <w:rPr>
-          <w:rFonts w:ascii="Times New Roman" w:hAnsi="Times New Roman" w:cs="Times New Roman"/>
-          <w:sz w:val="24"/>
-          <w:szCs w:val="24"/>
-        </w:rPr>
-        <w:t>Segert</w:t>
-      </w:r>
-      <w:proofErr w:type="spellEnd"/>
+        <w:t>Ines Segert</w:t>
+      </w:r>
     </w:p>
     <w:p>
       <w:pPr>
@@ -251,18 +209,8 @@
           <w:sz w:val="24"/>
           <w:szCs w:val="24"/>
         </w:rPr>
-        <w:t xml:space="preserve">Bruce D. </w:t>
-      </w:r>
-      <w:proofErr w:type="spellStart"/>
-      <w:r>
-        <w:rPr>
-          <w:rFonts w:ascii="Times New Roman" w:hAnsi="Times New Roman" w:cs="Times New Roman"/>
-          <w:sz w:val="24"/>
-          <w:szCs w:val="24"/>
-        </w:rPr>
-        <w:t>Bartholow</w:t>
-      </w:r>
-      <w:proofErr w:type="spellEnd"/>
+        <w:t>Bruce D. Bartholow</w:t>
+      </w:r>
     </w:p>
     <w:p>
       <w:pPr>
@@ -306,63 +254,9 @@
           <w:sz w:val="24"/>
           <w:szCs w:val="24"/>
         </w:rPr>
-        <w:t xml:space="preserve">Address correspondence to Joseph </w:t>
-      </w:r>
-      <w:proofErr w:type="spellStart"/>
-      <w:r>
-        <w:rPr>
-          <w:rFonts w:ascii="Times New Roman" w:hAnsi="Times New Roman" w:cs="Times New Roman"/>
-          <w:sz w:val="24"/>
-          <w:szCs w:val="24"/>
-        </w:rPr>
-        <w:t>Hilgard</w:t>
-      </w:r>
-      <w:proofErr w:type="spellEnd"/>
-      <w:r>
-        <w:rPr>
-          <w:rFonts w:ascii="Times New Roman" w:hAnsi="Times New Roman" w:cs="Times New Roman"/>
-          <w:sz w:val="24"/>
-          <w:szCs w:val="24"/>
-        </w:rPr>
-        <w:t xml:space="preserve">, </w:t>
-      </w:r>
-      <w:proofErr w:type="spellStart"/>
-      <w:r>
-        <w:rPr>
-          <w:rFonts w:ascii="Times New Roman" w:hAnsi="Times New Roman" w:cs="Times New Roman"/>
-          <w:sz w:val="24"/>
-          <w:szCs w:val="24"/>
-        </w:rPr>
-        <w:t>DeGarmo</w:t>
-      </w:r>
-      <w:proofErr w:type="spellEnd"/>
-      <w:r>
-        <w:rPr>
-          <w:rFonts w:ascii="Times New Roman" w:hAnsi="Times New Roman" w:cs="Times New Roman"/>
-          <w:sz w:val="24"/>
-          <w:szCs w:val="24"/>
-        </w:rPr>
-        <w:t xml:space="preserve"> Hall, </w:t>
-      </w:r>
-      <w:proofErr w:type="gramStart"/>
-      <w:r>
-        <w:rPr>
-          <w:rFonts w:ascii="Times New Roman" w:hAnsi="Times New Roman" w:cs="Times New Roman"/>
-          <w:sz w:val="24"/>
-          <w:szCs w:val="24"/>
-        </w:rPr>
-        <w:t>205</w:t>
-      </w:r>
-      <w:proofErr w:type="gramEnd"/>
-      <w:r>
-        <w:rPr>
-          <w:rFonts w:ascii="Times New Roman" w:hAnsi="Times New Roman" w:cs="Times New Roman"/>
-          <w:sz w:val="24"/>
-          <w:szCs w:val="24"/>
-        </w:rPr>
-        <w:t xml:space="preserve"> S. University St., Normal, IL, 61761. Email: </w:t>
-      </w:r>
-      <w:hyperlink r:id="rId9" w:history="1">
+        <w:t xml:space="preserve">Address correspondence to Joseph Hilgard, DeGarmo Hall, 205 S. University St., Normal, IL, 61761. Email: </w:t>
+      </w:r>
+      <w:hyperlink r:id="rId8" w:history="1">
         <w:r>
           <w:rPr>
             <w:rStyle w:val="Hyperlink"/>
@@ -388,141 +282,55 @@
           <w:sz w:val="24"/>
           <w:szCs w:val="24"/>
         </w:rPr>
-        <w:t xml:space="preserve">Special thanks to the research assistants who helped collect, code, collate, and enter data. Taylor Green, </w:t>
-      </w:r>
-      <w:proofErr w:type="spellStart"/>
-      <w:r>
-        <w:rPr>
-          <w:rFonts w:ascii="Times New Roman" w:hAnsi="Times New Roman" w:cs="Times New Roman"/>
-          <w:sz w:val="24"/>
-          <w:szCs w:val="24"/>
-        </w:rPr>
-        <w:t>Hyunji</w:t>
-      </w:r>
-      <w:proofErr w:type="spellEnd"/>
-      <w:r>
-        <w:rPr>
-          <w:rFonts w:ascii="Times New Roman" w:hAnsi="Times New Roman" w:cs="Times New Roman"/>
-          <w:sz w:val="24"/>
-          <w:szCs w:val="24"/>
-        </w:rPr>
-        <w:t xml:space="preserve"> Suh, Conrad </w:t>
-      </w:r>
-      <w:proofErr w:type="spellStart"/>
-      <w:r>
-        <w:rPr>
-          <w:rFonts w:ascii="Times New Roman" w:hAnsi="Times New Roman" w:cs="Times New Roman"/>
-          <w:sz w:val="24"/>
-          <w:szCs w:val="24"/>
-        </w:rPr>
-        <w:t>Neiderhauer</w:t>
-      </w:r>
-      <w:proofErr w:type="spellEnd"/>
-      <w:r>
-        <w:rPr>
-          <w:rFonts w:ascii="Times New Roman" w:hAnsi="Times New Roman" w:cs="Times New Roman"/>
-          <w:sz w:val="24"/>
-          <w:szCs w:val="24"/>
-        </w:rPr>
-        <w:t xml:space="preserve">, James Cole, Julian </w:t>
-      </w:r>
-      <w:proofErr w:type="spellStart"/>
-      <w:r>
-        <w:rPr>
-          <w:rFonts w:ascii="Times New Roman" w:hAnsi="Times New Roman" w:cs="Times New Roman"/>
-          <w:sz w:val="24"/>
-          <w:szCs w:val="24"/>
-        </w:rPr>
-        <w:t>Segert</w:t>
-      </w:r>
-      <w:proofErr w:type="spellEnd"/>
-      <w:r>
-        <w:rPr>
-          <w:rFonts w:ascii="Times New Roman" w:hAnsi="Times New Roman" w:cs="Times New Roman"/>
-          <w:sz w:val="24"/>
-          <w:szCs w:val="24"/>
-        </w:rPr>
-        <w:t xml:space="preserve">, </w:t>
-      </w:r>
-      <w:r>
-        <w:rPr>
-          <w:rFonts w:ascii="Times New Roman" w:hAnsi="Times New Roman" w:cs="Times New Roman"/>
-          <w:sz w:val="24"/>
-          <w:szCs w:val="24"/>
-        </w:rPr>
-        <w:t xml:space="preserve">Landon </w:t>
-      </w:r>
-      <w:proofErr w:type="spellStart"/>
-      <w:r>
-        <w:rPr>
-          <w:rFonts w:ascii="Times New Roman" w:hAnsi="Times New Roman" w:cs="Times New Roman"/>
-          <w:sz w:val="24"/>
-          <w:szCs w:val="24"/>
-        </w:rPr>
-        <w:t>Kirlin</w:t>
-      </w:r>
-      <w:proofErr w:type="spellEnd"/>
-      <w:r>
-        <w:rPr>
-          <w:rFonts w:ascii="Times New Roman" w:hAnsi="Times New Roman" w:cs="Times New Roman"/>
-          <w:sz w:val="24"/>
-          <w:szCs w:val="24"/>
-        </w:rPr>
-        <w:t xml:space="preserve">, Kathrine Helms, Christina </w:t>
-      </w:r>
-      <w:proofErr w:type="spellStart"/>
-      <w:r>
-        <w:rPr>
-          <w:rFonts w:ascii="Times New Roman" w:hAnsi="Times New Roman" w:cs="Times New Roman"/>
-          <w:sz w:val="24"/>
-          <w:szCs w:val="24"/>
-        </w:rPr>
-        <w:t>Haser</w:t>
-      </w:r>
-      <w:proofErr w:type="spellEnd"/>
-      <w:r>
-        <w:rPr>
-          <w:rFonts w:ascii="Times New Roman" w:hAnsi="Times New Roman" w:cs="Times New Roman"/>
-          <w:sz w:val="24"/>
-          <w:szCs w:val="24"/>
-        </w:rPr>
-        <w:t xml:space="preserve">, Danielle Tobias, Melissa </w:t>
-      </w:r>
-      <w:proofErr w:type="spellStart"/>
-      <w:r>
-        <w:rPr>
-          <w:rFonts w:ascii="Times New Roman" w:hAnsi="Times New Roman" w:cs="Times New Roman"/>
-          <w:sz w:val="24"/>
-          <w:szCs w:val="24"/>
-        </w:rPr>
-        <w:t>Noftsinger</w:t>
-      </w:r>
-      <w:proofErr w:type="spellEnd"/>
-      <w:r>
-        <w:rPr>
-          <w:rFonts w:ascii="Times New Roman" w:hAnsi="Times New Roman" w:cs="Times New Roman"/>
-          <w:sz w:val="24"/>
-          <w:szCs w:val="24"/>
-        </w:rPr>
-        <w:t>(?), Tyler Anderson-</w:t>
-      </w:r>
-      <w:proofErr w:type="spellStart"/>
-      <w:r>
-        <w:rPr>
-          <w:rFonts w:ascii="Times New Roman" w:hAnsi="Times New Roman" w:cs="Times New Roman"/>
-          <w:sz w:val="24"/>
-          <w:szCs w:val="24"/>
-        </w:rPr>
-        <w:t>Sieg</w:t>
-      </w:r>
-      <w:proofErr w:type="spellEnd"/>
-      <w:r>
-        <w:rPr>
-          <w:rFonts w:ascii="Times New Roman" w:hAnsi="Times New Roman" w:cs="Times New Roman"/>
-          <w:sz w:val="24"/>
-          <w:szCs w:val="24"/>
-        </w:rPr>
-        <w:t>…</w:t>
+        <w:t>Special thanks to the research assistants who helped collect</w:t>
+      </w:r>
+      <w:r>
+        <w:rPr>
+          <w:rFonts w:ascii="Times New Roman" w:hAnsi="Times New Roman" w:cs="Times New Roman"/>
+          <w:sz w:val="24"/>
+          <w:szCs w:val="24"/>
+        </w:rPr>
+        <w:t>, code, collate, and enter data:</w:t>
+      </w:r>
+      <w:r>
+        <w:rPr>
+          <w:rFonts w:ascii="Times New Roman" w:hAnsi="Times New Roman" w:cs="Times New Roman"/>
+          <w:sz w:val="24"/>
+          <w:szCs w:val="24"/>
+        </w:rPr>
+        <w:t xml:space="preserve"> Taylor Green, Hyunji Suh, Conrad Neiderhauer, James Cole, Julian Segert, </w:t>
+      </w:r>
+      <w:r>
+        <w:rPr>
+          <w:rFonts w:ascii="Times New Roman" w:hAnsi="Times New Roman" w:cs="Times New Roman"/>
+          <w:sz w:val="24"/>
+          <w:szCs w:val="24"/>
+        </w:rPr>
+        <w:t xml:space="preserve">Landon Kirlin, Kathrine Helms, Christina Haser, Danielle Tobias, </w:t>
+      </w:r>
+      <w:r>
+        <w:rPr>
+          <w:rFonts w:ascii="Times New Roman" w:hAnsi="Times New Roman" w:cs="Times New Roman"/>
+          <w:sz w:val="24"/>
+          <w:szCs w:val="24"/>
+        </w:rPr>
+        <w:t>Rachel Peterson, Vandersa Priatna, Tessa Miles, Austin Harris, and</w:t>
+      </w:r>
+      <w:r>
+        <w:rPr>
+          <w:rFonts w:ascii="Times New Roman" w:hAnsi="Times New Roman" w:cs="Times New Roman"/>
+          <w:sz w:val="24"/>
+          <w:szCs w:val="24"/>
+        </w:rPr>
+        <w:t xml:space="preserve"> Tyler Anderson-Sieg</w:t>
+      </w:r>
+      <w:r>
+        <w:rPr>
+          <w:rFonts w:ascii="Times New Roman" w:hAnsi="Times New Roman" w:cs="Times New Roman"/>
+          <w:sz w:val="24"/>
+          <w:szCs w:val="24"/>
+        </w:rPr>
+        <w:t>.</w:t>
       </w:r>
       <w:r>
         <w:rPr>
@@ -559,7 +367,17 @@
           <w:sz w:val="24"/>
           <w:szCs w:val="24"/>
         </w:rPr>
-        <w:t xml:space="preserve">Indeed, </w:t>
+        <w:t>Ind</w:t>
+      </w:r>
+      <w:bookmarkStart w:id="0" w:name="_GoBack"/>
+      <w:bookmarkEnd w:id="0"/>
+      <w:r>
+        <w:rPr>
+          <w:rFonts w:ascii="Times New Roman" w:hAnsi="Times New Roman" w:cs="Times New Roman"/>
+          <w:sz w:val="24"/>
+          <w:szCs w:val="24"/>
+        </w:rPr>
+        <w:t xml:space="preserve">eed, </w:t>
       </w:r>
       <w:r>
         <w:rPr>
@@ -758,23 +576,13 @@
         </w:rPr>
         <w:t xml:space="preserve">causal effects of violent video games </w:t>
       </w:r>
-      <w:proofErr w:type="gramStart"/>
-      <w:r>
-        <w:rPr>
-          <w:rFonts w:ascii="Times New Roman" w:hAnsi="Times New Roman" w:cs="Times New Roman"/>
-          <w:sz w:val="24"/>
-          <w:szCs w:val="24"/>
-        </w:rPr>
-        <w:t>come</w:t>
-      </w:r>
-      <w:proofErr w:type="gramEnd"/>
-      <w:r>
-        <w:rPr>
-          <w:rFonts w:ascii="Times New Roman" w:hAnsi="Times New Roman" w:cs="Times New Roman"/>
-          <w:sz w:val="24"/>
-          <w:szCs w:val="24"/>
-        </w:rPr>
-        <w:t xml:space="preserve"> from </w:t>
+      <w:r>
+        <w:rPr>
+          <w:rFonts w:ascii="Times New Roman" w:hAnsi="Times New Roman" w:cs="Times New Roman"/>
+          <w:sz w:val="24"/>
+          <w:szCs w:val="24"/>
+        </w:rPr>
+        <w:t xml:space="preserve">come from </w:t>
       </w:r>
       <w:r>
         <w:rPr>
@@ -841,7 +649,6 @@
         </w:rPr>
         <w:t xml:space="preserve">, and others to play a commercially-available nonviolent video game, say </w:t>
       </w:r>
-      <w:proofErr w:type="spellStart"/>
       <w:r>
         <w:rPr>
           <w:rFonts w:ascii="Times New Roman" w:hAnsi="Times New Roman" w:cs="Times New Roman"/>
@@ -851,7 +658,6 @@
         </w:rPr>
         <w:t>Myst</w:t>
       </w:r>
-      <w:proofErr w:type="spellEnd"/>
       <w:r>
         <w:rPr>
           <w:rFonts w:ascii="Times New Roman" w:hAnsi="Times New Roman" w:cs="Times New Roman"/>
@@ -2518,25 +2324,7 @@
           <w:sz w:val="24"/>
           <w:szCs w:val="24"/>
         </w:rPr>
-        <w:t xml:space="preserve"> </w:t>
-      </w:r>
-      <w:proofErr w:type="gramStart"/>
-      <w:r>
-        <w:rPr>
-          <w:rFonts w:ascii="Times New Roman" w:hAnsi="Times New Roman" w:cs="Times New Roman"/>
-          <w:sz w:val="24"/>
-          <w:szCs w:val="24"/>
-        </w:rPr>
-        <w:t>These confounds</w:t>
-      </w:r>
-      <w:proofErr w:type="gramEnd"/>
-      <w:r>
-        <w:rPr>
-          <w:rFonts w:ascii="Times New Roman" w:hAnsi="Times New Roman" w:cs="Times New Roman"/>
-          <w:sz w:val="24"/>
-          <w:szCs w:val="24"/>
-        </w:rPr>
-        <w:t>, rather than the violent content, may cause</w:t>
+        <w:t xml:space="preserve"> These confounds, rather than the violent content, may cause</w:t>
       </w:r>
       <w:r>
         <w:rPr>
@@ -3436,23 +3224,13 @@
         </w:rPr>
         <w:t xml:space="preserve">and </w:t>
       </w:r>
-      <w:proofErr w:type="gramStart"/>
-      <w:r>
-        <w:rPr>
-          <w:rFonts w:ascii="Times New Roman" w:hAnsi="Times New Roman" w:cs="Times New Roman"/>
-          <w:sz w:val="24"/>
-          <w:szCs w:val="24"/>
-        </w:rPr>
-        <w:t>the confound</w:t>
-      </w:r>
-      <w:proofErr w:type="gramEnd"/>
-      <w:r>
-        <w:rPr>
-          <w:rFonts w:ascii="Times New Roman" w:hAnsi="Times New Roman" w:cs="Times New Roman"/>
-          <w:sz w:val="24"/>
-          <w:szCs w:val="24"/>
-        </w:rPr>
-        <w:t xml:space="preserve"> is measured with error, residual variance will remain in the model. </w:t>
+      <w:r>
+        <w:rPr>
+          <w:rFonts w:ascii="Times New Roman" w:hAnsi="Times New Roman" w:cs="Times New Roman"/>
+          <w:sz w:val="24"/>
+          <w:szCs w:val="24"/>
+        </w:rPr>
+        <w:t xml:space="preserve">the confound is measured with error, residual variance will remain in the model. </w:t>
       </w:r>
       <w:r>
         <w:rPr>
@@ -5080,7 +4858,6 @@
           <w:szCs w:val="24"/>
         </w:rPr>
       </w:pPr>
-      <w:proofErr w:type="spellStart"/>
       <w:r>
         <w:rPr>
           <w:rFonts w:ascii="Times New Roman" w:hAnsi="Times New Roman" w:cs="Times New Roman"/>
@@ -5088,17 +4865,7 @@
           <w:sz w:val="24"/>
           <w:szCs w:val="24"/>
         </w:rPr>
-        <w:t>Superadditive</w:t>
-      </w:r>
-      <w:proofErr w:type="spellEnd"/>
-      <w:r>
-        <w:rPr>
-          <w:rFonts w:ascii="Times New Roman" w:hAnsi="Times New Roman" w:cs="Times New Roman"/>
-          <w:b/>
-          <w:sz w:val="24"/>
-          <w:szCs w:val="24"/>
-        </w:rPr>
-        <w:t xml:space="preserve"> </w:t>
+        <w:t xml:space="preserve">Superadditive </w:t>
       </w:r>
       <w:r>
         <w:rPr>
@@ -5273,25 +5040,7 @@
           <w:sz w:val="24"/>
           <w:szCs w:val="24"/>
         </w:rPr>
-        <w:t xml:space="preserve">have </w:t>
-      </w:r>
-      <w:proofErr w:type="spellStart"/>
-      <w:r>
-        <w:rPr>
-          <w:rFonts w:ascii="Times New Roman" w:hAnsi="Times New Roman" w:cs="Times New Roman"/>
-          <w:sz w:val="24"/>
-          <w:szCs w:val="24"/>
-        </w:rPr>
-        <w:t>superadditive</w:t>
-      </w:r>
-      <w:proofErr w:type="spellEnd"/>
-      <w:r>
-        <w:rPr>
-          <w:rFonts w:ascii="Times New Roman" w:hAnsi="Times New Roman" w:cs="Times New Roman"/>
-          <w:sz w:val="24"/>
-          <w:szCs w:val="24"/>
-        </w:rPr>
-        <w:t xml:space="preserve"> effects</w:t>
+        <w:t>have superadditive effects</w:t>
       </w:r>
       <w:r>
         <w:rPr>
@@ -5463,7 +5212,6 @@
         </w:rPr>
         <w:t xml:space="preserve"> </w:t>
       </w:r>
-      <w:proofErr w:type="spellStart"/>
       <w:r>
         <w:rPr>
           <w:rFonts w:ascii="Times New Roman" w:hAnsi="Times New Roman" w:cs="Times New Roman"/>
@@ -5472,7 +5220,6 @@
         </w:rPr>
         <w:t>superadditive</w:t>
       </w:r>
-      <w:proofErr w:type="spellEnd"/>
       <w:r>
         <w:rPr>
           <w:rFonts w:ascii="Times New Roman" w:hAnsi="Times New Roman" w:cs="Times New Roman"/>
@@ -6448,7 +6195,6 @@
         </w:rPr>
         <w:tab/>
       </w:r>
-      <w:proofErr w:type="gramStart"/>
       <w:r>
         <w:rPr>
           <w:rFonts w:ascii="Times New Roman" w:hAnsi="Times New Roman" w:cs="Times New Roman"/>
@@ -6483,13 +6229,19 @@
           <w:sz w:val="24"/>
           <w:szCs w:val="24"/>
         </w:rPr>
-        <w:t>.</w:t>
-      </w:r>
-      <w:proofErr w:type="gramEnd"/>
-      <w:r>
-        <w:rPr>
-          <w:rFonts w:ascii="Times New Roman" w:hAnsi="Times New Roman" w:cs="Times New Roman"/>
-          <w:b/>
+        <w:t xml:space="preserve">. </w:t>
+      </w:r>
+      <w:r>
+        <w:rPr>
+          <w:rFonts w:ascii="Times New Roman" w:hAnsi="Times New Roman" w:cs="Times New Roman"/>
+          <w:sz w:val="24"/>
+          <w:szCs w:val="24"/>
+        </w:rPr>
+        <w:t>Participants had an opportunity to aggress against their partner by assigning the partner to immerse his fist in a bucket of painfully-cold water for an amount of time</w:t>
+      </w:r>
+      <w:r>
+        <w:rPr>
+          <w:rFonts w:ascii="Times New Roman" w:hAnsi="Times New Roman" w:cs="Times New Roman"/>
           <w:sz w:val="24"/>
           <w:szCs w:val="24"/>
         </w:rPr>
@@ -6501,22 +6253,6 @@
           <w:sz w:val="24"/>
           <w:szCs w:val="24"/>
         </w:rPr>
-        <w:t>Participants had an opportunity to aggress against their partner by assigning the partner to immerse his fist in a bucket of painfully-cold water for an amount of time</w:t>
-      </w:r>
-      <w:r>
-        <w:rPr>
-          <w:rFonts w:ascii="Times New Roman" w:hAnsi="Times New Roman" w:cs="Times New Roman"/>
-          <w:sz w:val="24"/>
-          <w:szCs w:val="24"/>
-        </w:rPr>
-        <w:t xml:space="preserve"> </w:t>
-      </w:r>
-      <w:r>
-        <w:rPr>
-          <w:rFonts w:ascii="Times New Roman" w:hAnsi="Times New Roman" w:cs="Times New Roman"/>
-          <w:sz w:val="24"/>
-          <w:szCs w:val="24"/>
-        </w:rPr>
         <w:fldChar w:fldCharType="begin" w:fldLock="1"/>
       </w:r>
       <w:r>
@@ -6558,25 +6294,7 @@
           <w:sz w:val="24"/>
           <w:szCs w:val="24"/>
         </w:rPr>
-        <w:t xml:space="preserve">. Before making the assignment, the participant first sampled the cold water himself for five seconds to learn that cold-water immersion is unpleasant. The participant then assigned the partner to </w:t>
-      </w:r>
-      <w:proofErr w:type="gramStart"/>
-      <w:r>
-        <w:rPr>
-          <w:rFonts w:ascii="Times New Roman" w:hAnsi="Times New Roman" w:cs="Times New Roman"/>
-          <w:sz w:val="24"/>
-          <w:szCs w:val="24"/>
-        </w:rPr>
-        <w:t>a duration</w:t>
-      </w:r>
-      <w:proofErr w:type="gramEnd"/>
-      <w:r>
-        <w:rPr>
-          <w:rFonts w:ascii="Times New Roman" w:hAnsi="Times New Roman" w:cs="Times New Roman"/>
-          <w:sz w:val="24"/>
-          <w:szCs w:val="24"/>
-        </w:rPr>
-        <w:t xml:space="preserve"> of cold-water immersion on a 9 point scale, ranging from 0 to 80 seconds in 10-second intervals. This measure </w:t>
+        <w:t xml:space="preserve">. Before making the assignment, the participant first sampled the cold water himself for five seconds to learn that cold-water immersion is unpleasant. The participant then assigned the partner to a duration of cold-water immersion on a 9 point scale, ranging from 0 to 80 seconds in 10-second intervals. This measure </w:t>
       </w:r>
       <w:r>
         <w:rPr>
@@ -6687,7 +6405,6 @@
         </w:rPr>
         <w:tab/>
       </w:r>
-      <w:proofErr w:type="gramStart"/>
       <w:r>
         <w:rPr>
           <w:rFonts w:ascii="Times New Roman" w:hAnsi="Times New Roman" w:cs="Times New Roman"/>
@@ -6704,17 +6421,7 @@
           <w:sz w:val="24"/>
           <w:szCs w:val="24"/>
         </w:rPr>
-        <w:t>.</w:t>
-      </w:r>
-      <w:proofErr w:type="gramEnd"/>
-      <w:r>
-        <w:rPr>
-          <w:rFonts w:ascii="Times New Roman" w:hAnsi="Times New Roman" w:cs="Times New Roman"/>
-          <w:b/>
-          <w:sz w:val="24"/>
-          <w:szCs w:val="24"/>
-        </w:rPr>
-        <w:t xml:space="preserve"> </w:t>
+        <w:t xml:space="preserve">. </w:t>
       </w:r>
       <w:r>
         <w:rPr>
@@ -6746,16 +6453,7 @@
           <w:sz w:val="24"/>
           <w:szCs w:val="24"/>
         </w:rPr>
-        <w:t xml:space="preserve"> on a number of </w:t>
-      </w:r>
-      <w:proofErr w:type="gramStart"/>
-      <w:r>
-        <w:rPr>
-          <w:rFonts w:ascii="Times New Roman" w:hAnsi="Times New Roman" w:cs="Times New Roman"/>
-          <w:sz w:val="24"/>
-          <w:szCs w:val="24"/>
-        </w:rPr>
-        <w:t>dimensions</w:t>
+        <w:t xml:space="preserve"> on a number of dimensions</w:t>
       </w:r>
       <w:r>
         <w:rPr>
@@ -6765,7 +6463,6 @@
         </w:rPr>
         <w:t>,</w:t>
       </w:r>
-      <w:proofErr w:type="gramEnd"/>
       <w:r>
         <w:rPr>
           <w:rFonts w:ascii="Times New Roman" w:hAnsi="Times New Roman" w:cs="Times New Roman"/>
@@ -6890,7 +6587,6 @@
           <w:szCs w:val="24"/>
         </w:rPr>
       </w:pPr>
-      <w:proofErr w:type="gramStart"/>
       <w:r>
         <w:rPr>
           <w:rFonts w:ascii="Times New Roman" w:hAnsi="Times New Roman" w:cs="Times New Roman"/>
@@ -6916,17 +6612,7 @@
           <w:sz w:val="24"/>
           <w:szCs w:val="24"/>
         </w:rPr>
-        <w:t>.</w:t>
-      </w:r>
-      <w:proofErr w:type="gramEnd"/>
-      <w:r>
-        <w:rPr>
-          <w:rFonts w:ascii="Times New Roman" w:hAnsi="Times New Roman" w:cs="Times New Roman"/>
-          <w:b/>
-          <w:sz w:val="24"/>
-          <w:szCs w:val="24"/>
-        </w:rPr>
-        <w:t xml:space="preserve"> </w:t>
+        <w:t xml:space="preserve">. </w:t>
       </w:r>
       <w:r>
         <w:rPr>
@@ -7071,7 +6757,6 @@
         </w:rPr>
         <w:tab/>
       </w:r>
-      <w:proofErr w:type="gramStart"/>
       <w:r>
         <w:rPr>
           <w:rFonts w:ascii="Times New Roman" w:hAnsi="Times New Roman" w:cs="Times New Roman"/>
@@ -7081,7 +6766,6 @@
         </w:rPr>
         <w:t>Modified video games.</w:t>
       </w:r>
-      <w:proofErr w:type="gramEnd"/>
       <w:r>
         <w:rPr>
           <w:rFonts w:ascii="Times New Roman" w:hAnsi="Times New Roman" w:cs="Times New Roman"/>
@@ -7243,25 +6927,7 @@
           <w:sz w:val="24"/>
           <w:szCs w:val="24"/>
         </w:rPr>
-        <w:t xml:space="preserve">Players had a rapid-fire tool and a slow-but-powerful tool (in the violent condition, these were a </w:t>
-      </w:r>
-      <w:proofErr w:type="spellStart"/>
-      <w:r>
-        <w:rPr>
-          <w:rFonts w:ascii="Times New Roman" w:hAnsi="Times New Roman" w:cs="Times New Roman"/>
-          <w:sz w:val="24"/>
-          <w:szCs w:val="24"/>
-        </w:rPr>
-        <w:t>chaingun</w:t>
-      </w:r>
-      <w:proofErr w:type="spellEnd"/>
-      <w:r>
-        <w:rPr>
-          <w:rFonts w:ascii="Times New Roman" w:hAnsi="Times New Roman" w:cs="Times New Roman"/>
-          <w:sz w:val="24"/>
-          <w:szCs w:val="24"/>
-        </w:rPr>
-        <w:t xml:space="preserve"> and a shotgun)</w:t>
+        <w:t>Players had a rapid-fire tool and a slow-but-powerful tool (in the violent condition, these were a chaingun and a shotgun)</w:t>
       </w:r>
       <w:r>
         <w:rPr>
@@ -7489,25 +7155,7 @@
           <w:sz w:val="24"/>
           <w:szCs w:val="24"/>
         </w:rPr>
-        <w:t xml:space="preserve">Participants in this condition were told that they must kill all the demons. Players maintained their health and ammunition by picking up </w:t>
-      </w:r>
-      <w:proofErr w:type="spellStart"/>
-      <w:r>
-        <w:rPr>
-          <w:rFonts w:ascii="Times New Roman" w:hAnsi="Times New Roman" w:cs="Times New Roman"/>
-          <w:sz w:val="24"/>
-          <w:szCs w:val="24"/>
-        </w:rPr>
-        <w:t>medkits</w:t>
-      </w:r>
-      <w:proofErr w:type="spellEnd"/>
-      <w:r>
-        <w:rPr>
-          <w:rFonts w:ascii="Times New Roman" w:hAnsi="Times New Roman" w:cs="Times New Roman"/>
-          <w:sz w:val="24"/>
-          <w:szCs w:val="24"/>
-        </w:rPr>
-        <w:t xml:space="preserve">, bullets, and shotgun shells. </w:t>
+        <w:t xml:space="preserve">Participants in this condition were told that they must kill all the demons. Players maintained their health and ammunition by picking up medkits, bullets, and shotgun shells. </w:t>
       </w:r>
       <w:r>
         <w:rPr>
@@ -7618,18 +7266,8 @@
           <w:sz w:val="24"/>
           <w:szCs w:val="24"/>
         </w:rPr>
-        <w:t>milarly replaced with “</w:t>
-      </w:r>
-      <w:proofErr w:type="spellStart"/>
-      <w:r>
-        <w:rPr>
-          <w:rFonts w:ascii="Times New Roman" w:hAnsi="Times New Roman" w:cs="Times New Roman"/>
-          <w:sz w:val="24"/>
-          <w:szCs w:val="24"/>
-        </w:rPr>
-        <w:t>zorchers</w:t>
-      </w:r>
-      <w:proofErr w:type="spellEnd"/>
+        <w:t>milarly replaced with “zorchers</w:t>
+      </w:r>
       <w:r>
         <w:rPr>
           <w:rFonts w:ascii="Times New Roman" w:hAnsi="Times New Roman" w:cs="Times New Roman"/>
@@ -7684,25 +7322,7 @@
           <w:sz w:val="24"/>
           <w:szCs w:val="24"/>
         </w:rPr>
-        <w:t xml:space="preserve">re told that the aliens are lost and confused and need to be sent home with the </w:t>
-      </w:r>
-      <w:proofErr w:type="spellStart"/>
-      <w:r>
-        <w:rPr>
-          <w:rFonts w:ascii="Times New Roman" w:hAnsi="Times New Roman" w:cs="Times New Roman"/>
-          <w:sz w:val="24"/>
-          <w:szCs w:val="24"/>
-        </w:rPr>
-        <w:t>zorcher</w:t>
-      </w:r>
-      <w:proofErr w:type="spellEnd"/>
-      <w:r>
-        <w:rPr>
-          <w:rFonts w:ascii="Times New Roman" w:hAnsi="Times New Roman" w:cs="Times New Roman"/>
-          <w:sz w:val="24"/>
-          <w:szCs w:val="24"/>
-        </w:rPr>
-        <w:t>. Players maintain</w:t>
+        <w:t>re told that the aliens are lost and confused and need to be sent home with the zorcher. Players maintain</w:t>
       </w:r>
       <w:r>
         <w:rPr>
@@ -7795,25 +7415,7 @@
           <w:sz w:val="24"/>
           <w:szCs w:val="24"/>
         </w:rPr>
-        <w:t xml:space="preserve">ould not attack the player. Instead, they would walk very slowly towards the player and wait to be killed or </w:t>
-      </w:r>
-      <w:proofErr w:type="spellStart"/>
-      <w:r>
-        <w:rPr>
-          <w:rFonts w:ascii="Times New Roman" w:hAnsi="Times New Roman" w:cs="Times New Roman"/>
-          <w:sz w:val="24"/>
-          <w:szCs w:val="24"/>
-        </w:rPr>
-        <w:t>zorched</w:t>
-      </w:r>
-      <w:proofErr w:type="spellEnd"/>
-      <w:r>
-        <w:rPr>
-          <w:rFonts w:ascii="Times New Roman" w:hAnsi="Times New Roman" w:cs="Times New Roman"/>
-          <w:sz w:val="24"/>
-          <w:szCs w:val="24"/>
-        </w:rPr>
-        <w:t>. In the easy version of the game, it was impossible for the player to lose health or to have to restart the level. Players were also given infinite ammunition so that they would not have to search the environment for supplies.</w:t>
+        <w:t>ould not attack the player. Instead, they would walk very slowly towards the player and wait to be killed or zorched. In the easy version of the game, it was impossible for the player to lose health or to have to restart the level. Players were also given infinite ammunition so that they would not have to search the environment for supplies.</w:t>
       </w:r>
     </w:p>
     <w:p>
@@ -7849,25 +7451,7 @@
           <w:sz w:val="24"/>
           <w:szCs w:val="24"/>
         </w:rPr>
-        <w:t xml:space="preserve"> the number of times the player had to restart the level, the number of enemies slain or </w:t>
-      </w:r>
-      <w:proofErr w:type="spellStart"/>
-      <w:r>
-        <w:rPr>
-          <w:rFonts w:ascii="Times New Roman" w:hAnsi="Times New Roman" w:cs="Times New Roman"/>
-          <w:sz w:val="24"/>
-          <w:szCs w:val="24"/>
-        </w:rPr>
-        <w:t>zorched</w:t>
-      </w:r>
-      <w:proofErr w:type="spellEnd"/>
-      <w:r>
-        <w:rPr>
-          <w:rFonts w:ascii="Times New Roman" w:hAnsi="Times New Roman" w:cs="Times New Roman"/>
-          <w:sz w:val="24"/>
-          <w:szCs w:val="24"/>
-        </w:rPr>
-        <w:t>, the number of times the rapid-fire tool was used, the number of times the slow</w:t>
+        <w:t xml:space="preserve"> the number of times the player had to restart the level, the number of enemies slain or zorched, the number of times the rapid-fire tool was used, the number of times the slow</w:t>
       </w:r>
       <w:r>
         <w:rPr>
@@ -8725,25 +8309,7 @@
           <w:sz w:val="24"/>
           <w:szCs w:val="24"/>
         </w:rPr>
-        <w:t xml:space="preserve"> that the booger aliens are lost and confused, and when the player has “</w:t>
-      </w:r>
-      <w:proofErr w:type="spellStart"/>
-      <w:r>
-        <w:rPr>
-          <w:rFonts w:ascii="Times New Roman" w:hAnsi="Times New Roman" w:cs="Times New Roman"/>
-          <w:sz w:val="24"/>
-          <w:szCs w:val="24"/>
-        </w:rPr>
-        <w:t>zorched</w:t>
-      </w:r>
-      <w:proofErr w:type="spellEnd"/>
-      <w:r>
-        <w:rPr>
-          <w:rFonts w:ascii="Times New Roman" w:hAnsi="Times New Roman" w:cs="Times New Roman"/>
-          <w:sz w:val="24"/>
-          <w:szCs w:val="24"/>
-        </w:rPr>
-        <w:t>” them all</w:t>
+        <w:t xml:space="preserve"> that the booger aliens are lost and confused, and when the player has “zorched” them all</w:t>
       </w:r>
       <w:r>
         <w:rPr>
@@ -8759,25 +8325,7 @@
           <w:sz w:val="24"/>
           <w:szCs w:val="24"/>
         </w:rPr>
-        <w:t xml:space="preserve">, he sees a scene of the aliens playing together on their </w:t>
-      </w:r>
-      <w:proofErr w:type="spellStart"/>
-      <w:r>
-        <w:rPr>
-          <w:rFonts w:ascii="Times New Roman" w:hAnsi="Times New Roman" w:cs="Times New Roman"/>
-          <w:sz w:val="24"/>
-          <w:szCs w:val="24"/>
-        </w:rPr>
-        <w:t>homeworld</w:t>
-      </w:r>
-      <w:proofErr w:type="spellEnd"/>
-      <w:r>
-        <w:rPr>
-          <w:rFonts w:ascii="Times New Roman" w:hAnsi="Times New Roman" w:cs="Times New Roman"/>
-          <w:sz w:val="24"/>
-          <w:szCs w:val="24"/>
-        </w:rPr>
-        <w:t>. By comparison, in the violent condition, the story explain</w:t>
+        <w:t>, he sees a scene of the aliens playing together on their homeworld. By comparison, in the violent condition, the story explain</w:t>
       </w:r>
       <w:r>
         <w:rPr>
@@ -9778,7 +9326,6 @@
           <w:szCs w:val="24"/>
         </w:rPr>
       </w:pPr>
-      <w:proofErr w:type="gramStart"/>
       <w:r>
         <w:rPr>
           <w:rFonts w:ascii="Times New Roman" w:eastAsia="Cambria" w:hAnsi="Times New Roman" w:cs="Times New Roman"/>
@@ -9788,7 +9335,6 @@
         </w:rPr>
         <w:t>Game manipulation.</w:t>
       </w:r>
-      <w:proofErr w:type="gramEnd"/>
       <w:r>
         <w:rPr>
           <w:rFonts w:ascii="Times New Roman" w:eastAsia="Cambria" w:hAnsi="Times New Roman" w:cs="Times New Roman"/>
@@ -9846,25 +9392,7 @@
           <w:sz w:val="24"/>
           <w:szCs w:val="24"/>
         </w:rPr>
-        <w:t xml:space="preserve"> = 2.1, [1.8, </w:t>
-      </w:r>
-      <w:proofErr w:type="gramStart"/>
-      <w:r>
-        <w:rPr>
-          <w:rFonts w:ascii="Times New Roman" w:eastAsia="Cambria" w:hAnsi="Times New Roman" w:cs="Times New Roman"/>
-          <w:sz w:val="24"/>
-          <w:szCs w:val="24"/>
-        </w:rPr>
-        <w:t>2.4</w:t>
-      </w:r>
-      <w:proofErr w:type="gramEnd"/>
-      <w:r>
-        <w:rPr>
-          <w:rFonts w:ascii="Times New Roman" w:eastAsia="Cambria" w:hAnsi="Times New Roman" w:cs="Times New Roman"/>
-          <w:sz w:val="24"/>
-          <w:szCs w:val="24"/>
-        </w:rPr>
-        <w:t>]).</w:t>
+        <w:t xml:space="preserve"> = 2.1, [1.8, 2.4]).</w:t>
       </w:r>
     </w:p>
     <w:p>
@@ -9877,7 +9405,6 @@
           <w:szCs w:val="24"/>
         </w:rPr>
       </w:pPr>
-      <w:proofErr w:type="gramStart"/>
       <w:r>
         <w:rPr>
           <w:rFonts w:ascii="Times New Roman" w:eastAsia="Cambria" w:hAnsi="Times New Roman" w:cs="Times New Roman"/>
@@ -9887,7 +9414,6 @@
         </w:rPr>
         <w:t>Provocation.</w:t>
       </w:r>
-      <w:proofErr w:type="gramEnd"/>
       <w:r>
         <w:rPr>
           <w:rFonts w:ascii="Times New Roman" w:eastAsia="Cambria" w:hAnsi="Times New Roman" w:cs="Times New Roman"/>
@@ -9913,25 +9439,7 @@
           <w:sz w:val="24"/>
           <w:szCs w:val="24"/>
         </w:rPr>
-        <w:t xml:space="preserve">To determine whether the cold pressor dependent variable was a sensitive measure of aggression, we tested whether these participants more provoked by the feedback gave higher cold pressor assignments. Parallel analysis suggested a two-factor solution for participants' ratings of their interaction with their partner. Factors were extracted using </w:t>
-      </w:r>
-      <w:proofErr w:type="spellStart"/>
-      <w:r>
-        <w:rPr>
-          <w:rFonts w:ascii="Times New Roman" w:eastAsia="Cambria" w:hAnsi="Times New Roman" w:cs="Times New Roman"/>
-          <w:sz w:val="24"/>
-          <w:szCs w:val="24"/>
-        </w:rPr>
-        <w:t>oblimin</w:t>
-      </w:r>
-      <w:proofErr w:type="spellEnd"/>
-      <w:r>
-        <w:rPr>
-          <w:rFonts w:ascii="Times New Roman" w:eastAsia="Cambria" w:hAnsi="Times New Roman" w:cs="Times New Roman"/>
-          <w:sz w:val="24"/>
-          <w:szCs w:val="24"/>
-        </w:rPr>
-        <w:t xml:space="preserve"> rotation. The first factor accounted for 52% of the variance and had the expected pattern of loadings: .77, .76, and .67 for irritation, anger, and </w:t>
+        <w:t xml:space="preserve">To determine whether the cold pressor dependent variable was a sensitive measure of aggression, we tested whether these participants more provoked by the feedback gave higher cold pressor assignments. Parallel analysis suggested a two-factor solution for participants' ratings of their interaction with their partner. Factors were extracted using oblimin rotation. The first factor accounted for 52% of the variance and had the expected pattern of loadings: .77, .76, and .67 for irritation, anger, and </w:t>
       </w:r>
       <w:r>
         <w:rPr>
@@ -9942,7 +9450,6 @@
         <w:lastRenderedPageBreak/>
         <w:t xml:space="preserve">annoyance, -.25, .02, and .02 for happiness, helpfulness, and pleasure. This provocation factor was then used as a linear predictor of cold pressor assignment. The relationship was moderately strong, </w:t>
       </w:r>
-      <w:proofErr w:type="gramStart"/>
       <w:r>
         <w:rPr>
           <w:rFonts w:ascii="Times New Roman" w:eastAsia="Cambria" w:hAnsi="Times New Roman" w:cs="Times New Roman"/>
@@ -9958,16 +9465,7 @@
           <w:sz w:val="24"/>
           <w:szCs w:val="24"/>
         </w:rPr>
-        <w:t>(</w:t>
-      </w:r>
-      <w:proofErr w:type="gramEnd"/>
-      <w:r>
-        <w:rPr>
-          <w:rFonts w:ascii="Times New Roman" w:eastAsia="Cambria" w:hAnsi="Times New Roman" w:cs="Times New Roman"/>
-          <w:sz w:val="24"/>
-          <w:szCs w:val="24"/>
-        </w:rPr>
-        <w:t xml:space="preserve">249) = 5.73, </w:t>
+        <w:t xml:space="preserve">(249) = 5.73, </w:t>
       </w:r>
       <w:r>
         <w:rPr>
@@ -10001,25 +9499,7 @@
           <w:sz w:val="24"/>
           <w:szCs w:val="24"/>
         </w:rPr>
-        <w:t xml:space="preserve"> = .33 [.22, .43], suggesting that the cold pressor measure was indeed influenced by participants’ intent to aggress. </w:t>
-      </w:r>
-      <w:proofErr w:type="gramStart"/>
-      <w:r>
-        <w:rPr>
-          <w:rFonts w:ascii="Times New Roman" w:eastAsia="Cambria" w:hAnsi="Times New Roman" w:cs="Times New Roman"/>
-          <w:sz w:val="24"/>
-          <w:szCs w:val="24"/>
-        </w:rPr>
-        <w:t>A scatterplot and loess regression line are</w:t>
-      </w:r>
-      <w:proofErr w:type="gramEnd"/>
-      <w:r>
-        <w:rPr>
-          <w:rFonts w:ascii="Times New Roman" w:eastAsia="Cambria" w:hAnsi="Times New Roman" w:cs="Times New Roman"/>
-          <w:sz w:val="24"/>
-          <w:szCs w:val="24"/>
-        </w:rPr>
-        <w:t xml:space="preserve"> provided in Figure 1.</w:t>
+        <w:t xml:space="preserve"> = .33 [.22, .43], suggesting that the cold pressor measure was indeed influenced by participants’ intent to aggress. A scatterplot and loess regression line are provided in Figure 1.</w:t>
       </w:r>
     </w:p>
     <w:p>
@@ -10271,7 +9751,6 @@
         </w:rPr>
         <w:t>Neither model found any significant effects. Neither game violence (</w:t>
       </w:r>
-      <w:proofErr w:type="gramStart"/>
       <w:r>
         <w:rPr>
           <w:rFonts w:ascii="Times New Roman" w:eastAsia="Cambria" w:hAnsi="Times New Roman" w:cs="Times New Roman"/>
@@ -10287,16 +9766,7 @@
           <w:sz w:val="24"/>
           <w:szCs w:val="24"/>
         </w:rPr>
-        <w:t>(</w:t>
-      </w:r>
-      <w:proofErr w:type="gramEnd"/>
-      <w:r>
-        <w:rPr>
-          <w:rFonts w:ascii="Times New Roman" w:eastAsia="Cambria" w:hAnsi="Times New Roman" w:cs="Times New Roman"/>
-          <w:sz w:val="24"/>
-          <w:szCs w:val="24"/>
-        </w:rPr>
-        <w:t xml:space="preserve">265) = 0.9, </w:t>
+        <w:t xml:space="preserve">(265) = 0.9, </w:t>
       </w:r>
       <w:r>
         <w:rPr>
@@ -10434,7 +9904,6 @@
         </w:rPr>
         <w:t xml:space="preserve"> = -0.18 [-0.42, 0.05]) significantly predicted aggression. Additionally, neither left-hand 2D:4D (</w:t>
       </w:r>
-      <w:proofErr w:type="gramStart"/>
       <w:r>
         <w:rPr>
           <w:rFonts w:ascii="Times New Roman" w:eastAsia="Cambria" w:hAnsi="Times New Roman" w:cs="Times New Roman"/>
@@ -10450,16 +9919,7 @@
           <w:sz w:val="24"/>
           <w:szCs w:val="24"/>
         </w:rPr>
-        <w:t>(</w:t>
-      </w:r>
-      <w:proofErr w:type="gramEnd"/>
-      <w:r>
-        <w:rPr>
-          <w:rFonts w:ascii="Times New Roman" w:eastAsia="Cambria" w:hAnsi="Times New Roman" w:cs="Times New Roman"/>
-          <w:sz w:val="24"/>
-          <w:szCs w:val="24"/>
-        </w:rPr>
-        <w:t xml:space="preserve">265) = -1.11, </w:t>
+        <w:t xml:space="preserve">(265) = -1.11, </w:t>
       </w:r>
       <w:r>
         <w:rPr>
@@ -10574,7 +10034,6 @@
         </w:rPr>
         <w:t xml:space="preserve">The earlier manipulation and sensitivity check indicated that much of the variance in aggression could be predicted by experienced provocation. Because this provocation was generally independent of the experimental condition, its inclusion as a covariate in analysis might increase statistical power. However, adding provocation as a covariate did not reveal significant effects. The effect of violence was </w:t>
       </w:r>
-      <w:proofErr w:type="gramStart"/>
       <w:r>
         <w:rPr>
           <w:rFonts w:ascii="Times New Roman" w:eastAsia="Cambria" w:hAnsi="Times New Roman" w:cs="Times New Roman"/>
@@ -10590,16 +10049,7 @@
           <w:sz w:val="24"/>
           <w:szCs w:val="24"/>
         </w:rPr>
-        <w:t>(</w:t>
-      </w:r>
-      <w:proofErr w:type="gramEnd"/>
-      <w:r>
-        <w:rPr>
-          <w:rFonts w:ascii="Times New Roman" w:eastAsia="Cambria" w:hAnsi="Times New Roman" w:cs="Times New Roman"/>
-          <w:sz w:val="24"/>
-          <w:szCs w:val="24"/>
-        </w:rPr>
-        <w:t xml:space="preserve">246) = 0.78, </w:t>
+        <w:t xml:space="preserve">(246) = 0.78, </w:t>
       </w:r>
       <w:r>
         <w:rPr>
@@ -10737,7 +10187,6 @@
         </w:rPr>
         <w:t xml:space="preserve"> = -0.12 [-0.36, 0.12]. Effects of left-hand and right-hand 2D:4D remained nonsignificant (</w:t>
       </w:r>
-      <w:proofErr w:type="gramStart"/>
       <w:r>
         <w:rPr>
           <w:rFonts w:ascii="Times New Roman" w:eastAsia="Cambria" w:hAnsi="Times New Roman" w:cs="Times New Roman"/>
@@ -10753,16 +10202,7 @@
           <w:sz w:val="24"/>
           <w:szCs w:val="24"/>
         </w:rPr>
-        <w:t>(</w:t>
-      </w:r>
-      <w:proofErr w:type="gramEnd"/>
-      <w:r>
-        <w:rPr>
-          <w:rFonts w:ascii="Times New Roman" w:eastAsia="Cambria" w:hAnsi="Times New Roman" w:cs="Times New Roman"/>
-          <w:sz w:val="24"/>
-          <w:szCs w:val="24"/>
-        </w:rPr>
-        <w:t xml:space="preserve">246) = -1.86, </w:t>
+        <w:t xml:space="preserve">(246) = -1.86, </w:t>
       </w:r>
       <w:r>
         <w:rPr>
@@ -10896,25 +10336,7 @@
           <w:sz w:val="24"/>
           <w:szCs w:val="24"/>
         </w:rPr>
-        <w:t xml:space="preserve">Models were compared using the </w:t>
-      </w:r>
-      <w:proofErr w:type="spellStart"/>
-      <w:r>
-        <w:rPr>
-          <w:rFonts w:ascii="Times New Roman" w:eastAsia="Cambria" w:hAnsi="Times New Roman" w:cs="Times New Roman"/>
-          <w:sz w:val="24"/>
-          <w:szCs w:val="24"/>
-        </w:rPr>
-        <w:t>BayesFactor</w:t>
-      </w:r>
-      <w:proofErr w:type="spellEnd"/>
-      <w:r>
-        <w:rPr>
-          <w:rFonts w:ascii="Times New Roman" w:eastAsia="Cambria" w:hAnsi="Times New Roman" w:cs="Times New Roman"/>
-          <w:sz w:val="24"/>
-          <w:szCs w:val="24"/>
-        </w:rPr>
-        <w:t xml:space="preserve"> package for R </w:t>
+        <w:t xml:space="preserve">Models were compared using the BayesFactor package for R </w:t>
       </w:r>
       <w:r>
         <w:rPr>
@@ -10980,25 +10402,7 @@
           <w:sz w:val="24"/>
           <w:szCs w:val="24"/>
         </w:rPr>
-        <w:t xml:space="preserve"> ~ </w:t>
-      </w:r>
-      <w:proofErr w:type="gramStart"/>
-      <w:r>
-        <w:rPr>
-          <w:rFonts w:ascii="Times New Roman" w:eastAsia="Cambria" w:hAnsi="Times New Roman" w:cs="Times New Roman"/>
-          <w:sz w:val="24"/>
-          <w:szCs w:val="24"/>
-        </w:rPr>
-        <w:t>Cauchy(</w:t>
-      </w:r>
-      <w:proofErr w:type="gramEnd"/>
-      <w:r>
-        <w:rPr>
-          <w:rFonts w:ascii="Times New Roman" w:eastAsia="Cambria" w:hAnsi="Times New Roman" w:cs="Times New Roman"/>
-          <w:sz w:val="24"/>
-          <w:szCs w:val="24"/>
-        </w:rPr>
-        <w:t>.4), consistent with the effect size reported in meta-analysis (Anderson et al., 2010). Models were generated to represent all possible combinations of main effects and/or interactions. Models including interactions were required to include all lower-order interactions and main effects. All models were compared to a null-hypothesis model including no effects.</w:t>
+        <w:t xml:space="preserve"> ~ Cauchy(.4), consistent with the effect size reported in meta-analysis (Anderson et al., 2010). Models were generated to represent all possible combinations of main effects and/or interactions. Models including interactions were required to include all lower-order interactions and main effects. All models were compared to a null-hypothesis model including no effects.</w:t>
       </w:r>
     </w:p>
     <w:p>
@@ -11257,7 +10661,6 @@
       </w:pPr>
       <w:bookmarkStart w:id="3" w:name="non-local-bayesian-prior."/>
       <w:bookmarkEnd w:id="3"/>
-      <w:proofErr w:type="gramStart"/>
       <w:r>
         <w:rPr>
           <w:rFonts w:ascii="Times New Roman" w:eastAsia="Times New Roman" w:hAnsi="Times New Roman" w:cs="Times New Roman"/>
@@ -11268,7 +10671,6 @@
         </w:rPr>
         <w:t>Non-local Bayesian prior.</w:t>
       </w:r>
-      <w:proofErr w:type="gramEnd"/>
       <w:r>
         <w:rPr>
           <w:rFonts w:ascii="Times New Roman" w:eastAsia="Times New Roman" w:hAnsi="Times New Roman" w:cs="Times New Roman"/>
@@ -11579,25 +10981,7 @@
           <w:sz w:val="24"/>
           <w:szCs w:val="24"/>
         </w:rPr>
-        <w:t xml:space="preserve">Cold pressor assignments were found to be non-normally distributed. To address this non-normality, the data were tested in two additional models to attempt to deal with the spike at 9. Censored regression was used to attempt to model responses greater than </w:t>
-      </w:r>
-      <w:proofErr w:type="gramStart"/>
-      <w:r>
-        <w:rPr>
-          <w:rFonts w:ascii="Times New Roman" w:eastAsia="Cambria" w:hAnsi="Times New Roman" w:cs="Times New Roman"/>
-          <w:sz w:val="24"/>
-          <w:szCs w:val="24"/>
-        </w:rPr>
-        <w:t>9,</w:t>
-      </w:r>
-      <w:proofErr w:type="gramEnd"/>
-      <w:r>
-        <w:rPr>
-          <w:rFonts w:ascii="Times New Roman" w:eastAsia="Cambria" w:hAnsi="Times New Roman" w:cs="Times New Roman"/>
-          <w:sz w:val="24"/>
-          <w:szCs w:val="24"/>
-        </w:rPr>
-        <w:t xml:space="preserve"> and logistic regression was used to model the probability of a 9 response vs. all other responses. These methods did not yield substantively different conclusions (i.e., no parameters were significant). See the supplement for details.</w:t>
+        <w:t>Cold pressor assignments were found to be non-normally distributed. To address this non-normality, the data were tested in two additional models to attempt to deal with the spike at 9. Censored regression was used to attempt to model responses greater than 9, and logistic regression was used to model the probability of a 9 response vs. all other responses. These methods did not yield substantively different conclusions (i.e., no parameters were significant). See the supplement for details.</w:t>
       </w:r>
     </w:p>
     <w:p>
@@ -11643,25 +11027,7 @@
           <w:sz w:val="24"/>
           <w:szCs w:val="24"/>
         </w:rPr>
-        <w:t xml:space="preserve">A number of exploratory analyses were conducted. These examined whether aggression was predicted by participants' experience of difficulty during the game, participants' self-reported history of video games, and participants' in-game behaviors. Exploratory factor analyses used parallel analysis to determine the number of factors, followed by an </w:t>
-      </w:r>
-      <w:proofErr w:type="spellStart"/>
-      <w:r>
-        <w:rPr>
-          <w:rFonts w:ascii="Times New Roman" w:eastAsia="Cambria" w:hAnsi="Times New Roman" w:cs="Times New Roman"/>
-          <w:sz w:val="24"/>
-          <w:szCs w:val="24"/>
-        </w:rPr>
-        <w:t>oblimin</w:t>
-      </w:r>
-      <w:proofErr w:type="spellEnd"/>
-      <w:r>
-        <w:rPr>
-          <w:rFonts w:ascii="Times New Roman" w:eastAsia="Cambria" w:hAnsi="Times New Roman" w:cs="Times New Roman"/>
-          <w:sz w:val="24"/>
-          <w:szCs w:val="24"/>
-        </w:rPr>
-        <w:t xml:space="preserve"> rotation.</w:t>
+        <w:t>A number of exploratory analyses were conducted. These examined whether aggression was predicted by participants' experience of difficulty during the game, participants' self-reported history of video games, and participants' in-game behaviors. Exploratory factor analyses used parallel analysis to determine the number of factors, followed by an oblimin rotation.</w:t>
       </w:r>
     </w:p>
     <w:p>
@@ -11682,7 +11048,6 @@
         </w:rPr>
         <w:t xml:space="preserve">Questions about the players' experience of the game had a four-factor structure, with factors representing enjoyment, challenge, difficulty with the game controls, and experience of violent content. Of these, only enjoyment was significantly related to aggression, </w:t>
       </w:r>
-      <w:proofErr w:type="gramStart"/>
       <w:r>
         <w:rPr>
           <w:rFonts w:ascii="Times New Roman" w:eastAsia="Cambria" w:hAnsi="Times New Roman" w:cs="Times New Roman"/>
@@ -11698,16 +11063,7 @@
           <w:sz w:val="24"/>
           <w:szCs w:val="24"/>
         </w:rPr>
-        <w:t>(</w:t>
-      </w:r>
-      <w:proofErr w:type="gramEnd"/>
-      <w:r>
-        <w:rPr>
-          <w:rFonts w:ascii="Times New Roman" w:eastAsia="Cambria" w:hAnsi="Times New Roman" w:cs="Times New Roman"/>
-          <w:sz w:val="24"/>
-          <w:szCs w:val="24"/>
-        </w:rPr>
-        <w:t xml:space="preserve">245) = 2.66, </w:t>
+        <w:t xml:space="preserve">(245) = 2.66, </w:t>
       </w:r>
       <w:r>
         <w:rPr>
@@ -11743,7 +11099,6 @@
         </w:rPr>
         <w:t xml:space="preserve"> = .17 [.04, .29]. Experienced challenge was not related to aggression, contrary to our hypotheses regarding mental fatigue and aggression (</w:t>
       </w:r>
-      <w:proofErr w:type="gramStart"/>
       <w:r>
         <w:rPr>
           <w:rFonts w:ascii="Times New Roman" w:eastAsia="Cambria" w:hAnsi="Times New Roman" w:cs="Times New Roman"/>
@@ -11759,16 +11114,7 @@
           <w:sz w:val="24"/>
           <w:szCs w:val="24"/>
         </w:rPr>
-        <w:t>(</w:t>
-      </w:r>
-      <w:proofErr w:type="gramEnd"/>
-      <w:r>
-        <w:rPr>
-          <w:rFonts w:ascii="Times New Roman" w:eastAsia="Cambria" w:hAnsi="Times New Roman" w:cs="Times New Roman"/>
-          <w:sz w:val="24"/>
-          <w:szCs w:val="24"/>
-        </w:rPr>
-        <w:t xml:space="preserve">245) = 0.75, </w:t>
+        <w:t xml:space="preserve">(245) = 0.75, </w:t>
       </w:r>
       <w:r>
         <w:rPr>
@@ -11924,7 +11270,6 @@
         <w:lastRenderedPageBreak/>
         <w:t xml:space="preserve">History of game use was found to have a two-factor structure, with the first factor reflecting experience with video games in general and the second factor reflecting experience with first-person shooters in specific. One of the six items, "I've often played games like the one I played today," had to be discarded to prevent a Heywood case. Neither factor significantly predicted aggression (general experience, </w:t>
       </w:r>
-      <w:proofErr w:type="gramStart"/>
       <w:r>
         <w:rPr>
           <w:rFonts w:ascii="Times New Roman" w:eastAsia="Cambria" w:hAnsi="Times New Roman" w:cs="Times New Roman"/>
@@ -11940,16 +11285,7 @@
           <w:sz w:val="24"/>
           <w:szCs w:val="24"/>
         </w:rPr>
-        <w:t>(</w:t>
-      </w:r>
-      <w:proofErr w:type="gramEnd"/>
-      <w:r>
-        <w:rPr>
-          <w:rFonts w:ascii="Times New Roman" w:eastAsia="Cambria" w:hAnsi="Times New Roman" w:cs="Times New Roman"/>
-          <w:sz w:val="24"/>
-          <w:szCs w:val="24"/>
-        </w:rPr>
-        <w:t xml:space="preserve">245) = -0.09, </w:t>
+        <w:t xml:space="preserve">(245) = -0.09, </w:t>
       </w:r>
       <w:r>
         <w:rPr>
@@ -12055,7 +11391,6 @@
         </w:rPr>
         <w:t xml:space="preserve">In-game behaviors did not behave well in factor analysis and created Heywood cases. We explored the correlation table directly. Participants who defeated more monsters and fired more bullets were slightly less aggressive (monsters defeated, </w:t>
       </w:r>
-      <w:proofErr w:type="gramStart"/>
       <w:r>
         <w:rPr>
           <w:rFonts w:ascii="Times New Roman" w:eastAsia="Cambria" w:hAnsi="Times New Roman" w:cs="Times New Roman"/>
@@ -12071,16 +11406,7 @@
           <w:sz w:val="24"/>
           <w:szCs w:val="24"/>
         </w:rPr>
-        <w:t>(</w:t>
-      </w:r>
-      <w:proofErr w:type="gramEnd"/>
-      <w:r>
-        <w:rPr>
-          <w:rFonts w:ascii="Times New Roman" w:eastAsia="Cambria" w:hAnsi="Times New Roman" w:cs="Times New Roman"/>
-          <w:sz w:val="24"/>
-          <w:szCs w:val="24"/>
-        </w:rPr>
-        <w:t xml:space="preserve">272) = -2.51, </w:t>
+        <w:t xml:space="preserve">(272) = -2.51, </w:t>
       </w:r>
       <w:r>
         <w:rPr>
@@ -13113,25 +12439,7 @@
           <w:sz w:val="24"/>
           <w:szCs w:val="24"/>
         </w:rPr>
-        <w:t xml:space="preserve">. Similarly, studies using ANCOVA to “control for” confounds cannot be certain that all variance associated with </w:t>
-      </w:r>
-      <w:proofErr w:type="gramStart"/>
-      <w:r>
-        <w:rPr>
-          <w:rFonts w:ascii="Times New Roman" w:hAnsi="Times New Roman" w:cs="Times New Roman"/>
-          <w:sz w:val="24"/>
-          <w:szCs w:val="24"/>
-        </w:rPr>
-        <w:t>the confounds</w:t>
-      </w:r>
-      <w:proofErr w:type="gramEnd"/>
-      <w:r>
-        <w:rPr>
-          <w:rFonts w:ascii="Times New Roman" w:hAnsi="Times New Roman" w:cs="Times New Roman"/>
-          <w:sz w:val="24"/>
-          <w:szCs w:val="24"/>
-        </w:rPr>
-        <w:t xml:space="preserve"> have been removed. </w:t>
+        <w:t xml:space="preserve">. Similarly, studies using ANCOVA to “control for” confounds cannot be certain that all variance associated with the confounds have been removed. </w:t>
       </w:r>
       <w:r>
         <w:rPr>
@@ -14231,25 +13539,7 @@
           <w:sz w:val="24"/>
           <w:szCs w:val="24"/>
         </w:rPr>
-        <w:t xml:space="preserve">. The present study features only male </w:t>
-      </w:r>
-      <w:proofErr w:type="gramStart"/>
-      <w:r>
-        <w:rPr>
-          <w:rFonts w:ascii="Times New Roman" w:hAnsi="Times New Roman" w:cs="Times New Roman"/>
-          <w:sz w:val="24"/>
-          <w:szCs w:val="24"/>
-        </w:rPr>
-        <w:t>subjects,</w:t>
-      </w:r>
-      <w:proofErr w:type="gramEnd"/>
-      <w:r>
-        <w:rPr>
-          <w:rFonts w:ascii="Times New Roman" w:hAnsi="Times New Roman" w:cs="Times New Roman"/>
-          <w:sz w:val="24"/>
-          <w:szCs w:val="24"/>
-        </w:rPr>
-        <w:t xml:space="preserve"> all provoked and given opportunity to aggress, but no such effect could be found. </w:t>
+        <w:t xml:space="preserve">. The present study features only male subjects, all provoked and given opportunity to aggress, but no such effect could be found. </w:t>
       </w:r>
       <w:r>
         <w:rPr>
@@ -15877,7 +15167,7 @@
           <w:szCs w:val="24"/>
         </w:rPr>
         <w:sectPr>
-          <w:headerReference w:type="default" r:id="rId10"/>
+          <w:headerReference w:type="default" r:id="rId9"/>
           <w:pgSz w:w="12240" w:h="15840"/>
           <w:pgMar w:top="1440" w:right="1440" w:bottom="1440" w:left="2160" w:header="720" w:footer="720" w:gutter="0"/>
           <w:pgNumType w:start="1"/>
@@ -19222,7 +18512,6 @@
           <w:szCs w:val="24"/>
         </w:rPr>
       </w:pPr>
-      <w:proofErr w:type="gramStart"/>
       <w:r>
         <w:rPr>
           <w:rFonts w:ascii="Times New Roman" w:hAnsi="Times New Roman" w:cs="Times New Roman"/>
@@ -19232,7 +18521,6 @@
         <w:lastRenderedPageBreak/>
         <w:t>Table 1.</w:t>
       </w:r>
-      <w:proofErr w:type="gramEnd"/>
     </w:p>
     <w:tbl>
       <w:tblPr>
@@ -19715,7 +19003,6 @@
                 <w:szCs w:val="24"/>
               </w:rPr>
             </w:pPr>
-            <w:proofErr w:type="spellStart"/>
             <w:r>
               <w:rPr>
                 <w:rFonts w:ascii="Times New Roman" w:eastAsia="Times New Roman" w:hAnsi="Times New Roman" w:cs="Times New Roman"/>
@@ -19725,7 +19012,6 @@
               </w:rPr>
               <w:t>Vio×Diff</w:t>
             </w:r>
-            <w:proofErr w:type="spellEnd"/>
           </w:p>
         </w:tc>
         <w:tc>
@@ -20577,7 +19863,6 @@
                 <w:szCs w:val="24"/>
               </w:rPr>
             </w:pPr>
-            <w:proofErr w:type="spellStart"/>
             <w:r>
               <w:rPr>
                 <w:rFonts w:ascii="Times New Roman" w:hAnsi="Times New Roman" w:cs="Times New Roman"/>
@@ -20585,17 +19870,7 @@
                 <w:sz w:val="24"/>
                 <w:szCs w:val="24"/>
               </w:rPr>
-              <w:t>Vio</w:t>
-            </w:r>
-            <w:proofErr w:type="spellEnd"/>
-            <w:r>
-              <w:rPr>
-                <w:rFonts w:ascii="Times New Roman" w:hAnsi="Times New Roman" w:cs="Times New Roman"/>
-                <w:color w:val="000000"/>
-                <w:sz w:val="24"/>
-                <w:szCs w:val="24"/>
-              </w:rPr>
-              <w:t xml:space="preserve"> × Diff</w:t>
+              <w:t>Vio × Diff</w:t>
             </w:r>
           </w:p>
         </w:tc>
@@ -20736,7 +20011,6 @@
                 <w:szCs w:val="24"/>
               </w:rPr>
             </w:pPr>
-            <w:proofErr w:type="spellStart"/>
             <w:r>
               <w:rPr>
                 <w:rFonts w:ascii="Times New Roman" w:hAnsi="Times New Roman" w:cs="Times New Roman"/>
@@ -20744,17 +20018,7 @@
                 <w:sz w:val="24"/>
                 <w:szCs w:val="24"/>
               </w:rPr>
-              <w:t>Vio</w:t>
-            </w:r>
-            <w:proofErr w:type="spellEnd"/>
-            <w:r>
-              <w:rPr>
-                <w:rFonts w:ascii="Times New Roman" w:hAnsi="Times New Roman" w:cs="Times New Roman"/>
-                <w:color w:val="000000"/>
-                <w:sz w:val="24"/>
-                <w:szCs w:val="24"/>
-              </w:rPr>
-              <w:t xml:space="preserve"> × Left 2D:4D</w:t>
+              <w:t>Vio × Left 2D:4D</w:t>
             </w:r>
           </w:p>
         </w:tc>
@@ -21043,7 +20307,6 @@
                 <w:szCs w:val="24"/>
               </w:rPr>
             </w:pPr>
-            <w:proofErr w:type="spellStart"/>
             <w:r>
               <w:rPr>
                 <w:rFonts w:ascii="Times New Roman" w:hAnsi="Times New Roman" w:cs="Times New Roman"/>
@@ -21051,17 +20314,7 @@
                 <w:sz w:val="24"/>
                 <w:szCs w:val="24"/>
               </w:rPr>
-              <w:t>Vio</w:t>
-            </w:r>
-            <w:proofErr w:type="spellEnd"/>
-            <w:r>
-              <w:rPr>
-                <w:rFonts w:ascii="Times New Roman" w:hAnsi="Times New Roman" w:cs="Times New Roman"/>
-                <w:color w:val="000000"/>
-                <w:sz w:val="24"/>
-                <w:szCs w:val="24"/>
-              </w:rPr>
-              <w:t xml:space="preserve"> × Diff × Left 2D:4D</w:t>
+              <w:t>Vio × Diff × Left 2D:4D</w:t>
             </w:r>
           </w:p>
         </w:tc>
@@ -21886,7 +21139,6 @@
                 <w:szCs w:val="24"/>
               </w:rPr>
             </w:pPr>
-            <w:proofErr w:type="spellStart"/>
             <w:r>
               <w:rPr>
                 <w:rFonts w:ascii="Times New Roman" w:eastAsia="Times New Roman" w:hAnsi="Times New Roman" w:cs="Times New Roman"/>
@@ -21894,17 +21146,7 @@
                 <w:sz w:val="24"/>
                 <w:szCs w:val="24"/>
               </w:rPr>
-              <w:t>Vio</w:t>
-            </w:r>
-            <w:proofErr w:type="spellEnd"/>
-            <w:r>
-              <w:rPr>
-                <w:rFonts w:ascii="Times New Roman" w:eastAsia="Times New Roman" w:hAnsi="Times New Roman" w:cs="Times New Roman"/>
-                <w:color w:val="000000"/>
-                <w:sz w:val="24"/>
-                <w:szCs w:val="24"/>
-              </w:rPr>
-              <w:t xml:space="preserve"> × Diff</w:t>
+              <w:t>Vio × Diff</w:t>
             </w:r>
           </w:p>
         </w:tc>
@@ -22045,7 +21287,6 @@
                 <w:szCs w:val="24"/>
               </w:rPr>
             </w:pPr>
-            <w:proofErr w:type="spellStart"/>
             <w:r>
               <w:rPr>
                 <w:rFonts w:ascii="Times New Roman" w:eastAsia="Times New Roman" w:hAnsi="Times New Roman" w:cs="Times New Roman"/>
@@ -22053,17 +21294,7 @@
                 <w:sz w:val="24"/>
                 <w:szCs w:val="24"/>
               </w:rPr>
-              <w:t>Vio</w:t>
-            </w:r>
-            <w:proofErr w:type="spellEnd"/>
-            <w:r>
-              <w:rPr>
-                <w:rFonts w:ascii="Times New Roman" w:eastAsia="Times New Roman" w:hAnsi="Times New Roman" w:cs="Times New Roman"/>
-                <w:color w:val="000000"/>
-                <w:sz w:val="24"/>
-                <w:szCs w:val="24"/>
-              </w:rPr>
-              <w:t xml:space="preserve"> × Right 2D:4D</w:t>
+              <w:t>Vio × Right 2D:4D</w:t>
             </w:r>
           </w:p>
         </w:tc>
@@ -22352,7 +21583,6 @@
                 <w:szCs w:val="24"/>
               </w:rPr>
             </w:pPr>
-            <w:proofErr w:type="spellStart"/>
             <w:r>
               <w:rPr>
                 <w:rFonts w:ascii="Times New Roman" w:eastAsia="Times New Roman" w:hAnsi="Times New Roman" w:cs="Times New Roman"/>
@@ -22360,17 +21590,7 @@
                 <w:sz w:val="24"/>
                 <w:szCs w:val="24"/>
               </w:rPr>
-              <w:t>Vio</w:t>
-            </w:r>
-            <w:proofErr w:type="spellEnd"/>
-            <w:r>
-              <w:rPr>
-                <w:rFonts w:ascii="Times New Roman" w:eastAsia="Times New Roman" w:hAnsi="Times New Roman" w:cs="Times New Roman"/>
-                <w:color w:val="000000"/>
-                <w:sz w:val="24"/>
-                <w:szCs w:val="24"/>
-              </w:rPr>
-              <w:t xml:space="preserve"> × Diff × Right 2D:4D</w:t>
+              <w:t>Vio × Diff × Right 2D:4D</w:t>
             </w:r>
           </w:p>
         </w:tc>
@@ -22567,7 +21787,6 @@
           <w:szCs w:val="24"/>
         </w:rPr>
       </w:pPr>
-      <w:proofErr w:type="gramStart"/>
       <w:r>
         <w:rPr>
           <w:rFonts w:ascii="Times New Roman" w:hAnsi="Times New Roman" w:cs="Times New Roman"/>
@@ -22576,23 +21795,13 @@
         </w:rPr>
         <w:t>Figure 1.</w:t>
       </w:r>
-      <w:proofErr w:type="gramEnd"/>
-      <w:r>
-        <w:rPr>
-          <w:rFonts w:ascii="Times New Roman" w:hAnsi="Times New Roman" w:cs="Times New Roman"/>
-          <w:sz w:val="24"/>
-          <w:szCs w:val="24"/>
-        </w:rPr>
-        <w:t xml:space="preserve"> </w:t>
-      </w:r>
-      <w:proofErr w:type="gramStart"/>
-      <w:r>
-        <w:rPr>
-          <w:rFonts w:ascii="Times New Roman" w:hAnsi="Times New Roman" w:cs="Times New Roman"/>
-          <w:sz w:val="24"/>
-          <w:szCs w:val="24"/>
-        </w:rPr>
-        <w:t xml:space="preserve">Scatterplot of </w:t>
+      <w:r>
+        <w:rPr>
+          <w:rFonts w:ascii="Times New Roman" w:hAnsi="Times New Roman" w:cs="Times New Roman"/>
+          <w:sz w:val="24"/>
+          <w:szCs w:val="24"/>
+        </w:rPr>
+        <w:t xml:space="preserve"> Scatterplot of </w:t>
       </w:r>
       <w:r>
         <w:rPr>
@@ -22610,7 +21819,6 @@
         </w:rPr>
         <w:t xml:space="preserve"> sensitivity to composite irritation.</w:t>
       </w:r>
-      <w:proofErr w:type="gramEnd"/>
     </w:p>
     <w:p>
       <w:pPr>
@@ -22647,7 +21855,7 @@
                     </pic:cNvPicPr>
                   </pic:nvPicPr>
                   <pic:blipFill>
-                    <a:blip r:embed="rId11" cstate="print">
+                    <a:blip r:embed="rId10" cstate="print">
                       <a:extLst>
                         <a:ext uri="{28A0092B-C50C-407E-A947-70E740481C1C}">
                           <a14:useLocalDpi xmlns:a14="http://schemas.microsoft.com/office/drawing/2010/main" val="0"/>
@@ -22874,7 +22082,6 @@
           <w:szCs w:val="24"/>
         </w:rPr>
       </w:pPr>
-      <w:proofErr w:type="gramStart"/>
       <w:r>
         <w:rPr>
           <w:rFonts w:ascii="Times New Roman" w:hAnsi="Times New Roman" w:cs="Times New Roman"/>
@@ -22884,23 +22091,13 @@
         <w:lastRenderedPageBreak/>
         <w:t>Figure 2.</w:t>
       </w:r>
-      <w:proofErr w:type="gramEnd"/>
-      <w:r>
-        <w:rPr>
-          <w:rFonts w:ascii="Times New Roman" w:hAnsi="Times New Roman" w:cs="Times New Roman"/>
-          <w:sz w:val="24"/>
-          <w:szCs w:val="24"/>
-        </w:rPr>
-        <w:t xml:space="preserve"> </w:t>
-      </w:r>
-      <w:proofErr w:type="gramStart"/>
-      <w:r>
-        <w:rPr>
-          <w:rFonts w:ascii="Times New Roman" w:hAnsi="Times New Roman" w:cs="Times New Roman"/>
-          <w:sz w:val="24"/>
-          <w:szCs w:val="24"/>
-        </w:rPr>
-        <w:t xml:space="preserve">Histograms of </w:t>
+      <w:r>
+        <w:rPr>
+          <w:rFonts w:ascii="Times New Roman" w:hAnsi="Times New Roman" w:cs="Times New Roman"/>
+          <w:sz w:val="24"/>
+          <w:szCs w:val="24"/>
+        </w:rPr>
+        <w:t xml:space="preserve"> Histograms of </w:t>
       </w:r>
       <w:r>
         <w:rPr>
@@ -22918,7 +22115,6 @@
         </w:rPr>
         <w:t xml:space="preserve"> duration per condition.</w:t>
       </w:r>
-      <w:proofErr w:type="gramEnd"/>
     </w:p>
     <w:p>
       <w:pPr>
@@ -22956,7 +22152,7 @@
                     </pic:cNvPicPr>
                   </pic:nvPicPr>
                   <pic:blipFill>
-                    <a:blip r:embed="rId12" cstate="print">
+                    <a:blip r:embed="rId11" cstate="print">
                       <a:extLst>
                         <a:ext uri="{28A0092B-C50C-407E-A947-70E740481C1C}">
                           <a14:useLocalDpi xmlns:a14="http://schemas.microsoft.com/office/drawing/2010/main" val="0"/>
@@ -22998,23 +22194,13 @@
           <w:szCs w:val="24"/>
         </w:rPr>
       </w:pPr>
-      <w:proofErr w:type="gramStart"/>
-      <w:r>
-        <w:rPr>
-          <w:rFonts w:ascii="Times New Roman" w:hAnsi="Times New Roman" w:cs="Times New Roman"/>
-          <w:sz w:val="24"/>
-          <w:szCs w:val="24"/>
-        </w:rPr>
-        <w:t>Histograms of aggression in each cell of the 2 (Violence) x 2 (Difficulty) design.</w:t>
-      </w:r>
-      <w:proofErr w:type="gramEnd"/>
-      <w:r>
-        <w:rPr>
-          <w:rFonts w:ascii="Times New Roman" w:hAnsi="Times New Roman" w:cs="Times New Roman"/>
-          <w:sz w:val="24"/>
-          <w:szCs w:val="24"/>
-        </w:rPr>
-        <w:t xml:space="preserve"> The obtained data are non-normal and suggest that analyses should include approaches for categorical data.</w:t>
+      <w:r>
+        <w:rPr>
+          <w:rFonts w:ascii="Times New Roman" w:hAnsi="Times New Roman" w:cs="Times New Roman"/>
+          <w:sz w:val="24"/>
+          <w:szCs w:val="24"/>
+        </w:rPr>
+        <w:t>Histograms of aggression in each cell of the 2 (Violence) x 2 (Difficulty) design. The obtained data are non-normal and suggest that analyses should include approaches for categorical data.</w:t>
       </w:r>
     </w:p>
     <w:p>
@@ -23044,7 +22230,6 @@
           <w:szCs w:val="24"/>
         </w:rPr>
       </w:pPr>
-      <w:proofErr w:type="gramStart"/>
       <w:r>
         <w:rPr>
           <w:rFonts w:ascii="Times New Roman" w:hAnsi="Times New Roman" w:cs="Times New Roman"/>
@@ -23052,16 +22237,7 @@
           <w:szCs w:val="24"/>
         </w:rPr>
         <w:lastRenderedPageBreak/>
-        <w:t>Figure 3.</w:t>
-      </w:r>
-      <w:proofErr w:type="gramEnd"/>
-      <w:r>
-        <w:rPr>
-          <w:rFonts w:ascii="Times New Roman" w:hAnsi="Times New Roman" w:cs="Times New Roman"/>
-          <w:sz w:val="24"/>
-          <w:szCs w:val="24"/>
-        </w:rPr>
-        <w:t xml:space="preserve"> Null relationship between 2D:4D and aggression</w:t>
+        <w:t>Figure 3. Null relationship between 2D:4D and aggression</w:t>
       </w:r>
     </w:p>
     <w:p>
@@ -23094,6 +22270,73 @@
                 <pic:pic xmlns:pic="http://schemas.openxmlformats.org/drawingml/2006/picture">
                   <pic:nvPicPr>
                     <pic:cNvPr id="0" name="Picture 3" descr="C:\Users\Joe\Documents\GitHub\vg-dissertation\l2d4d_x_2x2.png"/>
+                    <pic:cNvPicPr>
+                      <a:picLocks noChangeAspect="1" noChangeArrowheads="1"/>
+                    </pic:cNvPicPr>
+                  </pic:nvPicPr>
+                  <pic:blipFill>
+                    <a:blip r:embed="rId12" cstate="print">
+                      <a:extLst>
+                        <a:ext uri="{28A0092B-C50C-407E-A947-70E740481C1C}">
+                          <a14:useLocalDpi xmlns:a14="http://schemas.microsoft.com/office/drawing/2010/main" val="0"/>
+                        </a:ext>
+                      </a:extLst>
+                    </a:blip>
+                    <a:srcRect/>
+                    <a:stretch>
+                      <a:fillRect/>
+                    </a:stretch>
+                  </pic:blipFill>
+                  <pic:spPr bwMode="auto">
+                    <a:xfrm>
+                      <a:off x="0" y="0"/>
+                      <a:ext cx="3657600" cy="2743200"/>
+                    </a:xfrm>
+                    <a:prstGeom prst="rect">
+                      <a:avLst/>
+                    </a:prstGeom>
+                    <a:noFill/>
+                    <a:ln>
+                      <a:noFill/>
+                    </a:ln>
+                  </pic:spPr>
+                </pic:pic>
+              </a:graphicData>
+            </a:graphic>
+          </wp:inline>
+        </w:drawing>
+      </w:r>
+    </w:p>
+    <w:p>
+      <w:pPr>
+        <w:spacing w:after="0" w:line="480" w:lineRule="auto"/>
+        <w:contextualSpacing/>
+        <w:rPr>
+          <w:rFonts w:ascii="Times New Roman" w:hAnsi="Times New Roman" w:cs="Times New Roman"/>
+          <w:sz w:val="24"/>
+          <w:szCs w:val="24"/>
+        </w:rPr>
+      </w:pPr>
+      <w:r>
+        <w:rPr>
+          <w:rFonts w:ascii="Times New Roman" w:hAnsi="Times New Roman" w:cs="Times New Roman"/>
+          <w:noProof/>
+          <w:sz w:val="24"/>
+          <w:szCs w:val="24"/>
+        </w:rPr>
+        <w:drawing>
+          <wp:inline distT="0" distB="0" distL="0" distR="0" wp14:anchorId="447BD263" wp14:editId="7CFE4645">
+            <wp:extent cx="3657600" cy="2743200"/>
+            <wp:effectExtent l="0" t="0" r="0" b="0"/>
+            <wp:docPr id="4" name="Picture 4" descr="C:\Users\Joe\Documents\GitHub\vg-dissertation\r2d4d_x_2x2.png"/>
+            <wp:cNvGraphicFramePr>
+              <a:graphicFrameLocks xmlns:a="http://schemas.openxmlformats.org/drawingml/2006/main" noChangeAspect="1"/>
+            </wp:cNvGraphicFramePr>
+            <a:graphic xmlns:a="http://schemas.openxmlformats.org/drawingml/2006/main">
+              <a:graphicData uri="http://schemas.openxmlformats.org/drawingml/2006/picture">
+                <pic:pic xmlns:pic="http://schemas.openxmlformats.org/drawingml/2006/picture">
+                  <pic:nvPicPr>
+                    <pic:cNvPr id="0" name="Picture 4" descr="C:\Users\Joe\Documents\GitHub\vg-dissertation\r2d4d_x_2x2.png"/>
                     <pic:cNvPicPr>
                       <a:picLocks noChangeAspect="1" noChangeArrowheads="1"/>
                     </pic:cNvPicPr>
@@ -23144,73 +22387,6 @@
       <w:r>
         <w:rPr>
           <w:rFonts w:ascii="Times New Roman" w:hAnsi="Times New Roman" w:cs="Times New Roman"/>
-          <w:noProof/>
-          <w:sz w:val="24"/>
-          <w:szCs w:val="24"/>
-        </w:rPr>
-        <w:drawing>
-          <wp:inline distT="0" distB="0" distL="0" distR="0" wp14:anchorId="447BD263" wp14:editId="7CFE4645">
-            <wp:extent cx="3657600" cy="2743200"/>
-            <wp:effectExtent l="0" t="0" r="0" b="0"/>
-            <wp:docPr id="4" name="Picture 4" descr="C:\Users\Joe\Documents\GitHub\vg-dissertation\r2d4d_x_2x2.png"/>
-            <wp:cNvGraphicFramePr>
-              <a:graphicFrameLocks xmlns:a="http://schemas.openxmlformats.org/drawingml/2006/main" noChangeAspect="1"/>
-            </wp:cNvGraphicFramePr>
-            <a:graphic xmlns:a="http://schemas.openxmlformats.org/drawingml/2006/main">
-              <a:graphicData uri="http://schemas.openxmlformats.org/drawingml/2006/picture">
-                <pic:pic xmlns:pic="http://schemas.openxmlformats.org/drawingml/2006/picture">
-                  <pic:nvPicPr>
-                    <pic:cNvPr id="0" name="Picture 4" descr="C:\Users\Joe\Documents\GitHub\vg-dissertation\r2d4d_x_2x2.png"/>
-                    <pic:cNvPicPr>
-                      <a:picLocks noChangeAspect="1" noChangeArrowheads="1"/>
-                    </pic:cNvPicPr>
-                  </pic:nvPicPr>
-                  <pic:blipFill>
-                    <a:blip r:embed="rId14" cstate="print">
-                      <a:extLst>
-                        <a:ext uri="{28A0092B-C50C-407E-A947-70E740481C1C}">
-                          <a14:useLocalDpi xmlns:a14="http://schemas.microsoft.com/office/drawing/2010/main" val="0"/>
-                        </a:ext>
-                      </a:extLst>
-                    </a:blip>
-                    <a:srcRect/>
-                    <a:stretch>
-                      <a:fillRect/>
-                    </a:stretch>
-                  </pic:blipFill>
-                  <pic:spPr bwMode="auto">
-                    <a:xfrm>
-                      <a:off x="0" y="0"/>
-                      <a:ext cx="3657600" cy="2743200"/>
-                    </a:xfrm>
-                    <a:prstGeom prst="rect">
-                      <a:avLst/>
-                    </a:prstGeom>
-                    <a:noFill/>
-                    <a:ln>
-                      <a:noFill/>
-                    </a:ln>
-                  </pic:spPr>
-                </pic:pic>
-              </a:graphicData>
-            </a:graphic>
-          </wp:inline>
-        </w:drawing>
-      </w:r>
-    </w:p>
-    <w:p>
-      <w:pPr>
-        <w:spacing w:after="0" w:line="480" w:lineRule="auto"/>
-        <w:contextualSpacing/>
-        <w:rPr>
-          <w:rFonts w:ascii="Times New Roman" w:hAnsi="Times New Roman" w:cs="Times New Roman"/>
-          <w:sz w:val="24"/>
-          <w:szCs w:val="24"/>
-        </w:rPr>
-      </w:pPr>
-      <w:r>
-        <w:rPr>
-          <w:rFonts w:ascii="Times New Roman" w:hAnsi="Times New Roman" w:cs="Times New Roman"/>
           <w:sz w:val="24"/>
           <w:szCs w:val="24"/>
         </w:rPr>
@@ -23251,18 +22427,8 @@
 </w:document>
 </file>
 
-<file path=word/commentsExtended.xml><?xml version="1.0" encoding="utf-8"?>
-<w15:commentsEx xmlns:wpc="http://schemas.microsoft.com/office/word/2010/wordprocessingCanvas" xmlns:cx="http://schemas.microsoft.com/office/drawing/2014/chartex" xmlns:cx1="http://schemas.microsoft.com/office/drawing/2015/9/8/chartex" xmlns:mc="http://schemas.openxmlformats.org/markup-compatibility/2006" xmlns:o="urn:schemas-microsoft-com:office:office" xmlns:r="http://schemas.openxmlformats.org/officeDocument/2006/relationships" xmlns:m="http://schemas.openxmlformats.org/officeDocument/2006/math" xmlns:v="urn:schemas-microsoft-com:vml" xmlns:wp14="http://schemas.microsoft.com/office/word/2010/wordprocessingDrawing" xmlns:wp="http://schemas.openxmlformats.org/drawingml/2006/wordprocessingDrawing" xmlns:w10="urn:schemas-microsoft-com:office:word" xmlns:w="http://schemas.openxmlformats.org/wordprocessingml/2006/main" xmlns:w14="http://schemas.microsoft.com/office/word/2010/wordml" xmlns:w15="http://schemas.microsoft.com/office/word/2012/wordml" xmlns:w16se="http://schemas.microsoft.com/office/word/2015/wordml/symex" xmlns:wpg="http://schemas.microsoft.com/office/word/2010/wordprocessingGroup" xmlns:wpi="http://schemas.microsoft.com/office/word/2010/wordprocessingInk" xmlns:wne="http://schemas.microsoft.com/office/word/2006/wordml" xmlns:wps="http://schemas.microsoft.com/office/word/2010/wordprocessingShape" mc:Ignorable="w14 w15 w16se wp14">
-  <w15:commentEx w15:paraId="19339FF7" w15:done="0"/>
-  <w15:commentEx w15:paraId="3669E238" w15:done="0"/>
-  <w15:commentEx w15:paraId="2CE7DC75" w15:done="0"/>
-  <w15:commentEx w15:paraId="18AD1A66" w15:done="0"/>
-  <w15:commentEx w15:paraId="4066E6FF" w15:done="0"/>
-</w15:commentsEx>
-</file>
-
 <file path=word/endnotes.xml><?xml version="1.0" encoding="utf-8"?>
-<w:endnotes xmlns:wpc="http://schemas.microsoft.com/office/word/2010/wordprocessingCanvas" xmlns:mc="http://schemas.openxmlformats.org/markup-compatibility/2006" xmlns:o="urn:schemas-microsoft-com:office:office" xmlns:r="http://schemas.openxmlformats.org/officeDocument/2006/relationships" xmlns:m="http://schemas.openxmlformats.org/officeDocument/2006/math" xmlns:v="urn:schemas-microsoft-com:vml" xmlns:wp14="http://schemas.microsoft.com/office/word/2010/wordprocessingDrawing" xmlns:wp="http://schemas.openxmlformats.org/drawingml/2006/wordprocessingDrawing" xmlns:w10="urn:schemas-microsoft-com:office:word" xmlns:w="http://schemas.openxmlformats.org/wordprocessingml/2006/main" xmlns:w14="http://schemas.microsoft.com/office/word/2010/wordml" xmlns:wpg="http://schemas.microsoft.com/office/word/2010/wordprocessingGroup" xmlns:wpi="http://schemas.microsoft.com/office/word/2010/wordprocessingInk" xmlns:wne="http://schemas.microsoft.com/office/word/2006/wordml" xmlns:wps="http://schemas.microsoft.com/office/word/2010/wordprocessingShape" mc:Ignorable="w14 wp14">
+<w:endnotes xmlns:wpc="http://schemas.microsoft.com/office/word/2010/wordprocessingCanvas" xmlns:cx="http://schemas.microsoft.com/office/drawing/2014/chartex" xmlns:cx1="http://schemas.microsoft.com/office/drawing/2015/9/8/chartex" xmlns:mc="http://schemas.openxmlformats.org/markup-compatibility/2006" xmlns:o="urn:schemas-microsoft-com:office:office" xmlns:r="http://schemas.openxmlformats.org/officeDocument/2006/relationships" xmlns:m="http://schemas.openxmlformats.org/officeDocument/2006/math" xmlns:v="urn:schemas-microsoft-com:vml" xmlns:wp14="http://schemas.microsoft.com/office/word/2010/wordprocessingDrawing" xmlns:wp="http://schemas.openxmlformats.org/drawingml/2006/wordprocessingDrawing" xmlns:w10="urn:schemas-microsoft-com:office:word" xmlns:w="http://schemas.openxmlformats.org/wordprocessingml/2006/main" xmlns:w14="http://schemas.microsoft.com/office/word/2010/wordml" xmlns:w15="http://schemas.microsoft.com/office/word/2012/wordml" xmlns:w16se="http://schemas.microsoft.com/office/word/2015/wordml/symex" xmlns:wpg="http://schemas.microsoft.com/office/word/2010/wordprocessingGroup" xmlns:wpi="http://schemas.microsoft.com/office/word/2010/wordprocessingInk" xmlns:wne="http://schemas.microsoft.com/office/word/2006/wordml" xmlns:wps="http://schemas.microsoft.com/office/word/2010/wordprocessingShape" mc:Ignorable="w14 w15 w16se wp14">
   <w:endnote w:type="separator" w:id="-1">
     <w:p>
       <w:pPr>
@@ -23287,7 +22453,7 @@
 </file>
 
 <file path=word/footnotes.xml><?xml version="1.0" encoding="utf-8"?>
-<w:footnotes xmlns:wpc="http://schemas.microsoft.com/office/word/2010/wordprocessingCanvas" xmlns:mc="http://schemas.openxmlformats.org/markup-compatibility/2006" xmlns:o="urn:schemas-microsoft-com:office:office" xmlns:r="http://schemas.openxmlformats.org/officeDocument/2006/relationships" xmlns:m="http://schemas.openxmlformats.org/officeDocument/2006/math" xmlns:v="urn:schemas-microsoft-com:vml" xmlns:wp14="http://schemas.microsoft.com/office/word/2010/wordprocessingDrawing" xmlns:wp="http://schemas.openxmlformats.org/drawingml/2006/wordprocessingDrawing" xmlns:w10="urn:schemas-microsoft-com:office:word" xmlns:w="http://schemas.openxmlformats.org/wordprocessingml/2006/main" xmlns:w14="http://schemas.microsoft.com/office/word/2010/wordml" xmlns:wpg="http://schemas.microsoft.com/office/word/2010/wordprocessingGroup" xmlns:wpi="http://schemas.microsoft.com/office/word/2010/wordprocessingInk" xmlns:wne="http://schemas.microsoft.com/office/word/2006/wordml" xmlns:wps="http://schemas.microsoft.com/office/word/2010/wordprocessingShape" mc:Ignorable="w14 wp14">
+<w:footnotes xmlns:wpc="http://schemas.microsoft.com/office/word/2010/wordprocessingCanvas" xmlns:cx="http://schemas.microsoft.com/office/drawing/2014/chartex" xmlns:cx1="http://schemas.microsoft.com/office/drawing/2015/9/8/chartex" xmlns:mc="http://schemas.openxmlformats.org/markup-compatibility/2006" xmlns:o="urn:schemas-microsoft-com:office:office" xmlns:r="http://schemas.openxmlformats.org/officeDocument/2006/relationships" xmlns:m="http://schemas.openxmlformats.org/officeDocument/2006/math" xmlns:v="urn:schemas-microsoft-com:vml" xmlns:wp14="http://schemas.microsoft.com/office/word/2010/wordprocessingDrawing" xmlns:wp="http://schemas.openxmlformats.org/drawingml/2006/wordprocessingDrawing" xmlns:w10="urn:schemas-microsoft-com:office:word" xmlns:w="http://schemas.openxmlformats.org/wordprocessingml/2006/main" xmlns:w14="http://schemas.microsoft.com/office/word/2010/wordml" xmlns:w15="http://schemas.microsoft.com/office/word/2012/wordml" xmlns:w16se="http://schemas.microsoft.com/office/word/2015/wordml/symex" xmlns:wpg="http://schemas.microsoft.com/office/word/2010/wordprocessingGroup" xmlns:wpi="http://schemas.microsoft.com/office/word/2010/wordprocessingInk" xmlns:wne="http://schemas.microsoft.com/office/word/2006/wordml" xmlns:wps="http://schemas.microsoft.com/office/word/2010/wordprocessingShape" mc:Ignorable="w14 w15 w16se wp14">
   <w:footnote w:type="separator" w:id="-1">
     <w:p>
       <w:pPr>
@@ -23328,7 +22494,7 @@
 </file>
 
 <file path=word/header1.xml><?xml version="1.0" encoding="utf-8"?>
-<w:hdr xmlns:wpc="http://schemas.microsoft.com/office/word/2010/wordprocessingCanvas" xmlns:mc="http://schemas.openxmlformats.org/markup-compatibility/2006" xmlns:o="urn:schemas-microsoft-com:office:office" xmlns:r="http://schemas.openxmlformats.org/officeDocument/2006/relationships" xmlns:m="http://schemas.openxmlformats.org/officeDocument/2006/math" xmlns:v="urn:schemas-microsoft-com:vml" xmlns:wp14="http://schemas.microsoft.com/office/word/2010/wordprocessingDrawing" xmlns:wp="http://schemas.openxmlformats.org/drawingml/2006/wordprocessingDrawing" xmlns:w10="urn:schemas-microsoft-com:office:word" xmlns:w="http://schemas.openxmlformats.org/wordprocessingml/2006/main" xmlns:w14="http://schemas.microsoft.com/office/word/2010/wordml" xmlns:wpg="http://schemas.microsoft.com/office/word/2010/wordprocessingGroup" xmlns:wpi="http://schemas.microsoft.com/office/word/2010/wordprocessingInk" xmlns:wne="http://schemas.microsoft.com/office/word/2006/wordml" xmlns:wps="http://schemas.microsoft.com/office/word/2010/wordprocessingShape" mc:Ignorable="w14 wp14">
+<w:hdr xmlns:wpc="http://schemas.microsoft.com/office/word/2010/wordprocessingCanvas" xmlns:cx="http://schemas.microsoft.com/office/drawing/2014/chartex" xmlns:cx1="http://schemas.microsoft.com/office/drawing/2015/9/8/chartex" xmlns:mc="http://schemas.openxmlformats.org/markup-compatibility/2006" xmlns:o="urn:schemas-microsoft-com:office:office" xmlns:r="http://schemas.openxmlformats.org/officeDocument/2006/relationships" xmlns:m="http://schemas.openxmlformats.org/officeDocument/2006/math" xmlns:v="urn:schemas-microsoft-com:vml" xmlns:wp14="http://schemas.microsoft.com/office/word/2010/wordprocessingDrawing" xmlns:wp="http://schemas.openxmlformats.org/drawingml/2006/wordprocessingDrawing" xmlns:w10="urn:schemas-microsoft-com:office:word" xmlns:w="http://schemas.openxmlformats.org/wordprocessingml/2006/main" xmlns:w14="http://schemas.microsoft.com/office/word/2010/wordml" xmlns:w15="http://schemas.microsoft.com/office/word/2012/wordml" xmlns:w16se="http://schemas.microsoft.com/office/word/2015/wordml/symex" xmlns:wpg="http://schemas.microsoft.com/office/word/2010/wordprocessingGroup" xmlns:wpi="http://schemas.microsoft.com/office/word/2010/wordprocessingInk" xmlns:wne="http://schemas.microsoft.com/office/word/2006/wordml" xmlns:wps="http://schemas.microsoft.com/office/word/2010/wordprocessingShape" mc:Ignorable="w14 w15 w16se wp14">
   <w:p>
     <w:pPr>
       <w:pStyle w:val="Header"/>
@@ -23352,7 +22518,7 @@
       <w:rPr>
         <w:noProof/>
       </w:rPr>
-      <w:t>4</w:t>
+      <w:t>2</w:t>
     </w:r>
     <w:r>
       <w:rPr>
@@ -23368,8 +22534,8 @@
 </file>
 
 <file path=word/numbering.xml><?xml version="1.0" encoding="utf-8"?>
-<w:numbering xmlns:wpc="http://schemas.microsoft.com/office/word/2010/wordprocessingCanvas" xmlns:mc="http://schemas.openxmlformats.org/markup-compatibility/2006" xmlns:o="urn:schemas-microsoft-com:office:office" xmlns:r="http://schemas.openxmlformats.org/officeDocument/2006/relationships" xmlns:m="http://schemas.openxmlformats.org/officeDocument/2006/math" xmlns:v="urn:schemas-microsoft-com:vml" xmlns:wp14="http://schemas.microsoft.com/office/word/2010/wordprocessingDrawing" xmlns:wp="http://schemas.openxmlformats.org/drawingml/2006/wordprocessingDrawing" xmlns:w10="urn:schemas-microsoft-com:office:word" xmlns:w="http://schemas.openxmlformats.org/wordprocessingml/2006/main" xmlns:w14="http://schemas.microsoft.com/office/word/2010/wordml" xmlns:wpg="http://schemas.microsoft.com/office/word/2010/wordprocessingGroup" xmlns:wpi="http://schemas.microsoft.com/office/word/2010/wordprocessingInk" xmlns:wne="http://schemas.microsoft.com/office/word/2006/wordml" xmlns:wps="http://schemas.microsoft.com/office/word/2010/wordprocessingShape" mc:Ignorable="w14 wp14">
-  <w:abstractNum w:abstractNumId="0">
+<w:numbering xmlns:wpc="http://schemas.microsoft.com/office/word/2010/wordprocessingCanvas" xmlns:cx="http://schemas.microsoft.com/office/drawing/2014/chartex" xmlns:cx1="http://schemas.microsoft.com/office/drawing/2015/9/8/chartex" xmlns:mc="http://schemas.openxmlformats.org/markup-compatibility/2006" xmlns:o="urn:schemas-microsoft-com:office:office" xmlns:r="http://schemas.openxmlformats.org/officeDocument/2006/relationships" xmlns:m="http://schemas.openxmlformats.org/officeDocument/2006/math" xmlns:v="urn:schemas-microsoft-com:vml" xmlns:wp14="http://schemas.microsoft.com/office/word/2010/wordprocessingDrawing" xmlns:wp="http://schemas.openxmlformats.org/drawingml/2006/wordprocessingDrawing" xmlns:w10="urn:schemas-microsoft-com:office:word" xmlns:w="http://schemas.openxmlformats.org/wordprocessingml/2006/main" xmlns:w14="http://schemas.microsoft.com/office/word/2010/wordml" xmlns:w15="http://schemas.microsoft.com/office/word/2012/wordml" xmlns:w16se="http://schemas.microsoft.com/office/word/2015/wordml/symex" xmlns:wpg="http://schemas.microsoft.com/office/word/2010/wordprocessingGroup" xmlns:wpi="http://schemas.microsoft.com/office/word/2010/wordprocessingInk" xmlns:wne="http://schemas.microsoft.com/office/word/2006/wordml" xmlns:wps="http://schemas.microsoft.com/office/word/2010/wordprocessingShape" mc:Ignorable="w14 w15 w16se wp14">
+  <w:abstractNum w:abstractNumId="0" w15:restartNumberingAfterBreak="0">
     <w:nsid w:val="09327BB4"/>
     <w:multiLevelType w:val="hybridMultilevel"/>
     <w:tmpl w:val="D8409B2C"/>
@@ -23455,7 +22621,7 @@
       </w:pPr>
     </w:lvl>
   </w:abstractNum>
-  <w:abstractNum w:abstractNumId="1">
+  <w:abstractNum w:abstractNumId="1" w15:restartNumberingAfterBreak="0">
     <w:nsid w:val="150812F7"/>
     <w:multiLevelType w:val="hybridMultilevel"/>
     <w:tmpl w:val="7F3A429E"/>
@@ -23541,7 +22707,7 @@
       </w:pPr>
     </w:lvl>
   </w:abstractNum>
-  <w:abstractNum w:abstractNumId="2">
+  <w:abstractNum w:abstractNumId="2" w15:restartNumberingAfterBreak="0">
     <w:nsid w:val="32715AF0"/>
     <w:multiLevelType w:val="hybridMultilevel"/>
     <w:tmpl w:val="CA720FF8"/>
@@ -23639,16 +22805,8 @@
 </w:numbering>
 </file>
 
-<file path=word/people.xml><?xml version="1.0" encoding="utf-8"?>
-<w15:people xmlns:wpc="http://schemas.microsoft.com/office/word/2010/wordprocessingCanvas" xmlns:cx="http://schemas.microsoft.com/office/drawing/2014/chartex" xmlns:cx1="http://schemas.microsoft.com/office/drawing/2015/9/8/chartex" xmlns:mc="http://schemas.openxmlformats.org/markup-compatibility/2006" xmlns:o="urn:schemas-microsoft-com:office:office" xmlns:r="http://schemas.openxmlformats.org/officeDocument/2006/relationships" xmlns:m="http://schemas.openxmlformats.org/officeDocument/2006/math" xmlns:v="urn:schemas-microsoft-com:vml" xmlns:wp14="http://schemas.microsoft.com/office/word/2010/wordprocessingDrawing" xmlns:wp="http://schemas.openxmlformats.org/drawingml/2006/wordprocessingDrawing" xmlns:w10="urn:schemas-microsoft-com:office:word" xmlns:w="http://schemas.openxmlformats.org/wordprocessingml/2006/main" xmlns:w14="http://schemas.microsoft.com/office/word/2010/wordml" xmlns:w15="http://schemas.microsoft.com/office/word/2012/wordml" xmlns:w16se="http://schemas.microsoft.com/office/word/2015/wordml/symex" xmlns:wpg="http://schemas.microsoft.com/office/word/2010/wordprocessingGroup" xmlns:wpi="http://schemas.microsoft.com/office/word/2010/wordprocessingInk" xmlns:wne="http://schemas.microsoft.com/office/word/2006/wordml" xmlns:wps="http://schemas.microsoft.com/office/word/2010/wordprocessingShape" mc:Ignorable="w14 w15 w16se wp14">
-  <w15:person w15:author="Hilgard, Joe">
-    <w15:presenceInfo w15:providerId="AD" w15:userId="S-1-5-21-1275210071-1715567821-682003330-455805"/>
-  </w15:person>
-</w15:people>
-</file>
-
 <file path=word/styles.xml><?xml version="1.0" encoding="utf-8"?>
-<w:styles xmlns:mc="http://schemas.openxmlformats.org/markup-compatibility/2006" xmlns:r="http://schemas.openxmlformats.org/officeDocument/2006/relationships" xmlns:w="http://schemas.openxmlformats.org/wordprocessingml/2006/main" xmlns:w14="http://schemas.microsoft.com/office/word/2010/wordml" mc:Ignorable="w14">
+<w:styles xmlns:mc="http://schemas.openxmlformats.org/markup-compatibility/2006" xmlns:r="http://schemas.openxmlformats.org/officeDocument/2006/relationships" xmlns:w="http://schemas.openxmlformats.org/wordprocessingml/2006/main" xmlns:w14="http://schemas.microsoft.com/office/word/2010/wordml" xmlns:w15="http://schemas.microsoft.com/office/word/2012/wordml" xmlns:w16se="http://schemas.microsoft.com/office/word/2015/wordml/symex" mc:Ignorable="w14 w15 w16se">
   <w:docDefaults>
     <w:rPrDefault>
       <w:rPr>
@@ -23664,145 +22822,377 @@
       </w:pPr>
     </w:pPrDefault>
   </w:docDefaults>
-  <w:latentStyles w:defLockedState="0" w:defUIPriority="99" w:defSemiHidden="1" w:defUnhideWhenUsed="1" w:defQFormat="0" w:count="267">
-    <w:lsdException w:name="Normal" w:semiHidden="0" w:uiPriority="0" w:unhideWhenUsed="0" w:qFormat="1"/>
-    <w:lsdException w:name="heading 1" w:semiHidden="0" w:uiPriority="9" w:unhideWhenUsed="0" w:qFormat="1"/>
-    <w:lsdException w:name="heading 2" w:uiPriority="9" w:qFormat="1"/>
-    <w:lsdException w:name="heading 3" w:uiPriority="9" w:qFormat="1"/>
-    <w:lsdException w:name="heading 4" w:uiPriority="9" w:qFormat="1"/>
-    <w:lsdException w:name="heading 5" w:uiPriority="9" w:qFormat="1"/>
-    <w:lsdException w:name="heading 6" w:uiPriority="9" w:qFormat="1"/>
-    <w:lsdException w:name="heading 7" w:uiPriority="9" w:qFormat="1"/>
-    <w:lsdException w:name="heading 8" w:uiPriority="9" w:qFormat="1"/>
-    <w:lsdException w:name="heading 9" w:uiPriority="9" w:qFormat="1"/>
-    <w:lsdException w:name="toc 1" w:uiPriority="39"/>
-    <w:lsdException w:name="toc 2" w:uiPriority="39"/>
-    <w:lsdException w:name="toc 3" w:uiPriority="39"/>
-    <w:lsdException w:name="toc 4" w:uiPriority="39"/>
-    <w:lsdException w:name="toc 5" w:uiPriority="39"/>
-    <w:lsdException w:name="toc 6" w:uiPriority="39"/>
-    <w:lsdException w:name="toc 7" w:uiPriority="39"/>
-    <w:lsdException w:name="toc 8" w:uiPriority="39"/>
-    <w:lsdException w:name="toc 9" w:uiPriority="39"/>
-    <w:lsdException w:name="caption" w:uiPriority="35" w:qFormat="1"/>
-    <w:lsdException w:name="Title" w:semiHidden="0" w:uiPriority="0" w:unhideWhenUsed="0" w:qFormat="1"/>
-    <w:lsdException w:name="Default Paragraph Font" w:uiPriority="1"/>
-    <w:lsdException w:name="Subtitle" w:semiHidden="0" w:uiPriority="11" w:unhideWhenUsed="0" w:qFormat="1"/>
-    <w:lsdException w:name="Body Text 2" w:uiPriority="0"/>
-    <w:lsdException w:name="Strong" w:semiHidden="0" w:uiPriority="22" w:unhideWhenUsed="0" w:qFormat="1"/>
-    <w:lsdException w:name="Emphasis" w:semiHidden="0" w:uiPriority="20" w:unhideWhenUsed="0" w:qFormat="1"/>
-    <w:lsdException w:name="Table Grid" w:semiHidden="0" w:unhideWhenUsed="0"/>
-    <w:lsdException w:name="Placeholder Text" w:unhideWhenUsed="0"/>
-    <w:lsdException w:name="No Spacing" w:semiHidden="0" w:uiPriority="1" w:unhideWhenUsed="0" w:qFormat="1"/>
-    <w:lsdException w:name="Light Shading" w:semiHidden="0" w:uiPriority="60" w:unhideWhenUsed="0"/>
-    <w:lsdException w:name="Light List" w:semiHidden="0" w:uiPriority="61" w:unhideWhenUsed="0"/>
-    <w:lsdException w:name="Light Grid" w:semiHidden="0" w:uiPriority="62" w:unhideWhenUsed="0"/>
-    <w:lsdException w:name="Medium Shading 1" w:semiHidden="0" w:uiPriority="63" w:unhideWhenUsed="0"/>
-    <w:lsdException w:name="Medium Shading 2" w:semiHidden="0" w:uiPriority="64" w:unhideWhenUsed="0"/>
-    <w:lsdException w:name="Medium List 1" w:semiHidden="0" w:uiPriority="65" w:unhideWhenUsed="0"/>
-    <w:lsdException w:name="Medium List 2" w:semiHidden="0" w:uiPriority="66" w:unhideWhenUsed="0"/>
-    <w:lsdException w:name="Medium Grid 1" w:semiHidden="0" w:uiPriority="67" w:unhideWhenUsed="0"/>
-    <w:lsdException w:name="Medium Grid 2" w:semiHidden="0" w:uiPriority="68" w:unhideWhenUsed="0"/>
-    <w:lsdException w:name="Medium Grid 3" w:semiHidden="0" w:uiPriority="69" w:unhideWhenUsed="0"/>
-    <w:lsdException w:name="Dark List" w:semiHidden="0" w:uiPriority="70" w:unhideWhenUsed="0"/>
-    <w:lsdException w:name="Colorful Shading" w:semiHidden="0" w:uiPriority="71" w:unhideWhenUsed="0"/>
-    <w:lsdException w:name="Colorful List" w:semiHidden="0" w:uiPriority="72" w:unhideWhenUsed="0"/>
-    <w:lsdException w:name="Colorful Grid" w:semiHidden="0" w:uiPriority="73" w:unhideWhenUsed="0"/>
-    <w:lsdException w:name="Light Shading Accent 1" w:semiHidden="0" w:uiPriority="60" w:unhideWhenUsed="0"/>
-    <w:lsdException w:name="Light List Accent 1" w:semiHidden="0" w:uiPriority="61" w:unhideWhenUsed="0"/>
-    <w:lsdException w:name="Light Grid Accent 1" w:semiHidden="0" w:uiPriority="62" w:unhideWhenUsed="0"/>
-    <w:lsdException w:name="Medium Shading 1 Accent 1" w:semiHidden="0" w:uiPriority="63" w:unhideWhenUsed="0"/>
-    <w:lsdException w:name="Medium Shading 2 Accent 1" w:semiHidden="0" w:uiPriority="64" w:unhideWhenUsed="0"/>
-    <w:lsdException w:name="Medium List 1 Accent 1" w:semiHidden="0" w:uiPriority="65" w:unhideWhenUsed="0"/>
-    <w:lsdException w:name="Revision" w:unhideWhenUsed="0"/>
-    <w:lsdException w:name="List Paragraph" w:semiHidden="0" w:uiPriority="34" w:unhideWhenUsed="0" w:qFormat="1"/>
-    <w:lsdException w:name="Quote" w:semiHidden="0" w:uiPriority="29" w:unhideWhenUsed="0" w:qFormat="1"/>
-    <w:lsdException w:name="Intense Quote" w:semiHidden="0" w:uiPriority="30" w:unhideWhenUsed="0" w:qFormat="1"/>
-    <w:lsdException w:name="Medium List 2 Accent 1" w:semiHidden="0" w:uiPriority="66" w:unhideWhenUsed="0"/>
-    <w:lsdException w:name="Medium Grid 1 Accent 1" w:semiHidden="0" w:uiPriority="67" w:unhideWhenUsed="0"/>
-    <w:lsdException w:name="Medium Grid 2 Accent 1" w:semiHidden="0" w:uiPriority="68" w:unhideWhenUsed="0"/>
-    <w:lsdException w:name="Medium Grid 3 Accent 1" w:semiHidden="0" w:uiPriority="69" w:unhideWhenUsed="0"/>
-    <w:lsdException w:name="Dark List Accent 1" w:semiHidden="0" w:uiPriority="70" w:unhideWhenUsed="0"/>
-    <w:lsdException w:name="Colorful Shading Accent 1" w:semiHidden="0" w:uiPriority="71" w:unhideWhenUsed="0"/>
-    <w:lsdException w:name="Colorful List Accent 1" w:semiHidden="0" w:uiPriority="72" w:unhideWhenUsed="0"/>
-    <w:lsdException w:name="Colorful Grid Accent 1" w:semiHidden="0" w:uiPriority="73" w:unhideWhenUsed="0"/>
-    <w:lsdException w:name="Light Shading Accent 2" w:semiHidden="0" w:uiPriority="60" w:unhideWhenUsed="0"/>
-    <w:lsdException w:name="Light List Accent 2" w:semiHidden="0" w:uiPriority="61" w:unhideWhenUsed="0"/>
-    <w:lsdException w:name="Light Grid Accent 2" w:semiHidden="0" w:uiPriority="62" w:unhideWhenUsed="0"/>
-    <w:lsdException w:name="Medium Shading 1 Accent 2" w:semiHidden="0" w:uiPriority="63" w:unhideWhenUsed="0"/>
-    <w:lsdException w:name="Medium Shading 2 Accent 2" w:semiHidden="0" w:uiPriority="64" w:unhideWhenUsed="0"/>
-    <w:lsdException w:name="Medium List 1 Accent 2" w:semiHidden="0" w:uiPriority="65" w:unhideWhenUsed="0"/>
-    <w:lsdException w:name="Medium List 2 Accent 2" w:semiHidden="0" w:uiPriority="66" w:unhideWhenUsed="0"/>
-    <w:lsdException w:name="Medium Grid 1 Accent 2" w:semiHidden="0" w:uiPriority="67" w:unhideWhenUsed="0"/>
-    <w:lsdException w:name="Medium Grid 2 Accent 2" w:semiHidden="0" w:uiPriority="68" w:unhideWhenUsed="0"/>
-    <w:lsdException w:name="Medium Grid 3 Accent 2" w:semiHidden="0" w:uiPriority="69" w:unhideWhenUsed="0"/>
-    <w:lsdException w:name="Dark List Accent 2" w:semiHidden="0" w:uiPriority="70" w:unhideWhenUsed="0"/>
-    <w:lsdException w:name="Colorful Shading Accent 2" w:semiHidden="0" w:uiPriority="71" w:unhideWhenUsed="0"/>
-    <w:lsdException w:name="Colorful List Accent 2" w:semiHidden="0" w:uiPriority="72" w:unhideWhenUsed="0"/>
-    <w:lsdException w:name="Colorful Grid Accent 2" w:semiHidden="0" w:uiPriority="73" w:unhideWhenUsed="0"/>
-    <w:lsdException w:name="Light Shading Accent 3" w:semiHidden="0" w:uiPriority="60" w:unhideWhenUsed="0"/>
-    <w:lsdException w:name="Light List Accent 3" w:semiHidden="0" w:uiPriority="61" w:unhideWhenUsed="0"/>
-    <w:lsdException w:name="Light Grid Accent 3" w:semiHidden="0" w:uiPriority="62" w:unhideWhenUsed="0"/>
-    <w:lsdException w:name="Medium Shading 1 Accent 3" w:semiHidden="0" w:uiPriority="63" w:unhideWhenUsed="0"/>
-    <w:lsdException w:name="Medium Shading 2 Accent 3" w:semiHidden="0" w:uiPriority="64" w:unhideWhenUsed="0"/>
-    <w:lsdException w:name="Medium List 1 Accent 3" w:semiHidden="0" w:uiPriority="65" w:unhideWhenUsed="0"/>
-    <w:lsdException w:name="Medium List 2 Accent 3" w:semiHidden="0" w:uiPriority="66" w:unhideWhenUsed="0"/>
-    <w:lsdException w:name="Medium Grid 1 Accent 3" w:semiHidden="0" w:uiPriority="67" w:unhideWhenUsed="0"/>
-    <w:lsdException w:name="Medium Grid 2 Accent 3" w:semiHidden="0" w:uiPriority="68" w:unhideWhenUsed="0"/>
-    <w:lsdException w:name="Medium Grid 3 Accent 3" w:semiHidden="0" w:uiPriority="69" w:unhideWhenUsed="0"/>
-    <w:lsdException w:name="Dark List Accent 3" w:semiHidden="0" w:uiPriority="70" w:unhideWhenUsed="0"/>
-    <w:lsdException w:name="Colorful Shading Accent 3" w:semiHidden="0" w:uiPriority="71" w:unhideWhenUsed="0"/>
-    <w:lsdException w:name="Colorful List Accent 3" w:semiHidden="0" w:uiPriority="72" w:unhideWhenUsed="0"/>
-    <w:lsdException w:name="Colorful Grid Accent 3" w:semiHidden="0" w:uiPriority="73" w:unhideWhenUsed="0"/>
-    <w:lsdException w:name="Light Shading Accent 4" w:semiHidden="0" w:uiPriority="60" w:unhideWhenUsed="0"/>
-    <w:lsdException w:name="Light List Accent 4" w:semiHidden="0" w:uiPriority="61" w:unhideWhenUsed="0"/>
-    <w:lsdException w:name="Light Grid Accent 4" w:semiHidden="0" w:uiPriority="62" w:unhideWhenUsed="0"/>
-    <w:lsdException w:name="Medium Shading 1 Accent 4" w:semiHidden="0" w:uiPriority="63" w:unhideWhenUsed="0"/>
-    <w:lsdException w:name="Medium Shading 2 Accent 4" w:semiHidden="0" w:uiPriority="64" w:unhideWhenUsed="0"/>
-    <w:lsdException w:name="Medium List 1 Accent 4" w:semiHidden="0" w:uiPriority="65" w:unhideWhenUsed="0"/>
-    <w:lsdException w:name="Medium List 2 Accent 4" w:semiHidden="0" w:uiPriority="66" w:unhideWhenUsed="0"/>
-    <w:lsdException w:name="Medium Grid 1 Accent 4" w:semiHidden="0" w:uiPriority="67" w:unhideWhenUsed="0"/>
-    <w:lsdException w:name="Medium Grid 2 Accent 4" w:semiHidden="0" w:uiPriority="68" w:unhideWhenUsed="0"/>
-    <w:lsdException w:name="Medium Grid 3 Accent 4" w:semiHidden="0" w:uiPriority="69" w:unhideWhenUsed="0"/>
-    <w:lsdException w:name="Dark List Accent 4" w:semiHidden="0" w:uiPriority="70" w:unhideWhenUsed="0"/>
-    <w:lsdException w:name="Colorful Shading Accent 4" w:semiHidden="0" w:uiPriority="71" w:unhideWhenUsed="0"/>
-    <w:lsdException w:name="Colorful List Accent 4" w:semiHidden="0" w:uiPriority="72" w:unhideWhenUsed="0"/>
-    <w:lsdException w:name="Colorful Grid Accent 4" w:semiHidden="0" w:uiPriority="73" w:unhideWhenUsed="0"/>
-    <w:lsdException w:name="Light Shading Accent 5" w:semiHidden="0" w:uiPriority="60" w:unhideWhenUsed="0"/>
-    <w:lsdException w:name="Light List Accent 5" w:semiHidden="0" w:uiPriority="61" w:unhideWhenUsed="0"/>
-    <w:lsdException w:name="Light Grid Accent 5" w:semiHidden="0" w:uiPriority="62" w:unhideWhenUsed="0"/>
-    <w:lsdException w:name="Medium Shading 1 Accent 5" w:semiHidden="0" w:uiPriority="63" w:unhideWhenUsed="0"/>
-    <w:lsdException w:name="Medium Shading 2 Accent 5" w:semiHidden="0" w:uiPriority="64" w:unhideWhenUsed="0"/>
-    <w:lsdException w:name="Medium List 1 Accent 5" w:semiHidden="0" w:uiPriority="65" w:unhideWhenUsed="0"/>
-    <w:lsdException w:name="Medium List 2 Accent 5" w:semiHidden="0" w:uiPriority="66" w:unhideWhenUsed="0"/>
-    <w:lsdException w:name="Medium Grid 1 Accent 5" w:semiHidden="0" w:uiPriority="67" w:unhideWhenUsed="0"/>
-    <w:lsdException w:name="Medium Grid 2 Accent 5" w:semiHidden="0" w:uiPriority="68" w:unhideWhenUsed="0"/>
-    <w:lsdException w:name="Medium Grid 3 Accent 5" w:semiHidden="0" w:uiPriority="69" w:unhideWhenUsed="0"/>
-    <w:lsdException w:name="Dark List Accent 5" w:semiHidden="0" w:uiPriority="70" w:unhideWhenUsed="0"/>
-    <w:lsdException w:name="Colorful Shading Accent 5" w:semiHidden="0" w:uiPriority="71" w:unhideWhenUsed="0"/>
-    <w:lsdException w:name="Colorful List Accent 5" w:semiHidden="0" w:uiPriority="72" w:unhideWhenUsed="0"/>
-    <w:lsdException w:name="Colorful Grid Accent 5" w:semiHidden="0" w:uiPriority="73" w:unhideWhenUsed="0"/>
-    <w:lsdException w:name="Light Shading Accent 6" w:semiHidden="0" w:uiPriority="60" w:unhideWhenUsed="0"/>
-    <w:lsdException w:name="Light List Accent 6" w:semiHidden="0" w:uiPriority="61" w:unhideWhenUsed="0"/>
-    <w:lsdException w:name="Light Grid Accent 6" w:semiHidden="0" w:uiPriority="62" w:unhideWhenUsed="0"/>
-    <w:lsdException w:name="Medium Shading 1 Accent 6" w:semiHidden="0" w:uiPriority="63" w:unhideWhenUsed="0"/>
-    <w:lsdException w:name="Medium Shading 2 Accent 6" w:semiHidden="0" w:uiPriority="64" w:unhideWhenUsed="0"/>
-    <w:lsdException w:name="Medium List 1 Accent 6" w:semiHidden="0" w:uiPriority="65" w:unhideWhenUsed="0"/>
-    <w:lsdException w:name="Medium List 2 Accent 6" w:semiHidden="0" w:uiPriority="66" w:unhideWhenUsed="0"/>
-    <w:lsdException w:name="Medium Grid 1 Accent 6" w:semiHidden="0" w:uiPriority="67" w:unhideWhenUsed="0"/>
-    <w:lsdException w:name="Medium Grid 2 Accent 6" w:semiHidden="0" w:uiPriority="68" w:unhideWhenUsed="0"/>
-    <w:lsdException w:name="Medium Grid 3 Accent 6" w:semiHidden="0" w:uiPriority="69" w:unhideWhenUsed="0"/>
-    <w:lsdException w:name="Dark List Accent 6" w:semiHidden="0" w:uiPriority="70" w:unhideWhenUsed="0"/>
-    <w:lsdException w:name="Colorful Shading Accent 6" w:semiHidden="0" w:uiPriority="71" w:unhideWhenUsed="0"/>
-    <w:lsdException w:name="Colorful List Accent 6" w:semiHidden="0" w:uiPriority="72" w:unhideWhenUsed="0"/>
-    <w:lsdException w:name="Colorful Grid Accent 6" w:semiHidden="0" w:uiPriority="73" w:unhideWhenUsed="0"/>
-    <w:lsdException w:name="Subtle Emphasis" w:semiHidden="0" w:uiPriority="19" w:unhideWhenUsed="0" w:qFormat="1"/>
-    <w:lsdException w:name="Intense Emphasis" w:semiHidden="0" w:uiPriority="21" w:unhideWhenUsed="0" w:qFormat="1"/>
-    <w:lsdException w:name="Subtle Reference" w:semiHidden="0" w:uiPriority="31" w:unhideWhenUsed="0" w:qFormat="1"/>
-    <w:lsdException w:name="Intense Reference" w:semiHidden="0" w:uiPriority="32" w:unhideWhenUsed="0" w:qFormat="1"/>
-    <w:lsdException w:name="Book Title" w:semiHidden="0" w:uiPriority="33" w:unhideWhenUsed="0" w:qFormat="1"/>
-    <w:lsdException w:name="Bibliography" w:uiPriority="37"/>
-    <w:lsdException w:name="TOC Heading" w:uiPriority="39" w:qFormat="1"/>
+  <w:latentStyles w:defLockedState="0" w:defUIPriority="99" w:defSemiHidden="0" w:defUnhideWhenUsed="0" w:defQFormat="0" w:count="371">
+    <w:lsdException w:name="Normal" w:uiPriority="0" w:qFormat="1"/>
+    <w:lsdException w:name="heading 1" w:uiPriority="9" w:qFormat="1"/>
+    <w:lsdException w:name="heading 2" w:semiHidden="1" w:uiPriority="9" w:unhideWhenUsed="1" w:qFormat="1"/>
+    <w:lsdException w:name="heading 3" w:semiHidden="1" w:uiPriority="9" w:unhideWhenUsed="1" w:qFormat="1"/>
+    <w:lsdException w:name="heading 4" w:semiHidden="1" w:uiPriority="9" w:unhideWhenUsed="1" w:qFormat="1"/>
+    <w:lsdException w:name="heading 5" w:semiHidden="1" w:uiPriority="9" w:unhideWhenUsed="1" w:qFormat="1"/>
+    <w:lsdException w:name="heading 6" w:semiHidden="1" w:uiPriority="9" w:unhideWhenUsed="1" w:qFormat="1"/>
+    <w:lsdException w:name="heading 7" w:semiHidden="1" w:uiPriority="9" w:unhideWhenUsed="1" w:qFormat="1"/>
+    <w:lsdException w:name="heading 8" w:semiHidden="1" w:uiPriority="9" w:unhideWhenUsed="1" w:qFormat="1"/>
+    <w:lsdException w:name="heading 9" w:semiHidden="1" w:uiPriority="9" w:unhideWhenUsed="1" w:qFormat="1"/>
+    <w:lsdException w:name="index 1" w:semiHidden="1" w:unhideWhenUsed="1"/>
+    <w:lsdException w:name="index 2" w:semiHidden="1" w:unhideWhenUsed="1"/>
+    <w:lsdException w:name="index 3" w:semiHidden="1" w:unhideWhenUsed="1"/>
+    <w:lsdException w:name="index 4" w:semiHidden="1" w:unhideWhenUsed="1"/>
+    <w:lsdException w:name="index 5" w:semiHidden="1" w:unhideWhenUsed="1"/>
+    <w:lsdException w:name="index 6" w:semiHidden="1" w:unhideWhenUsed="1"/>
+    <w:lsdException w:name="index 7" w:semiHidden="1" w:unhideWhenUsed="1"/>
+    <w:lsdException w:name="index 8" w:semiHidden="1" w:unhideWhenUsed="1"/>
+    <w:lsdException w:name="index 9" w:semiHidden="1" w:unhideWhenUsed="1"/>
+    <w:lsdException w:name="toc 1" w:semiHidden="1" w:uiPriority="39" w:unhideWhenUsed="1"/>
+    <w:lsdException w:name="toc 2" w:semiHidden="1" w:uiPriority="39" w:unhideWhenUsed="1"/>
+    <w:lsdException w:name="toc 3" w:semiHidden="1" w:uiPriority="39" w:unhideWhenUsed="1"/>
+    <w:lsdException w:name="toc 4" w:semiHidden="1" w:uiPriority="39" w:unhideWhenUsed="1"/>
+    <w:lsdException w:name="toc 5" w:semiHidden="1" w:uiPriority="39" w:unhideWhenUsed="1"/>
+    <w:lsdException w:name="toc 6" w:semiHidden="1" w:uiPriority="39" w:unhideWhenUsed="1"/>
+    <w:lsdException w:name="toc 7" w:semiHidden="1" w:uiPriority="39" w:unhideWhenUsed="1"/>
+    <w:lsdException w:name="toc 8" w:semiHidden="1" w:uiPriority="39" w:unhideWhenUsed="1"/>
+    <w:lsdException w:name="toc 9" w:semiHidden="1" w:uiPriority="39" w:unhideWhenUsed="1"/>
+    <w:lsdException w:name="Normal Indent" w:semiHidden="1" w:unhideWhenUsed="1"/>
+    <w:lsdException w:name="footnote text" w:semiHidden="1" w:unhideWhenUsed="1"/>
+    <w:lsdException w:name="annotation text" w:semiHidden="1" w:unhideWhenUsed="1"/>
+    <w:lsdException w:name="header" w:semiHidden="1" w:unhideWhenUsed="1"/>
+    <w:lsdException w:name="footer" w:semiHidden="1" w:unhideWhenUsed="1"/>
+    <w:lsdException w:name="index heading" w:semiHidden="1" w:unhideWhenUsed="1"/>
+    <w:lsdException w:name="caption" w:semiHidden="1" w:uiPriority="35" w:unhideWhenUsed="1" w:qFormat="1"/>
+    <w:lsdException w:name="table of figures" w:semiHidden="1" w:unhideWhenUsed="1"/>
+    <w:lsdException w:name="envelope address" w:semiHidden="1" w:unhideWhenUsed="1"/>
+    <w:lsdException w:name="envelope return" w:semiHidden="1" w:unhideWhenUsed="1"/>
+    <w:lsdException w:name="footnote reference" w:semiHidden="1" w:unhideWhenUsed="1"/>
+    <w:lsdException w:name="annotation reference" w:semiHidden="1" w:unhideWhenUsed="1"/>
+    <w:lsdException w:name="line number" w:semiHidden="1" w:unhideWhenUsed="1"/>
+    <w:lsdException w:name="page number" w:semiHidden="1" w:unhideWhenUsed="1"/>
+    <w:lsdException w:name="endnote reference" w:semiHidden="1" w:unhideWhenUsed="1"/>
+    <w:lsdException w:name="endnote text" w:semiHidden="1" w:unhideWhenUsed="1"/>
+    <w:lsdException w:name="table of authorities" w:semiHidden="1" w:unhideWhenUsed="1"/>
+    <w:lsdException w:name="macro" w:semiHidden="1" w:unhideWhenUsed="1"/>
+    <w:lsdException w:name="toa heading" w:semiHidden="1" w:unhideWhenUsed="1"/>
+    <w:lsdException w:name="List" w:semiHidden="1" w:unhideWhenUsed="1"/>
+    <w:lsdException w:name="List Bullet" w:semiHidden="1" w:unhideWhenUsed="1"/>
+    <w:lsdException w:name="List Number" w:semiHidden="1" w:unhideWhenUsed="1"/>
+    <w:lsdException w:name="List 2" w:semiHidden="1" w:unhideWhenUsed="1"/>
+    <w:lsdException w:name="List 3" w:semiHidden="1" w:unhideWhenUsed="1"/>
+    <w:lsdException w:name="List 4" w:semiHidden="1" w:unhideWhenUsed="1"/>
+    <w:lsdException w:name="List 5" w:semiHidden="1" w:unhideWhenUsed="1"/>
+    <w:lsdException w:name="List Bullet 2" w:semiHidden="1" w:unhideWhenUsed="1"/>
+    <w:lsdException w:name="List Bullet 3" w:semiHidden="1" w:unhideWhenUsed="1"/>
+    <w:lsdException w:name="List Bullet 4" w:semiHidden="1" w:unhideWhenUsed="1"/>
+    <w:lsdException w:name="List Bullet 5" w:semiHidden="1" w:unhideWhenUsed="1"/>
+    <w:lsdException w:name="List Number 2" w:semiHidden="1" w:unhideWhenUsed="1"/>
+    <w:lsdException w:name="List Number 3" w:semiHidden="1" w:unhideWhenUsed="1"/>
+    <w:lsdException w:name="List Number 4" w:semiHidden="1" w:unhideWhenUsed="1"/>
+    <w:lsdException w:name="List Number 5" w:semiHidden="1" w:unhideWhenUsed="1"/>
+    <w:lsdException w:name="Title" w:uiPriority="0" w:qFormat="1"/>
+    <w:lsdException w:name="Closing" w:semiHidden="1" w:unhideWhenUsed="1"/>
+    <w:lsdException w:name="Signature" w:semiHidden="1" w:unhideWhenUsed="1"/>
+    <w:lsdException w:name="Default Paragraph Font" w:semiHidden="1" w:uiPriority="1" w:unhideWhenUsed="1"/>
+    <w:lsdException w:name="Body Text" w:semiHidden="1" w:unhideWhenUsed="1"/>
+    <w:lsdException w:name="Body Text Indent" w:semiHidden="1" w:unhideWhenUsed="1"/>
+    <w:lsdException w:name="List Continue" w:semiHidden="1" w:unhideWhenUsed="1"/>
+    <w:lsdException w:name="List Continue 2" w:semiHidden="1" w:unhideWhenUsed="1"/>
+    <w:lsdException w:name="List Continue 3" w:semiHidden="1" w:unhideWhenUsed="1"/>
+    <w:lsdException w:name="List Continue 4" w:semiHidden="1" w:unhideWhenUsed="1"/>
+    <w:lsdException w:name="List Continue 5" w:semiHidden="1" w:unhideWhenUsed="1"/>
+    <w:lsdException w:name="Message Header" w:semiHidden="1" w:unhideWhenUsed="1"/>
+    <w:lsdException w:name="Subtitle" w:uiPriority="11" w:qFormat="1"/>
+    <w:lsdException w:name="Salutation" w:semiHidden="1" w:unhideWhenUsed="1"/>
+    <w:lsdException w:name="Date" w:semiHidden="1" w:unhideWhenUsed="1"/>
+    <w:lsdException w:name="Body Text First Indent" w:semiHidden="1" w:unhideWhenUsed="1"/>
+    <w:lsdException w:name="Body Text First Indent 2" w:semiHidden="1" w:unhideWhenUsed="1"/>
+    <w:lsdException w:name="Note Heading" w:semiHidden="1" w:unhideWhenUsed="1"/>
+    <w:lsdException w:name="Body Text 2" w:semiHidden="1" w:uiPriority="0" w:unhideWhenUsed="1"/>
+    <w:lsdException w:name="Body Text 3" w:semiHidden="1" w:unhideWhenUsed="1"/>
+    <w:lsdException w:name="Body Text Indent 2" w:semiHidden="1" w:unhideWhenUsed="1"/>
+    <w:lsdException w:name="Body Text Indent 3" w:semiHidden="1" w:unhideWhenUsed="1"/>
+    <w:lsdException w:name="Block Text" w:semiHidden="1" w:unhideWhenUsed="1"/>
+    <w:lsdException w:name="Hyperlink" w:semiHidden="1" w:unhideWhenUsed="1"/>
+    <w:lsdException w:name="FollowedHyperlink" w:semiHidden="1" w:unhideWhenUsed="1"/>
+    <w:lsdException w:name="Strong" w:uiPriority="22" w:qFormat="1"/>
+    <w:lsdException w:name="Emphasis" w:uiPriority="20" w:qFormat="1"/>
+    <w:lsdException w:name="Document Map" w:semiHidden="1" w:unhideWhenUsed="1"/>
+    <w:lsdException w:name="Plain Text" w:semiHidden="1" w:unhideWhenUsed="1"/>
+    <w:lsdException w:name="E-mail Signature" w:semiHidden="1" w:unhideWhenUsed="1"/>
+    <w:lsdException w:name="HTML Top of Form" w:semiHidden="1" w:unhideWhenUsed="1"/>
+    <w:lsdException w:name="HTML Bottom of Form" w:semiHidden="1" w:unhideWhenUsed="1"/>
+    <w:lsdException w:name="Normal (Web)" w:semiHidden="1" w:unhideWhenUsed="1"/>
+    <w:lsdException w:name="HTML Acronym" w:semiHidden="1" w:unhideWhenUsed="1"/>
+    <w:lsdException w:name="HTML Address" w:semiHidden="1" w:unhideWhenUsed="1"/>
+    <w:lsdException w:name="HTML Cite" w:semiHidden="1" w:unhideWhenUsed="1"/>
+    <w:lsdException w:name="HTML Code" w:semiHidden="1" w:unhideWhenUsed="1"/>
+    <w:lsdException w:name="HTML Definition" w:semiHidden="1" w:unhideWhenUsed="1"/>
+    <w:lsdException w:name="HTML Keyboard" w:semiHidden="1" w:unhideWhenUsed="1"/>
+    <w:lsdException w:name="HTML Preformatted" w:semiHidden="1" w:unhideWhenUsed="1"/>
+    <w:lsdException w:name="HTML Sample" w:semiHidden="1" w:unhideWhenUsed="1"/>
+    <w:lsdException w:name="HTML Typewriter" w:semiHidden="1" w:unhideWhenUsed="1"/>
+    <w:lsdException w:name="HTML Variable" w:semiHidden="1" w:unhideWhenUsed="1"/>
+    <w:lsdException w:name="Normal Table" w:semiHidden="1" w:unhideWhenUsed="1"/>
+    <w:lsdException w:name="annotation subject" w:semiHidden="1" w:unhideWhenUsed="1"/>
+    <w:lsdException w:name="No List" w:semiHidden="1" w:unhideWhenUsed="1"/>
+    <w:lsdException w:name="Outline List 1" w:semiHidden="1" w:unhideWhenUsed="1"/>
+    <w:lsdException w:name="Outline List 2" w:semiHidden="1" w:unhideWhenUsed="1"/>
+    <w:lsdException w:name="Outline List 3" w:semiHidden="1" w:unhideWhenUsed="1"/>
+    <w:lsdException w:name="Table Simple 1" w:semiHidden="1" w:unhideWhenUsed="1"/>
+    <w:lsdException w:name="Table Simple 2" w:semiHidden="1" w:unhideWhenUsed="1"/>
+    <w:lsdException w:name="Table Simple 3" w:semiHidden="1" w:unhideWhenUsed="1"/>
+    <w:lsdException w:name="Table Classic 1" w:semiHidden="1" w:unhideWhenUsed="1"/>
+    <w:lsdException w:name="Table Classic 2" w:semiHidden="1" w:unhideWhenUsed="1"/>
+    <w:lsdException w:name="Table Classic 3" w:semiHidden="1" w:unhideWhenUsed="1"/>
+    <w:lsdException w:name="Table Classic 4" w:semiHidden="1" w:unhideWhenUsed="1"/>
+    <w:lsdException w:name="Table Colorful 1" w:semiHidden="1" w:unhideWhenUsed="1"/>
+    <w:lsdException w:name="Table Colorful 2" w:semiHidden="1" w:unhideWhenUsed="1"/>
+    <w:lsdException w:name="Table Colorful 3" w:semiHidden="1" w:unhideWhenUsed="1"/>
+    <w:lsdException w:name="Table Columns 1" w:semiHidden="1" w:unhideWhenUsed="1"/>
+    <w:lsdException w:name="Table Columns 2" w:semiHidden="1" w:unhideWhenUsed="1"/>
+    <w:lsdException w:name="Table Columns 3" w:semiHidden="1" w:unhideWhenUsed="1"/>
+    <w:lsdException w:name="Table Columns 4" w:semiHidden="1" w:unhideWhenUsed="1"/>
+    <w:lsdException w:name="Table Columns 5" w:semiHidden="1" w:unhideWhenUsed="1"/>
+    <w:lsdException w:name="Table Grid 1" w:semiHidden="1" w:unhideWhenUsed="1"/>
+    <w:lsdException w:name="Table Grid 2" w:semiHidden="1" w:unhideWhenUsed="1"/>
+    <w:lsdException w:name="Table Grid 3" w:semiHidden="1" w:unhideWhenUsed="1"/>
+    <w:lsdException w:name="Table Grid 4" w:semiHidden="1" w:unhideWhenUsed="1"/>
+    <w:lsdException w:name="Table Grid 5" w:semiHidden="1" w:unhideWhenUsed="1"/>
+    <w:lsdException w:name="Table Grid 6" w:semiHidden="1" w:unhideWhenUsed="1"/>
+    <w:lsdException w:name="Table Grid 7" w:semiHidden="1" w:unhideWhenUsed="1"/>
+    <w:lsdException w:name="Table Grid 8" w:semiHidden="1" w:unhideWhenUsed="1"/>
+    <w:lsdException w:name="Table List 1" w:semiHidden="1" w:unhideWhenUsed="1"/>
+    <w:lsdException w:name="Table List 2" w:semiHidden="1" w:unhideWhenUsed="1"/>
+    <w:lsdException w:name="Table List 3" w:semiHidden="1" w:unhideWhenUsed="1"/>
+    <w:lsdException w:name="Table List 4" w:semiHidden="1" w:unhideWhenUsed="1"/>
+    <w:lsdException w:name="Table List 5" w:semiHidden="1" w:unhideWhenUsed="1"/>
+    <w:lsdException w:name="Table List 6" w:semiHidden="1" w:unhideWhenUsed="1"/>
+    <w:lsdException w:name="Table List 7" w:semiHidden="1" w:unhideWhenUsed="1"/>
+    <w:lsdException w:name="Table List 8" w:semiHidden="1" w:unhideWhenUsed="1"/>
+    <w:lsdException w:name="Table 3D effects 1" w:semiHidden="1" w:unhideWhenUsed="1"/>
+    <w:lsdException w:name="Table 3D effects 2" w:semiHidden="1" w:unhideWhenUsed="1"/>
+    <w:lsdException w:name="Table 3D effects 3" w:semiHidden="1" w:unhideWhenUsed="1"/>
+    <w:lsdException w:name="Table Contemporary" w:semiHidden="1" w:unhideWhenUsed="1"/>
+    <w:lsdException w:name="Table Elegant" w:semiHidden="1" w:unhideWhenUsed="1"/>
+    <w:lsdException w:name="Table Professional" w:semiHidden="1" w:unhideWhenUsed="1"/>
+    <w:lsdException w:name="Table Subtle 1" w:semiHidden="1" w:unhideWhenUsed="1"/>
+    <w:lsdException w:name="Table Subtle 2" w:semiHidden="1" w:unhideWhenUsed="1"/>
+    <w:lsdException w:name="Table Web 1" w:semiHidden="1" w:unhideWhenUsed="1"/>
+    <w:lsdException w:name="Table Web 2" w:semiHidden="1" w:unhideWhenUsed="1"/>
+    <w:lsdException w:name="Table Web 3" w:semiHidden="1" w:unhideWhenUsed="1"/>
+    <w:lsdException w:name="Balloon Text" w:semiHidden="1" w:unhideWhenUsed="1"/>
+    <w:lsdException w:name="Table Theme" w:semiHidden="1" w:unhideWhenUsed="1"/>
+    <w:lsdException w:name="Placeholder Text" w:semiHidden="1"/>
+    <w:lsdException w:name="No Spacing" w:uiPriority="1" w:qFormat="1"/>
+    <w:lsdException w:name="Light Shading" w:uiPriority="60"/>
+    <w:lsdException w:name="Light List" w:uiPriority="61"/>
+    <w:lsdException w:name="Light Grid" w:uiPriority="62"/>
+    <w:lsdException w:name="Medium Shading 1" w:uiPriority="63"/>
+    <w:lsdException w:name="Medium Shading 2" w:uiPriority="64"/>
+    <w:lsdException w:name="Medium List 1" w:uiPriority="65"/>
+    <w:lsdException w:name="Medium List 2" w:uiPriority="66"/>
+    <w:lsdException w:name="Medium Grid 1" w:uiPriority="67"/>
+    <w:lsdException w:name="Medium Grid 2" w:uiPriority="68"/>
+    <w:lsdException w:name="Medium Grid 3" w:uiPriority="69"/>
+    <w:lsdException w:name="Dark List" w:uiPriority="70"/>
+    <w:lsdException w:name="Colorful Shading" w:uiPriority="71"/>
+    <w:lsdException w:name="Colorful List" w:uiPriority="72"/>
+    <w:lsdException w:name="Colorful Grid" w:uiPriority="73"/>
+    <w:lsdException w:name="Light Shading Accent 1" w:uiPriority="60"/>
+    <w:lsdException w:name="Light List Accent 1" w:uiPriority="61"/>
+    <w:lsdException w:name="Light Grid Accent 1" w:uiPriority="62"/>
+    <w:lsdException w:name="Medium Shading 1 Accent 1" w:uiPriority="63"/>
+    <w:lsdException w:name="Medium Shading 2 Accent 1" w:uiPriority="64"/>
+    <w:lsdException w:name="Medium List 1 Accent 1" w:uiPriority="65"/>
+    <w:lsdException w:name="Revision" w:semiHidden="1"/>
+    <w:lsdException w:name="List Paragraph" w:uiPriority="34" w:qFormat="1"/>
+    <w:lsdException w:name="Quote" w:uiPriority="29" w:qFormat="1"/>
+    <w:lsdException w:name="Intense Quote" w:uiPriority="30" w:qFormat="1"/>
+    <w:lsdException w:name="Medium List 2 Accent 1" w:uiPriority="66"/>
+    <w:lsdException w:name="Medium Grid 1 Accent 1" w:uiPriority="67"/>
+    <w:lsdException w:name="Medium Grid 2 Accent 1" w:uiPriority="68"/>
+    <w:lsdException w:name="Medium Grid 3 Accent 1" w:uiPriority="69"/>
+    <w:lsdException w:name="Dark List Accent 1" w:uiPriority="70"/>
+    <w:lsdException w:name="Colorful Shading Accent 1" w:uiPriority="71"/>
+    <w:lsdException w:name="Colorful List Accent 1" w:uiPriority="72"/>
+    <w:lsdException w:name="Colorful Grid Accent 1" w:uiPriority="73"/>
+    <w:lsdException w:name="Light Shading Accent 2" w:uiPriority="60"/>
+    <w:lsdException w:name="Light List Accent 2" w:uiPriority="61"/>
+    <w:lsdException w:name="Light Grid Accent 2" w:uiPriority="62"/>
+    <w:lsdException w:name="Medium Shading 1 Accent 2" w:uiPriority="63"/>
+    <w:lsdException w:name="Medium Shading 2 Accent 2" w:uiPriority="64"/>
+    <w:lsdException w:name="Medium List 1 Accent 2" w:uiPriority="65"/>
+    <w:lsdException w:name="Medium List 2 Accent 2" w:uiPriority="66"/>
+    <w:lsdException w:name="Medium Grid 1 Accent 2" w:uiPriority="67"/>
+    <w:lsdException w:name="Medium Grid 2 Accent 2" w:uiPriority="68"/>
+    <w:lsdException w:name="Medium Grid 3 Accent 2" w:uiPriority="69"/>
+    <w:lsdException w:name="Dark List Accent 2" w:uiPriority="70"/>
+    <w:lsdException w:name="Colorful Shading Accent 2" w:uiPriority="71"/>
+    <w:lsdException w:name="Colorful List Accent 2" w:uiPriority="72"/>
+    <w:lsdException w:name="Colorful Grid Accent 2" w:uiPriority="73"/>
+    <w:lsdException w:name="Light Shading Accent 3" w:uiPriority="60"/>
+    <w:lsdException w:name="Light List Accent 3" w:uiPriority="61"/>
+    <w:lsdException w:name="Light Grid Accent 3" w:uiPriority="62"/>
+    <w:lsdException w:name="Medium Shading 1 Accent 3" w:uiPriority="63"/>
+    <w:lsdException w:name="Medium Shading 2 Accent 3" w:uiPriority="64"/>
+    <w:lsdException w:name="Medium List 1 Accent 3" w:uiPriority="65"/>
+    <w:lsdException w:name="Medium List 2 Accent 3" w:uiPriority="66"/>
+    <w:lsdException w:name="Medium Grid 1 Accent 3" w:uiPriority="67"/>
+    <w:lsdException w:name="Medium Grid 2 Accent 3" w:uiPriority="68"/>
+    <w:lsdException w:name="Medium Grid 3 Accent 3" w:uiPriority="69"/>
+    <w:lsdException w:name="Dark List Accent 3" w:uiPriority="70"/>
+    <w:lsdException w:name="Colorful Shading Accent 3" w:uiPriority="71"/>
+    <w:lsdException w:name="Colorful List Accent 3" w:uiPriority="72"/>
+    <w:lsdException w:name="Colorful Grid Accent 3" w:uiPriority="73"/>
+    <w:lsdException w:name="Light Shading Accent 4" w:uiPriority="60"/>
+    <w:lsdException w:name="Light List Accent 4" w:uiPriority="61"/>
+    <w:lsdException w:name="Light Grid Accent 4" w:uiPriority="62"/>
+    <w:lsdException w:name="Medium Shading 1 Accent 4" w:uiPriority="63"/>
+    <w:lsdException w:name="Medium Shading 2 Accent 4" w:uiPriority="64"/>
+    <w:lsdException w:name="Medium List 1 Accent 4" w:uiPriority="65"/>
+    <w:lsdException w:name="Medium List 2 Accent 4" w:uiPriority="66"/>
+    <w:lsdException w:name="Medium Grid 1 Accent 4" w:uiPriority="67"/>
+    <w:lsdException w:name="Medium Grid 2 Accent 4" w:uiPriority="68"/>
+    <w:lsdException w:name="Medium Grid 3 Accent 4" w:uiPriority="69"/>
+    <w:lsdException w:name="Dark List Accent 4" w:uiPriority="70"/>
+    <w:lsdException w:name="Colorful Shading Accent 4" w:uiPriority="71"/>
+    <w:lsdException w:name="Colorful List Accent 4" w:uiPriority="72"/>
+    <w:lsdException w:name="Colorful Grid Accent 4" w:uiPriority="73"/>
+    <w:lsdException w:name="Light Shading Accent 5" w:uiPriority="60"/>
+    <w:lsdException w:name="Light List Accent 5" w:uiPriority="61"/>
+    <w:lsdException w:name="Light Grid Accent 5" w:uiPriority="62"/>
+    <w:lsdException w:name="Medium Shading 1 Accent 5" w:uiPriority="63"/>
+    <w:lsdException w:name="Medium Shading 2 Accent 5" w:uiPriority="64"/>
+    <w:lsdException w:name="Medium List 1 Accent 5" w:uiPriority="65"/>
+    <w:lsdException w:name="Medium List 2 Accent 5" w:uiPriority="66"/>
+    <w:lsdException w:name="Medium Grid 1 Accent 5" w:uiPriority="67"/>
+    <w:lsdException w:name="Medium Grid 2 Accent 5" w:uiPriority="68"/>
+    <w:lsdException w:name="Medium Grid 3 Accent 5" w:uiPriority="69"/>
+    <w:lsdException w:name="Dark List Accent 5" w:uiPriority="70"/>
+    <w:lsdException w:name="Colorful Shading Accent 5" w:uiPriority="71"/>
+    <w:lsdException w:name="Colorful List Accent 5" w:uiPriority="72"/>
+    <w:lsdException w:name="Colorful Grid Accent 5" w:uiPriority="73"/>
+    <w:lsdException w:name="Light Shading Accent 6" w:uiPriority="60"/>
+    <w:lsdException w:name="Light List Accent 6" w:uiPriority="61"/>
+    <w:lsdException w:name="Light Grid Accent 6" w:uiPriority="62"/>
+    <w:lsdException w:name="Medium Shading 1 Accent 6" w:uiPriority="63"/>
+    <w:lsdException w:name="Medium Shading 2 Accent 6" w:uiPriority="64"/>
+    <w:lsdException w:name="Medium List 1 Accent 6" w:uiPriority="65"/>
+    <w:lsdException w:name="Medium List 2 Accent 6" w:uiPriority="66"/>
+    <w:lsdException w:name="Medium Grid 1 Accent 6" w:uiPriority="67"/>
+    <w:lsdException w:name="Medium Grid 2 Accent 6" w:uiPriority="68"/>
+    <w:lsdException w:name="Medium Grid 3 Accent 6" w:uiPriority="69"/>
+    <w:lsdException w:name="Dark List Accent 6" w:uiPriority="70"/>
+    <w:lsdException w:name="Colorful Shading Accent 6" w:uiPriority="71"/>
+    <w:lsdException w:name="Colorful List Accent 6" w:uiPriority="72"/>
+    <w:lsdException w:name="Colorful Grid Accent 6" w:uiPriority="73"/>
+    <w:lsdException w:name="Subtle Emphasis" w:uiPriority="19" w:qFormat="1"/>
+    <w:lsdException w:name="Intense Emphasis" w:uiPriority="21" w:qFormat="1"/>
+    <w:lsdException w:name="Subtle Reference" w:uiPriority="31" w:qFormat="1"/>
+    <w:lsdException w:name="Intense Reference" w:uiPriority="32" w:qFormat="1"/>
+    <w:lsdException w:name="Book Title" w:uiPriority="33" w:qFormat="1"/>
+    <w:lsdException w:name="Bibliography" w:semiHidden="1" w:uiPriority="37" w:unhideWhenUsed="1"/>
+    <w:lsdException w:name="TOC Heading" w:semiHidden="1" w:uiPriority="39" w:unhideWhenUsed="1" w:qFormat="1"/>
+    <w:lsdException w:name="Plain Table 1" w:uiPriority="41"/>
+    <w:lsdException w:name="Plain Table 2" w:uiPriority="42"/>
+    <w:lsdException w:name="Plain Table 3" w:uiPriority="43"/>
+    <w:lsdException w:name="Plain Table 4" w:uiPriority="44"/>
+    <w:lsdException w:name="Plain Table 5" w:uiPriority="45"/>
+    <w:lsdException w:name="Grid Table Light" w:uiPriority="40"/>
+    <w:lsdException w:name="Grid Table 1 Light" w:uiPriority="46"/>
+    <w:lsdException w:name="Grid Table 2" w:uiPriority="47"/>
+    <w:lsdException w:name="Grid Table 3" w:uiPriority="48"/>
+    <w:lsdException w:name="Grid Table 4" w:uiPriority="49"/>
+    <w:lsdException w:name="Grid Table 5 Dark" w:uiPriority="50"/>
+    <w:lsdException w:name="Grid Table 6 Colorful" w:uiPriority="51"/>
+    <w:lsdException w:name="Grid Table 7 Colorful" w:uiPriority="52"/>
+    <w:lsdException w:name="Grid Table 1 Light Accent 1" w:uiPriority="46"/>
+    <w:lsdException w:name="Grid Table 2 Accent 1" w:uiPriority="47"/>
+    <w:lsdException w:name="Grid Table 3 Accent 1" w:uiPriority="48"/>
+    <w:lsdException w:name="Grid Table 4 Accent 1" w:uiPriority="49"/>
+    <w:lsdException w:name="Grid Table 5 Dark Accent 1" w:uiPriority="50"/>
+    <w:lsdException w:name="Grid Table 6 Colorful Accent 1" w:uiPriority="51"/>
+    <w:lsdException w:name="Grid Table 7 Colorful Accent 1" w:uiPriority="52"/>
+    <w:lsdException w:name="Grid Table 1 Light Accent 2" w:uiPriority="46"/>
+    <w:lsdException w:name="Grid Table 2 Accent 2" w:uiPriority="47"/>
+    <w:lsdException w:name="Grid Table 3 Accent 2" w:uiPriority="48"/>
+    <w:lsdException w:name="Grid Table 4 Accent 2" w:uiPriority="49"/>
+    <w:lsdException w:name="Grid Table 5 Dark Accent 2" w:uiPriority="50"/>
+    <w:lsdException w:name="Grid Table 6 Colorful Accent 2" w:uiPriority="51"/>
+    <w:lsdException w:name="Grid Table 7 Colorful Accent 2" w:uiPriority="52"/>
+    <w:lsdException w:name="Grid Table 1 Light Accent 3" w:uiPriority="46"/>
+    <w:lsdException w:name="Grid Table 2 Accent 3" w:uiPriority="47"/>
+    <w:lsdException w:name="Grid Table 3 Accent 3" w:uiPriority="48"/>
+    <w:lsdException w:name="Grid Table 4 Accent 3" w:uiPriority="49"/>
+    <w:lsdException w:name="Grid Table 5 Dark Accent 3" w:uiPriority="50"/>
+    <w:lsdException w:name="Grid Table 6 Colorful Accent 3" w:uiPriority="51"/>
+    <w:lsdException w:name="Grid Table 7 Colorful Accent 3" w:uiPriority="52"/>
+    <w:lsdException w:name="Grid Table 1 Light Accent 4" w:uiPriority="46"/>
+    <w:lsdException w:name="Grid Table 2 Accent 4" w:uiPriority="47"/>
+    <w:lsdException w:name="Grid Table 3 Accent 4" w:uiPriority="48"/>
+    <w:lsdException w:name="Grid Table 4 Accent 4" w:uiPriority="49"/>
+    <w:lsdException w:name="Grid Table 5 Dark Accent 4" w:uiPriority="50"/>
+    <w:lsdException w:name="Grid Table 6 Colorful Accent 4" w:uiPriority="51"/>
+    <w:lsdException w:name="Grid Table 7 Colorful Accent 4" w:uiPriority="52"/>
+    <w:lsdException w:name="Grid Table 1 Light Accent 5" w:uiPriority="46"/>
+    <w:lsdException w:name="Grid Table 2 Accent 5" w:uiPriority="47"/>
+    <w:lsdException w:name="Grid Table 3 Accent 5" w:uiPriority="48"/>
+    <w:lsdException w:name="Grid Table 4 Accent 5" w:uiPriority="49"/>
+    <w:lsdException w:name="Grid Table 5 Dark Accent 5" w:uiPriority="50"/>
+    <w:lsdException w:name="Grid Table 6 Colorful Accent 5" w:uiPriority="51"/>
+    <w:lsdException w:name="Grid Table 7 Colorful Accent 5" w:uiPriority="52"/>
+    <w:lsdException w:name="Grid Table 1 Light Accent 6" w:uiPriority="46"/>
+    <w:lsdException w:name="Grid Table 2 Accent 6" w:uiPriority="47"/>
+    <w:lsdException w:name="Grid Table 3 Accent 6" w:uiPriority="48"/>
+    <w:lsdException w:name="Grid Table 4 Accent 6" w:uiPriority="49"/>
+    <w:lsdException w:name="Grid Table 5 Dark Accent 6" w:uiPriority="50"/>
+    <w:lsdException w:name="Grid Table 6 Colorful Accent 6" w:uiPriority="51"/>
+    <w:lsdException w:name="Grid Table 7 Colorful Accent 6" w:uiPriority="52"/>
+    <w:lsdException w:name="List Table 1 Light" w:uiPriority="46"/>
+    <w:lsdException w:name="List Table 2" w:uiPriority="47"/>
+    <w:lsdException w:name="List Table 3" w:uiPriority="48"/>
+    <w:lsdException w:name="List Table 4" w:uiPriority="49"/>
+    <w:lsdException w:name="List Table 5 Dark" w:uiPriority="50"/>
+    <w:lsdException w:name="List Table 6 Colorful" w:uiPriority="51"/>
+    <w:lsdException w:name="List Table 7 Colorful" w:uiPriority="52"/>
+    <w:lsdException w:name="List Table 1 Light Accent 1" w:uiPriority="46"/>
+    <w:lsdException w:name="List Table 2 Accent 1" w:uiPriority="47"/>
+    <w:lsdException w:name="List Table 3 Accent 1" w:uiPriority="48"/>
+    <w:lsdException w:name="List Table 4 Accent 1" w:uiPriority="49"/>
+    <w:lsdException w:name="List Table 5 Dark Accent 1" w:uiPriority="50"/>
+    <w:lsdException w:name="List Table 6 Colorful Accent 1" w:uiPriority="51"/>
+    <w:lsdException w:name="List Table 7 Colorful Accent 1" w:uiPriority="52"/>
+    <w:lsdException w:name="List Table 1 Light Accent 2" w:uiPriority="46"/>
+    <w:lsdException w:name="List Table 2 Accent 2" w:uiPriority="47"/>
+    <w:lsdException w:name="List Table 3 Accent 2" w:uiPriority="48"/>
+    <w:lsdException w:name="List Table 4 Accent 2" w:uiPriority="49"/>
+    <w:lsdException w:name="List Table 5 Dark Accent 2" w:uiPriority="50"/>
+    <w:lsdException w:name="List Table 6 Colorful Accent 2" w:uiPriority="51"/>
+    <w:lsdException w:name="List Table 7 Colorful Accent 2" w:uiPriority="52"/>
+    <w:lsdException w:name="List Table 1 Light Accent 3" w:uiPriority="46"/>
+    <w:lsdException w:name="List Table 2 Accent 3" w:uiPriority="47"/>
+    <w:lsdException w:name="List Table 3 Accent 3" w:uiPriority="48"/>
+    <w:lsdException w:name="List Table 4 Accent 3" w:uiPriority="49"/>
+    <w:lsdException w:name="List Table 5 Dark Accent 3" w:uiPriority="50"/>
+    <w:lsdException w:name="List Table 6 Colorful Accent 3" w:uiPriority="51"/>
+    <w:lsdException w:name="List Table 7 Colorful Accent 3" w:uiPriority="52"/>
+    <w:lsdException w:name="List Table 1 Light Accent 4" w:uiPriority="46"/>
+    <w:lsdException w:name="List Table 2 Accent 4" w:uiPriority="47"/>
+    <w:lsdException w:name="List Table 3 Accent 4" w:uiPriority="48"/>
+    <w:lsdException w:name="List Table 4 Accent 4" w:uiPriority="49"/>
+    <w:lsdException w:name="List Table 5 Dark Accent 4" w:uiPriority="50"/>
+    <w:lsdException w:name="List Table 6 Colorful Accent 4" w:uiPriority="51"/>
+    <w:lsdException w:name="List Table 7 Colorful Accent 4" w:uiPriority="52"/>
+    <w:lsdException w:name="List Table 1 Light Accent 5" w:uiPriority="46"/>
+    <w:lsdException w:name="List Table 2 Accent 5" w:uiPriority="47"/>
+    <w:lsdException w:name="List Table 3 Accent 5" w:uiPriority="48"/>
+    <w:lsdException w:name="List Table 4 Accent 5" w:uiPriority="49"/>
+    <w:lsdException w:name="List Table 5 Dark Accent 5" w:uiPriority="50"/>
+    <w:lsdException w:name="List Table 6 Colorful Accent 5" w:uiPriority="51"/>
+    <w:lsdException w:name="List Table 7 Colorful Accent 5" w:uiPriority="52"/>
+    <w:lsdException w:name="List Table 1 Light Accent 6" w:uiPriority="46"/>
+    <w:lsdException w:name="List Table 2 Accent 6" w:uiPriority="47"/>
+    <w:lsdException w:name="List Table 3 Accent 6" w:uiPriority="48"/>
+    <w:lsdException w:name="List Table 4 Accent 6" w:uiPriority="49"/>
+    <w:lsdException w:name="List Table 5 Dark Accent 6" w:uiPriority="50"/>
+    <w:lsdException w:name="List Table 6 Colorful Accent 6" w:uiPriority="51"/>
+    <w:lsdException w:name="List Table 7 Colorful Accent 6" w:uiPriority="52"/>
   </w:latentStyles>
   <w:style w:type="paragraph" w:default="1" w:styleId="Normal">
     <w:name w:val="Normal"/>
@@ -24275,196 +23665,6 @@
 </w:styles>
 </file>
 
-<file path=word/stylesWithEffects.xml><?xml version="1.0" encoding="utf-8"?>
-<w:styles xmlns:wpc="http://schemas.microsoft.com/office/word/2010/wordprocessingCanvas" xmlns:mc="http://schemas.openxmlformats.org/markup-compatibility/2006" xmlns:o="urn:schemas-microsoft-com:office:office" xmlns:r="http://schemas.openxmlformats.org/officeDocument/2006/relationships" xmlns:m="http://schemas.openxmlformats.org/officeDocument/2006/math" xmlns:v="urn:schemas-microsoft-com:vml" xmlns:wp14="http://schemas.microsoft.com/office/word/2010/wordprocessingDrawing" xmlns:wp="http://schemas.openxmlformats.org/drawingml/2006/wordprocessingDrawing" xmlns:w10="urn:schemas-microsoft-com:office:word" xmlns:w="http://schemas.openxmlformats.org/wordprocessingml/2006/main" xmlns:w14="http://schemas.microsoft.com/office/word/2010/wordml" xmlns:wpg="http://schemas.microsoft.com/office/word/2010/wordprocessingGroup" xmlns:wpi="http://schemas.microsoft.com/office/word/2010/wordprocessingInk" xmlns:wne="http://schemas.microsoft.com/office/word/2006/wordml" xmlns:wps="http://schemas.microsoft.com/office/word/2010/wordprocessingShape" mc:Ignorable="w14 wp14">
-  <w:docDefaults>
-    <w:rPrDefault>
-      <w:rPr>
-        <w:rFonts w:asciiTheme="minorHAnsi" w:eastAsiaTheme="minorEastAsia" w:hAnsiTheme="minorHAnsi" w:cstheme="minorBidi"/>
-        <w:sz w:val="22"/>
-        <w:szCs w:val="22"/>
-        <w:lang w:val="en-US" w:eastAsia="en-US" w:bidi="ar-SA"/>
-      </w:rPr>
-    </w:rPrDefault>
-    <w:pPrDefault>
-      <w:pPr>
-        <w:spacing w:after="200" w:line="276" w:lineRule="auto"/>
-      </w:pPr>
-    </w:pPrDefault>
-  </w:docDefaults>
-  <w:latentStyles w:defLockedState="0" w:defUIPriority="99" w:defSemiHidden="1" w:defUnhideWhenUsed="1" w:defQFormat="0" w:count="267">
-    <w:lsdException w:name="Normal" w:semiHidden="0" w:uiPriority="0" w:unhideWhenUsed="0" w:qFormat="1"/>
-    <w:lsdException w:name="heading 1" w:semiHidden="0" w:uiPriority="9" w:unhideWhenUsed="0" w:qFormat="1"/>
-    <w:lsdException w:name="heading 2" w:uiPriority="9" w:qFormat="1"/>
-    <w:lsdException w:name="heading 3" w:uiPriority="9" w:qFormat="1"/>
-    <w:lsdException w:name="heading 4" w:uiPriority="9" w:qFormat="1"/>
-    <w:lsdException w:name="heading 5" w:uiPriority="9" w:qFormat="1"/>
-    <w:lsdException w:name="heading 6" w:uiPriority="9" w:qFormat="1"/>
-    <w:lsdException w:name="heading 7" w:uiPriority="9" w:qFormat="1"/>
-    <w:lsdException w:name="heading 8" w:uiPriority="9" w:qFormat="1"/>
-    <w:lsdException w:name="heading 9" w:uiPriority="9" w:qFormat="1"/>
-    <w:lsdException w:name="toc 1" w:uiPriority="39"/>
-    <w:lsdException w:name="toc 2" w:uiPriority="39"/>
-    <w:lsdException w:name="toc 3" w:uiPriority="39"/>
-    <w:lsdException w:name="toc 4" w:uiPriority="39"/>
-    <w:lsdException w:name="toc 5" w:uiPriority="39"/>
-    <w:lsdException w:name="toc 6" w:uiPriority="39"/>
-    <w:lsdException w:name="toc 7" w:uiPriority="39"/>
-    <w:lsdException w:name="toc 8" w:uiPriority="39"/>
-    <w:lsdException w:name="toc 9" w:uiPriority="39"/>
-    <w:lsdException w:name="caption" w:uiPriority="35" w:qFormat="1"/>
-    <w:lsdException w:name="Title" w:semiHidden="0" w:uiPriority="10" w:unhideWhenUsed="0" w:qFormat="1"/>
-    <w:lsdException w:name="Default Paragraph Font" w:uiPriority="1"/>
-    <w:lsdException w:name="Subtitle" w:semiHidden="0" w:uiPriority="11" w:unhideWhenUsed="0" w:qFormat="1"/>
-    <w:lsdException w:name="Strong" w:semiHidden="0" w:uiPriority="22" w:unhideWhenUsed="0" w:qFormat="1"/>
-    <w:lsdException w:name="Emphasis" w:semiHidden="0" w:uiPriority="20" w:unhideWhenUsed="0" w:qFormat="1"/>
-    <w:lsdException w:name="Table Grid" w:semiHidden="0" w:uiPriority="59" w:unhideWhenUsed="0"/>
-    <w:lsdException w:name="Placeholder Text" w:unhideWhenUsed="0"/>
-    <w:lsdException w:name="No Spacing" w:semiHidden="0" w:uiPriority="1" w:unhideWhenUsed="0" w:qFormat="1"/>
-    <w:lsdException w:name="Light Shading" w:semiHidden="0" w:uiPriority="60" w:unhideWhenUsed="0"/>
-    <w:lsdException w:name="Light List" w:semiHidden="0" w:uiPriority="61" w:unhideWhenUsed="0"/>
-    <w:lsdException w:name="Light Grid" w:semiHidden="0" w:uiPriority="62" w:unhideWhenUsed="0"/>
-    <w:lsdException w:name="Medium Shading 1" w:semiHidden="0" w:uiPriority="63" w:unhideWhenUsed="0"/>
-    <w:lsdException w:name="Medium Shading 2" w:semiHidden="0" w:uiPriority="64" w:unhideWhenUsed="0"/>
-    <w:lsdException w:name="Medium List 1" w:semiHidden="0" w:uiPriority="65" w:unhideWhenUsed="0"/>
-    <w:lsdException w:name="Medium List 2" w:semiHidden="0" w:uiPriority="66" w:unhideWhenUsed="0"/>
-    <w:lsdException w:name="Medium Grid 1" w:semiHidden="0" w:uiPriority="67" w:unhideWhenUsed="0"/>
-    <w:lsdException w:name="Medium Grid 2" w:semiHidden="0" w:uiPriority="68" w:unhideWhenUsed="0"/>
-    <w:lsdException w:name="Medium Grid 3" w:semiHidden="0" w:uiPriority="69" w:unhideWhenUsed="0"/>
-    <w:lsdException w:name="Dark List" w:semiHidden="0" w:uiPriority="70" w:unhideWhenUsed="0"/>
-    <w:lsdException w:name="Colorful Shading" w:semiHidden="0" w:uiPriority="71" w:unhideWhenUsed="0"/>
-    <w:lsdException w:name="Colorful List" w:semiHidden="0" w:uiPriority="72" w:unhideWhenUsed="0"/>
-    <w:lsdException w:name="Colorful Grid" w:semiHidden="0" w:uiPriority="73" w:unhideWhenUsed="0"/>
-    <w:lsdException w:name="Light Shading Accent 1" w:semiHidden="0" w:uiPriority="60" w:unhideWhenUsed="0"/>
-    <w:lsdException w:name="Light List Accent 1" w:semiHidden="0" w:uiPriority="61" w:unhideWhenUsed="0"/>
-    <w:lsdException w:name="Light Grid Accent 1" w:semiHidden="0" w:uiPriority="62" w:unhideWhenUsed="0"/>
-    <w:lsdException w:name="Medium Shading 1 Accent 1" w:semiHidden="0" w:uiPriority="63" w:unhideWhenUsed="0"/>
-    <w:lsdException w:name="Medium Shading 2 Accent 1" w:semiHidden="0" w:uiPriority="64" w:unhideWhenUsed="0"/>
-    <w:lsdException w:name="Medium List 1 Accent 1" w:semiHidden="0" w:uiPriority="65" w:unhideWhenUsed="0"/>
-    <w:lsdException w:name="Revision" w:unhideWhenUsed="0"/>
-    <w:lsdException w:name="List Paragraph" w:semiHidden="0" w:uiPriority="34" w:unhideWhenUsed="0" w:qFormat="1"/>
-    <w:lsdException w:name="Quote" w:semiHidden="0" w:uiPriority="29" w:unhideWhenUsed="0" w:qFormat="1"/>
-    <w:lsdException w:name="Intense Quote" w:semiHidden="0" w:uiPriority="30" w:unhideWhenUsed="0" w:qFormat="1"/>
-    <w:lsdException w:name="Medium List 2 Accent 1" w:semiHidden="0" w:uiPriority="66" w:unhideWhenUsed="0"/>
-    <w:lsdException w:name="Medium Grid 1 Accent 1" w:semiHidden="0" w:uiPriority="67" w:unhideWhenUsed="0"/>
-    <w:lsdException w:name="Medium Grid 2 Accent 1" w:semiHidden="0" w:uiPriority="68" w:unhideWhenUsed="0"/>
-    <w:lsdException w:name="Medium Grid 3 Accent 1" w:semiHidden="0" w:uiPriority="69" w:unhideWhenUsed="0"/>
-    <w:lsdException w:name="Dark List Accent 1" w:semiHidden="0" w:uiPriority="70" w:unhideWhenUsed="0"/>
-    <w:lsdException w:name="Colorful Shading Accent 1" w:semiHidden="0" w:uiPriority="71" w:unhideWhenUsed="0"/>
-    <w:lsdException w:name="Colorful List Accent 1" w:semiHidden="0" w:uiPriority="72" w:unhideWhenUsed="0"/>
-    <w:lsdException w:name="Colorful Grid Accent 1" w:semiHidden="0" w:uiPriority="73" w:unhideWhenUsed="0"/>
-    <w:lsdException w:name="Light Shading Accent 2" w:semiHidden="0" w:uiPriority="60" w:unhideWhenUsed="0"/>
-    <w:lsdException w:name="Light List Accent 2" w:semiHidden="0" w:uiPriority="61" w:unhideWhenUsed="0"/>
-    <w:lsdException w:name="Light Grid Accent 2" w:semiHidden="0" w:uiPriority="62" w:unhideWhenUsed="0"/>
-    <w:lsdException w:name="Medium Shading 1 Accent 2" w:semiHidden="0" w:uiPriority="63" w:unhideWhenUsed="0"/>
-    <w:lsdException w:name="Medium Shading 2 Accent 2" w:semiHidden="0" w:uiPriority="64" w:unhideWhenUsed="0"/>
-    <w:lsdException w:name="Medium List 1 Accent 2" w:semiHidden="0" w:uiPriority="65" w:unhideWhenUsed="0"/>
-    <w:lsdException w:name="Medium List 2 Accent 2" w:semiHidden="0" w:uiPriority="66" w:unhideWhenUsed="0"/>
-    <w:lsdException w:name="Medium Grid 1 Accent 2" w:semiHidden="0" w:uiPriority="67" w:unhideWhenUsed="0"/>
-    <w:lsdException w:name="Medium Grid 2 Accent 2" w:semiHidden="0" w:uiPriority="68" w:unhideWhenUsed="0"/>
-    <w:lsdException w:name="Medium Grid 3 Accent 2" w:semiHidden="0" w:uiPriority="69" w:unhideWhenUsed="0"/>
-    <w:lsdException w:name="Dark List Accent 2" w:semiHidden="0" w:uiPriority="70" w:unhideWhenUsed="0"/>
-    <w:lsdException w:name="Colorful Shading Accent 2" w:semiHidden="0" w:uiPriority="71" w:unhideWhenUsed="0"/>
-    <w:lsdException w:name="Colorful List Accent 2" w:semiHidden="0" w:uiPriority="72" w:unhideWhenUsed="0"/>
-    <w:lsdException w:name="Colorful Grid Accent 2" w:semiHidden="0" w:uiPriority="73" w:unhideWhenUsed="0"/>
-    <w:lsdException w:name="Light Shading Accent 3" w:semiHidden="0" w:uiPriority="60" w:unhideWhenUsed="0"/>
-    <w:lsdException w:name="Light List Accent 3" w:semiHidden="0" w:uiPriority="61" w:unhideWhenUsed="0"/>
-    <w:lsdException w:name="Light Grid Accent 3" w:semiHidden="0" w:uiPriority="62" w:unhideWhenUsed="0"/>
-    <w:lsdException w:name="Medium Shading 1 Accent 3" w:semiHidden="0" w:uiPriority="63" w:unhideWhenUsed="0"/>
-    <w:lsdException w:name="Medium Shading 2 Accent 3" w:semiHidden="0" w:uiPriority="64" w:unhideWhenUsed="0"/>
-    <w:lsdException w:name="Medium List 1 Accent 3" w:semiHidden="0" w:uiPriority="65" w:unhideWhenUsed="0"/>
-    <w:lsdException w:name="Medium List 2 Accent 3" w:semiHidden="0" w:uiPriority="66" w:unhideWhenUsed="0"/>
-    <w:lsdException w:name="Medium Grid 1 Accent 3" w:semiHidden="0" w:uiPriority="67" w:unhideWhenUsed="0"/>
-    <w:lsdException w:name="Medium Grid 2 Accent 3" w:semiHidden="0" w:uiPriority="68" w:unhideWhenUsed="0"/>
-    <w:lsdException w:name="Medium Grid 3 Accent 3" w:semiHidden="0" w:uiPriority="69" w:unhideWhenUsed="0"/>
-    <w:lsdException w:name="Dark List Accent 3" w:semiHidden="0" w:uiPriority="70" w:unhideWhenUsed="0"/>
-    <w:lsdException w:name="Colorful Shading Accent 3" w:semiHidden="0" w:uiPriority="71" w:unhideWhenUsed="0"/>
-    <w:lsdException w:name="Colorful List Accent 3" w:semiHidden="0" w:uiPriority="72" w:unhideWhenUsed="0"/>
-    <w:lsdException w:name="Colorful Grid Accent 3" w:semiHidden="0" w:uiPriority="73" w:unhideWhenUsed="0"/>
-    <w:lsdException w:name="Light Shading Accent 4" w:semiHidden="0" w:uiPriority="60" w:unhideWhenUsed="0"/>
-    <w:lsdException w:name="Light List Accent 4" w:semiHidden="0" w:uiPriority="61" w:unhideWhenUsed="0"/>
-    <w:lsdException w:name="Light Grid Accent 4" w:semiHidden="0" w:uiPriority="62" w:unhideWhenUsed="0"/>
-    <w:lsdException w:name="Medium Shading 1 Accent 4" w:semiHidden="0" w:uiPriority="63" w:unhideWhenUsed="0"/>
-    <w:lsdException w:name="Medium Shading 2 Accent 4" w:semiHidden="0" w:uiPriority="64" w:unhideWhenUsed="0"/>
-    <w:lsdException w:name="Medium List 1 Accent 4" w:semiHidden="0" w:uiPriority="65" w:unhideWhenUsed="0"/>
-    <w:lsdException w:name="Medium List 2 Accent 4" w:semiHidden="0" w:uiPriority="66" w:unhideWhenUsed="0"/>
-    <w:lsdException w:name="Medium Grid 1 Accent 4" w:semiHidden="0" w:uiPriority="67" w:unhideWhenUsed="0"/>
-    <w:lsdException w:name="Medium Grid 2 Accent 4" w:semiHidden="0" w:uiPriority="68" w:unhideWhenUsed="0"/>
-    <w:lsdException w:name="Medium Grid 3 Accent 4" w:semiHidden="0" w:uiPriority="69" w:unhideWhenUsed="0"/>
-    <w:lsdException w:name="Dark List Accent 4" w:semiHidden="0" w:uiPriority="70" w:unhideWhenUsed="0"/>
-    <w:lsdException w:name="Colorful Shading Accent 4" w:semiHidden="0" w:uiPriority="71" w:unhideWhenUsed="0"/>
-    <w:lsdException w:name="Colorful List Accent 4" w:semiHidden="0" w:uiPriority="72" w:unhideWhenUsed="0"/>
-    <w:lsdException w:name="Colorful Grid Accent 4" w:semiHidden="0" w:uiPriority="73" w:unhideWhenUsed="0"/>
-    <w:lsdException w:name="Light Shading Accent 5" w:semiHidden="0" w:uiPriority="60" w:unhideWhenUsed="0"/>
-    <w:lsdException w:name="Light List Accent 5" w:semiHidden="0" w:uiPriority="61" w:unhideWhenUsed="0"/>
-    <w:lsdException w:name="Light Grid Accent 5" w:semiHidden="0" w:uiPriority="62" w:unhideWhenUsed="0"/>
-    <w:lsdException w:name="Medium Shading 1 Accent 5" w:semiHidden="0" w:uiPriority="63" w:unhideWhenUsed="0"/>
-    <w:lsdException w:name="Medium Shading 2 Accent 5" w:semiHidden="0" w:uiPriority="64" w:unhideWhenUsed="0"/>
-    <w:lsdException w:name="Medium List 1 Accent 5" w:semiHidden="0" w:uiPriority="65" w:unhideWhenUsed="0"/>
-    <w:lsdException w:name="Medium List 2 Accent 5" w:semiHidden="0" w:uiPriority="66" w:unhideWhenUsed="0"/>
-    <w:lsdException w:name="Medium Grid 1 Accent 5" w:semiHidden="0" w:uiPriority="67" w:unhideWhenUsed="0"/>
-    <w:lsdException w:name="Medium Grid 2 Accent 5" w:semiHidden="0" w:uiPriority="68" w:unhideWhenUsed="0"/>
-    <w:lsdException w:name="Medium Grid 3 Accent 5" w:semiHidden="0" w:uiPriority="69" w:unhideWhenUsed="0"/>
-    <w:lsdException w:name="Dark List Accent 5" w:semiHidden="0" w:uiPriority="70" w:unhideWhenUsed="0"/>
-    <w:lsdException w:name="Colorful Shading Accent 5" w:semiHidden="0" w:uiPriority="71" w:unhideWhenUsed="0"/>
-    <w:lsdException w:name="Colorful List Accent 5" w:semiHidden="0" w:uiPriority="72" w:unhideWhenUsed="0"/>
-    <w:lsdException w:name="Colorful Grid Accent 5" w:semiHidden="0" w:uiPriority="73" w:unhideWhenUsed="0"/>
-    <w:lsdException w:name="Light Shading Accent 6" w:semiHidden="0" w:uiPriority="60" w:unhideWhenUsed="0"/>
-    <w:lsdException w:name="Light List Accent 6" w:semiHidden="0" w:uiPriority="61" w:unhideWhenUsed="0"/>
-    <w:lsdException w:name="Light Grid Accent 6" w:semiHidden="0" w:uiPriority="62" w:unhideWhenUsed="0"/>
-    <w:lsdException w:name="Medium Shading 1 Accent 6" w:semiHidden="0" w:uiPriority="63" w:unhideWhenUsed="0"/>
-    <w:lsdException w:name="Medium Shading 2 Accent 6" w:semiHidden="0" w:uiPriority="64" w:unhideWhenUsed="0"/>
-    <w:lsdException w:name="Medium List 1 Accent 6" w:semiHidden="0" w:uiPriority="65" w:unhideWhenUsed="0"/>
-    <w:lsdException w:name="Medium List 2 Accent 6" w:semiHidden="0" w:uiPriority="66" w:unhideWhenUsed="0"/>
-    <w:lsdException w:name="Medium Grid 1 Accent 6" w:semiHidden="0" w:uiPriority="67" w:unhideWhenUsed="0"/>
-    <w:lsdException w:name="Medium Grid 2 Accent 6" w:semiHidden="0" w:uiPriority="68" w:unhideWhenUsed="0"/>
-    <w:lsdException w:name="Medium Grid 3 Accent 6" w:semiHidden="0" w:uiPriority="69" w:unhideWhenUsed="0"/>
-    <w:lsdException w:name="Dark List Accent 6" w:semiHidden="0" w:uiPriority="70" w:unhideWhenUsed="0"/>
-    <w:lsdException w:name="Colorful Shading Accent 6" w:semiHidden="0" w:uiPriority="71" w:unhideWhenUsed="0"/>
-    <w:lsdException w:name="Colorful List Accent 6" w:semiHidden="0" w:uiPriority="72" w:unhideWhenUsed="0"/>
-    <w:lsdException w:name="Colorful Grid Accent 6" w:semiHidden="0" w:uiPriority="73" w:unhideWhenUsed="0"/>
-    <w:lsdException w:name="Subtle Emphasis" w:semiHidden="0" w:uiPriority="19" w:unhideWhenUsed="0" w:qFormat="1"/>
-    <w:lsdException w:name="Intense Emphasis" w:semiHidden="0" w:uiPriority="21" w:unhideWhenUsed="0" w:qFormat="1"/>
-    <w:lsdException w:name="Subtle Reference" w:semiHidden="0" w:uiPriority="31" w:unhideWhenUsed="0" w:qFormat="1"/>
-    <w:lsdException w:name="Intense Reference" w:semiHidden="0" w:uiPriority="32" w:unhideWhenUsed="0" w:qFormat="1"/>
-    <w:lsdException w:name="Book Title" w:semiHidden="0" w:uiPriority="33" w:unhideWhenUsed="0" w:qFormat="1"/>
-    <w:lsdException w:name="Bibliography" w:uiPriority="37"/>
-    <w:lsdException w:name="TOC Heading" w:uiPriority="39" w:qFormat="1"/>
-  </w:latentStyles>
-  <w:style w:type="paragraph" w:default="1" w:styleId="Normal">
-    <w:name w:val="Normal"/>
-    <w:qFormat/>
-  </w:style>
-  <w:style w:type="character" w:default="1" w:styleId="DefaultParagraphFont">
-    <w:name w:val="Default Paragraph Font"/>
-    <w:uiPriority w:val="1"/>
-    <w:semiHidden/>
-    <w:unhideWhenUsed/>
-  </w:style>
-  <w:style w:type="table" w:default="1" w:styleId="TableNormal">
-    <w:name w:val="Normal Table"/>
-    <w:uiPriority w:val="99"/>
-    <w:semiHidden/>
-    <w:unhideWhenUsed/>
-    <w:tblPr>
-      <w:tblInd w:w="0" w:type="dxa"/>
-      <w:tblCellMar>
-        <w:top w:w="0" w:type="dxa"/>
-        <w:left w:w="108" w:type="dxa"/>
-        <w:bottom w:w="0" w:type="dxa"/>
-        <w:right w:w="108" w:type="dxa"/>
-      </w:tblCellMar>
-    </w:tblPr>
-  </w:style>
-  <w:style w:type="numbering" w:default="1" w:styleId="NoList">
-    <w:name w:val="No List"/>
-    <w:uiPriority w:val="99"/>
-    <w:semiHidden/>
-    <w:unhideWhenUsed/>
-  </w:style>
-</w:styles>
-</file>
-
 <file path=word/theme/theme1.xml><?xml version="1.0" encoding="utf-8"?>
 <a:theme xmlns:a="http://schemas.openxmlformats.org/drawingml/2006/main" name="Office Theme">
   <a:themeElements>
@@ -24755,7 +23955,7 @@
 </file>
 
 <file path=customXml/itemProps1.xml><?xml version="1.0" encoding="utf-8"?>
-<ds:datastoreItem xmlns:ds="http://schemas.openxmlformats.org/officeDocument/2006/customXml" ds:itemID="{3EDE3C06-343F-4F1B-8C95-20746D626040}">
+<ds:datastoreItem xmlns:ds="http://schemas.openxmlformats.org/officeDocument/2006/customXml" ds:itemID="{608E5979-45DA-4E28-877D-BAFD4E851094}">
   <ds:schemaRefs>
     <ds:schemaRef ds:uri="http://schemas.openxmlformats.org/officeDocument/2006/bibliography"/>
   </ds:schemaRefs>

</xml_diff>

<commit_message>
More little sprucing ups...
</commit_message>
<xml_diff>
--- a/manuscripts/ms.docx
+++ b/manuscripts/ms.docx
@@ -851,7 +851,15 @@
           <w:sz w:val="24"/>
           <w:szCs w:val="24"/>
         </w:rPr>
-        <w:t xml:space="preserve">esearchers randomly assign some participants to play a commercially-available violent video game, say </w:t>
+        <w:t xml:space="preserve">esearchers randomly assign participants to play a violent </w:t>
+      </w:r>
+      <w:r>
+        <w:rPr>
+          <w:rFonts w:ascii="Times New Roman" w:hAnsi="Times New Roman" w:cs="Times New Roman"/>
+          <w:sz w:val="24"/>
+          <w:szCs w:val="24"/>
+        </w:rPr>
+        <w:t xml:space="preserve">(e.g., </w:t>
       </w:r>
       <w:r>
         <w:rPr>
@@ -868,7 +876,39 @@
           <w:sz w:val="24"/>
           <w:szCs w:val="24"/>
         </w:rPr>
-        <w:t xml:space="preserve">, and others to play a commercially-available nonviolent video game, say </w:t>
+        <w:t>)</w:t>
+      </w:r>
+      <w:r>
+        <w:rPr>
+          <w:rFonts w:ascii="Times New Roman" w:hAnsi="Times New Roman" w:cs="Times New Roman"/>
+          <w:sz w:val="24"/>
+          <w:szCs w:val="24"/>
+        </w:rPr>
+        <w:t xml:space="preserve"> </w:t>
+      </w:r>
+      <w:r>
+        <w:rPr>
+          <w:rFonts w:ascii="Times New Roman" w:hAnsi="Times New Roman" w:cs="Times New Roman"/>
+          <w:sz w:val="24"/>
+          <w:szCs w:val="24"/>
+        </w:rPr>
+        <w:t xml:space="preserve">or </w:t>
+      </w:r>
+      <w:r>
+        <w:rPr>
+          <w:rFonts w:ascii="Times New Roman" w:hAnsi="Times New Roman" w:cs="Times New Roman"/>
+          <w:sz w:val="24"/>
+          <w:szCs w:val="24"/>
+        </w:rPr>
+        <w:t xml:space="preserve">nonviolent video game </w:t>
+      </w:r>
+      <w:r>
+        <w:rPr>
+          <w:rFonts w:ascii="Times New Roman" w:hAnsi="Times New Roman" w:cs="Times New Roman"/>
+          <w:sz w:val="24"/>
+          <w:szCs w:val="24"/>
+        </w:rPr>
+        <w:t xml:space="preserve">(e.g., </w:t>
       </w:r>
       <w:r>
         <w:rPr>
@@ -886,6 +926,15 @@
           <w:sz w:val="24"/>
           <w:szCs w:val="24"/>
         </w:rPr>
+        <w:t>,</w:t>
+      </w:r>
+      <w:r>
+        <w:rPr>
+          <w:rFonts w:ascii="Times New Roman" w:hAnsi="Times New Roman" w:cs="Times New Roman"/>
+          <w:i/>
+          <w:sz w:val="24"/>
+          <w:szCs w:val="24"/>
+        </w:rPr>
         <w:t xml:space="preserve"> </w:t>
       </w:r>
       <w:r>
@@ -922,7 +971,7 @@
           <w:sz w:val="24"/>
           <w:szCs w:val="24"/>
         </w:rPr>
-        <w:t>(Anderson &amp; Dill, 2000)</w:t>
+        <w:t>Anderson &amp; Dill, 2000)</w:t>
       </w:r>
       <w:r>
         <w:rPr>
@@ -963,23 +1012,15 @@
           <w:sz w:val="24"/>
           <w:szCs w:val="24"/>
         </w:rPr>
-        <w:t>researchers administer</w:t>
-      </w:r>
-      <w:r>
-        <w:rPr>
-          <w:rFonts w:ascii="Times New Roman" w:hAnsi="Times New Roman" w:cs="Times New Roman"/>
-          <w:sz w:val="24"/>
-          <w:szCs w:val="24"/>
-        </w:rPr>
-        <w:t xml:space="preserve"> some </w:t>
-      </w:r>
-      <w:r>
-        <w:rPr>
-          <w:rFonts w:ascii="Times New Roman" w:hAnsi="Times New Roman" w:cs="Times New Roman"/>
-          <w:sz w:val="24"/>
-          <w:szCs w:val="24"/>
-        </w:rPr>
-        <w:t>measure of aggressive thoughts</w:t>
+        <w:t xml:space="preserve">researchers </w:t>
+      </w:r>
+      <w:r>
+        <w:rPr>
+          <w:rFonts w:ascii="Times New Roman" w:hAnsi="Times New Roman" w:cs="Times New Roman"/>
+          <w:sz w:val="24"/>
+          <w:szCs w:val="24"/>
+        </w:rPr>
+        <w:t>measure aggressive thoughts</w:t>
       </w:r>
       <w:r>
         <w:rPr>
@@ -1695,7 +1736,6 @@
           <w:sz w:val="24"/>
           <w:szCs w:val="24"/>
         </w:rPr>
-        <w:lastRenderedPageBreak/>
         <w:t xml:space="preserve">Difficult </w:t>
       </w:r>
       <w:r>
@@ -1752,6 +1792,7 @@
           <w:sz w:val="24"/>
           <w:szCs w:val="24"/>
         </w:rPr>
+        <w:lastRenderedPageBreak/>
         <w:tab/>
       </w:r>
       <w:r>
@@ -1760,47 +1801,47 @@
           <w:sz w:val="24"/>
           <w:szCs w:val="24"/>
         </w:rPr>
-        <w:t xml:space="preserve">Researchers have attempted to test the specific effects of violent game content </w:t>
-      </w:r>
-      <w:r>
-        <w:rPr>
-          <w:rFonts w:ascii="Times New Roman" w:hAnsi="Times New Roman" w:cs="Times New Roman"/>
-          <w:sz w:val="24"/>
-          <w:szCs w:val="24"/>
-        </w:rPr>
-        <w:t xml:space="preserve">without </w:t>
-      </w:r>
-      <w:r>
-        <w:rPr>
-          <w:rFonts w:ascii="Times New Roman" w:hAnsi="Times New Roman" w:cs="Times New Roman"/>
-          <w:sz w:val="24"/>
-          <w:szCs w:val="24"/>
-        </w:rPr>
-        <w:t xml:space="preserve">confounding </w:t>
-      </w:r>
-      <w:r>
-        <w:rPr>
-          <w:rFonts w:ascii="Times New Roman" w:hAnsi="Times New Roman" w:cs="Times New Roman"/>
-          <w:sz w:val="24"/>
-          <w:szCs w:val="24"/>
-        </w:rPr>
-        <w:t xml:space="preserve">by other </w:t>
-      </w:r>
-      <w:r>
-        <w:rPr>
-          <w:rFonts w:ascii="Times New Roman" w:hAnsi="Times New Roman" w:cs="Times New Roman"/>
-          <w:sz w:val="24"/>
-          <w:szCs w:val="24"/>
-        </w:rPr>
-        <w:t xml:space="preserve">game features. </w:t>
-      </w:r>
-      <w:r>
-        <w:rPr>
-          <w:rFonts w:ascii="Times New Roman" w:hAnsi="Times New Roman" w:cs="Times New Roman"/>
-          <w:sz w:val="24"/>
-          <w:szCs w:val="24"/>
-        </w:rPr>
-        <w:t xml:space="preserve">Some have suggested that, despite these efforts, differences in violent content between games remain confounded by </w:t>
+        <w:t xml:space="preserve">Some </w:t>
+      </w:r>
+      <w:r>
+        <w:rPr>
+          <w:rFonts w:ascii="Times New Roman" w:hAnsi="Times New Roman" w:cs="Times New Roman"/>
+          <w:sz w:val="24"/>
+          <w:szCs w:val="24"/>
+        </w:rPr>
+        <w:t xml:space="preserve">critics </w:t>
+      </w:r>
+      <w:r>
+        <w:rPr>
+          <w:rFonts w:ascii="Times New Roman" w:hAnsi="Times New Roman" w:cs="Times New Roman"/>
+          <w:sz w:val="24"/>
+          <w:szCs w:val="24"/>
+        </w:rPr>
+        <w:t xml:space="preserve">have suggested that differences in violent content between games </w:t>
+      </w:r>
+      <w:r>
+        <w:rPr>
+          <w:rFonts w:ascii="Times New Roman" w:hAnsi="Times New Roman" w:cs="Times New Roman"/>
+          <w:sz w:val="24"/>
+          <w:szCs w:val="24"/>
+        </w:rPr>
+        <w:t>are</w:t>
+      </w:r>
+      <w:r>
+        <w:rPr>
+          <w:rFonts w:ascii="Times New Roman" w:hAnsi="Times New Roman" w:cs="Times New Roman"/>
+          <w:sz w:val="24"/>
+          <w:szCs w:val="24"/>
+        </w:rPr>
+        <w:t xml:space="preserve"> confounded </w:t>
+      </w:r>
+      <w:r>
+        <w:rPr>
+          <w:rFonts w:ascii="Times New Roman" w:hAnsi="Times New Roman" w:cs="Times New Roman"/>
+          <w:sz w:val="24"/>
+          <w:szCs w:val="24"/>
+        </w:rPr>
+        <w:t xml:space="preserve">with </w:t>
       </w:r>
       <w:r>
         <w:rPr>
@@ -2072,15 +2113,47 @@
           <w:sz w:val="24"/>
           <w:szCs w:val="24"/>
         </w:rPr>
-        <w:t xml:space="preserve">Most research manipulates violent content by assigning participants to play a violent or nonviolent game. </w:t>
-      </w:r>
-      <w:r>
-        <w:rPr>
-          <w:rFonts w:ascii="Times New Roman" w:hAnsi="Times New Roman" w:cs="Times New Roman"/>
-          <w:sz w:val="24"/>
-          <w:szCs w:val="24"/>
-        </w:rPr>
-        <w:t xml:space="preserve">However, violent and nonviolent games are often very different, usually belonging to very different genres with very different rules of play. For example, violent games are often shooter or fighting games, while nonviolent games are often racing, puzzle, or sports games. Therefore, while tested games do differ in their </w:t>
+        <w:t>Commercially-available</w:t>
+      </w:r>
+      <w:r>
+        <w:rPr>
+          <w:rFonts w:ascii="Times New Roman" w:hAnsi="Times New Roman" w:cs="Times New Roman"/>
+          <w:sz w:val="24"/>
+          <w:szCs w:val="24"/>
+        </w:rPr>
+        <w:t xml:space="preserve"> violent and nonviolent games are often very different, usually belonging to very different genres with very different rules of play. </w:t>
+      </w:r>
+      <w:r>
+        <w:rPr>
+          <w:rFonts w:ascii="Times New Roman" w:hAnsi="Times New Roman" w:cs="Times New Roman"/>
+          <w:sz w:val="24"/>
+          <w:szCs w:val="24"/>
+        </w:rPr>
+        <w:t>V</w:t>
+      </w:r>
+      <w:r>
+        <w:rPr>
+          <w:rFonts w:ascii="Times New Roman" w:hAnsi="Times New Roman" w:cs="Times New Roman"/>
+          <w:sz w:val="24"/>
+          <w:szCs w:val="24"/>
+        </w:rPr>
+        <w:t xml:space="preserve">iolent games are often shooter or fighting games, while nonviolent games are often racing, puzzle, or sports games. Therefore, while </w:t>
+      </w:r>
+      <w:r>
+        <w:rPr>
+          <w:rFonts w:ascii="Times New Roman" w:hAnsi="Times New Roman" w:cs="Times New Roman"/>
+          <w:sz w:val="24"/>
+          <w:szCs w:val="24"/>
+        </w:rPr>
+        <w:t>such</w:t>
+      </w:r>
+      <w:r>
+        <w:rPr>
+          <w:rFonts w:ascii="Times New Roman" w:hAnsi="Times New Roman" w:cs="Times New Roman"/>
+          <w:sz w:val="24"/>
+          <w:szCs w:val="24"/>
+        </w:rPr>
+        <w:t xml:space="preserve"> games do differ in their </w:t>
       </w:r>
       <w:r>
         <w:rPr>
@@ -2231,16 +2304,7 @@
           <w:sz w:val="24"/>
           <w:szCs w:val="24"/>
         </w:rPr>
-        <w:t xml:space="preserve">This approach </w:t>
-      </w:r>
-      <w:r>
-        <w:rPr>
-          <w:rFonts w:ascii="Times New Roman" w:hAnsi="Times New Roman" w:cs="Times New Roman"/>
-          <w:sz w:val="24"/>
-          <w:szCs w:val="24"/>
-        </w:rPr>
-        <w:lastRenderedPageBreak/>
-        <w:t>may under</w:t>
+        <w:t>This approach may under</w:t>
       </w:r>
       <w:r>
         <w:rPr>
@@ -2347,23 +2411,7 @@
           <w:sz w:val="24"/>
           <w:szCs w:val="24"/>
         </w:rPr>
-        <w:t>Rather than comparing two separate games</w:t>
-      </w:r>
-      <w:r>
-        <w:rPr>
-          <w:rFonts w:ascii="Times New Roman" w:hAnsi="Times New Roman" w:cs="Times New Roman"/>
-          <w:sz w:val="24"/>
-          <w:szCs w:val="24"/>
-        </w:rPr>
-        <w:t xml:space="preserve">, game </w:t>
-      </w:r>
-      <w:r>
-        <w:rPr>
-          <w:rFonts w:ascii="Times New Roman" w:hAnsi="Times New Roman" w:cs="Times New Roman"/>
-          <w:sz w:val="24"/>
-          <w:szCs w:val="24"/>
-        </w:rPr>
-        <w:t xml:space="preserve">modification allows the researcher to exercise control over the game contents. For example, a game can be modified so that the same level is played either with </w:t>
+        <w:t xml:space="preserve">For example, a game can be modified so that the same level is played either with </w:t>
       </w:r>
       <w:r>
         <w:rPr>
@@ -2387,7 +2435,16 @@
           <w:sz w:val="24"/>
           <w:szCs w:val="24"/>
         </w:rPr>
-        <w:t xml:space="preserve">held constant </w:t>
+        <w:t xml:space="preserve">held </w:t>
+      </w:r>
+      <w:r>
+        <w:rPr>
+          <w:rFonts w:ascii="Times New Roman" w:hAnsi="Times New Roman" w:cs="Times New Roman"/>
+          <w:sz w:val="24"/>
+          <w:szCs w:val="24"/>
+        </w:rPr>
+        <w:lastRenderedPageBreak/>
+        <w:t xml:space="preserve">constant </w:t>
       </w:r>
       <w:r>
         <w:rPr>
@@ -2584,21 +2641,21 @@
           <w:szCs w:val="24"/>
         </w:rPr>
       </w:pPr>
-      <w:commentRangeStart w:id="0"/>
-      <w:r>
-        <w:rPr>
-          <w:rFonts w:ascii="Times New Roman" w:hAnsi="Times New Roman" w:cs="Times New Roman"/>
-          <w:sz w:val="24"/>
-          <w:szCs w:val="24"/>
-        </w:rPr>
-        <w:t xml:space="preserve">While running the experiment, we took the opportunity to test a related hypothesis about hormones and aggression. The male sex hormone testosterone is theorized to be one cause of aggression </w:t>
-      </w:r>
-      <w:commentRangeEnd w:id="0"/>
-      <w:r>
-        <w:rPr>
-          <w:rStyle w:val="CommentReference"/>
-        </w:rPr>
-        <w:commentReference w:id="0"/>
+      <w:r>
+        <w:rPr>
+          <w:rFonts w:ascii="Times New Roman" w:hAnsi="Times New Roman" w:cs="Times New Roman"/>
+          <w:sz w:val="24"/>
+          <w:szCs w:val="24"/>
+        </w:rPr>
+        <w:t>Aggression is also thought to be caused by individual factors. T</w:t>
+      </w:r>
+      <w:r>
+        <w:rPr>
+          <w:rFonts w:ascii="Times New Roman" w:hAnsi="Times New Roman" w:cs="Times New Roman"/>
+          <w:sz w:val="24"/>
+          <w:szCs w:val="24"/>
+        </w:rPr>
+        <w:t xml:space="preserve">he male sex hormone testosterone is theorized to cause aggression </w:t>
       </w:r>
       <w:r>
         <w:rPr>
@@ -2758,7 +2815,31 @@
           <w:sz w:val="24"/>
           <w:szCs w:val="24"/>
         </w:rPr>
-        <w:t xml:space="preserve">; this ratio is thought to be related with both prenatal testosterone exposure and </w:t>
+        <w:t>.</w:t>
+      </w:r>
+      <w:r>
+        <w:rPr>
+          <w:rFonts w:ascii="Times New Roman" w:hAnsi="Times New Roman" w:cs="Times New Roman"/>
+          <w:sz w:val="24"/>
+          <w:szCs w:val="24"/>
+        </w:rPr>
+        <w:t xml:space="preserve"> </w:t>
+      </w:r>
+      <w:r>
+        <w:rPr>
+          <w:rFonts w:ascii="Times New Roman" w:hAnsi="Times New Roman" w:cs="Times New Roman"/>
+          <w:sz w:val="24"/>
+          <w:szCs w:val="24"/>
+        </w:rPr>
+        <w:t>T</w:t>
+      </w:r>
+      <w:r>
+        <w:rPr>
+          <w:rFonts w:ascii="Times New Roman" w:hAnsi="Times New Roman" w:cs="Times New Roman"/>
+          <w:sz w:val="24"/>
+          <w:szCs w:val="24"/>
+        </w:rPr>
+        <w:t xml:space="preserve">his ratio is thought to be related with both prenatal testosterone exposure and </w:t>
       </w:r>
       <w:r>
         <w:rPr>
@@ -2849,16 +2930,7 @@
           <w:sz w:val="24"/>
           <w:szCs w:val="24"/>
         </w:rPr>
-        <w:t xml:space="preserve">There is cause for skepticism, however; meta-analysis indicates that </w:t>
-      </w:r>
-      <w:r>
-        <w:rPr>
-          <w:rFonts w:ascii="Times New Roman" w:hAnsi="Times New Roman" w:cs="Times New Roman"/>
-          <w:sz w:val="24"/>
-          <w:szCs w:val="24"/>
-        </w:rPr>
-        <w:lastRenderedPageBreak/>
-        <w:t xml:space="preserve">gene polymorphisms that reduce androgen sensitivity do not predict higher 2D:4D as theorized </w:t>
+        <w:t xml:space="preserve">There is cause for skepticism, however; meta-analysis indicates that gene polymorphisms that reduce androgen sensitivity do not predict higher 2D:4D as theorized </w:t>
       </w:r>
       <w:r>
         <w:rPr>
@@ -3096,6 +3168,7 @@
           <w:sz w:val="24"/>
           <w:szCs w:val="24"/>
         </w:rPr>
+        <w:lastRenderedPageBreak/>
         <w:fldChar w:fldCharType="begin" w:fldLock="1"/>
       </w:r>
       <w:r>
@@ -3137,55 +3210,6 @@
           <w:sz w:val="24"/>
           <w:szCs w:val="24"/>
         </w:rPr>
-        <w:t xml:space="preserve"> or priming by aggressive (but not neutral) words </w:t>
-      </w:r>
-      <w:r>
-        <w:rPr>
-          <w:rFonts w:ascii="Times New Roman" w:hAnsi="Times New Roman" w:cs="Times New Roman"/>
-          <w:sz w:val="24"/>
-          <w:szCs w:val="24"/>
-        </w:rPr>
-        <w:fldChar w:fldCharType="begin" w:fldLock="1"/>
-      </w:r>
-      <w:r>
-        <w:rPr>
-          <w:rFonts w:ascii="Times New Roman" w:hAnsi="Times New Roman" w:cs="Times New Roman"/>
-          <w:sz w:val="24"/>
-          <w:szCs w:val="24"/>
-        </w:rPr>
-        <w:instrText>ADDIN CSL_CITATION {"citationItems":[{"id":"ITEM-1","itemData":{"DOI":"10.1348/000712608X324359","ISSN":"00071269","author":[{"dropping-particle":"","family":"Millet","given":"Kobe","non-dropping-particle":"","parse-names":false,"suffix":""},{"dropping-particle":"","family":"Dewitte","given":"Siegfried","non-dropping-particle":"","parse-names":false,"suffix":""}],"container-title":"British Journal of Psychology","id":"ITEM-1","issue":"1","issued":{"date-parts":[["2009","2","1"]]},"page":"151-162","publisher":"Blackwell Publishing Ltd","title":"The presence of aggression cues inverts the relation between digit ratio (2D:4D) and prosocial behaviour in a dictator game","type":"article-journal","volume":"100"},"uris":["http://www.mendeley.com/documents/?uuid=195a5aeb-3af7-3387-ad55-656a488a0402"]}],"mendeley":{"formattedCitation":"(Millet &amp; Dewitte, 2009)","plainTextFormattedCitation":"(Millet &amp; Dewitte, 2009)","previouslyFormattedCitation":"(Millet &amp; Dewitte, 2009)"},"properties":{"noteIndex":0},"schema":"https://github.com/citation-style-language/schema/raw/master/csl-citation.json"}</w:instrText>
-      </w:r>
-      <w:r>
-        <w:rPr>
-          <w:rFonts w:ascii="Times New Roman" w:hAnsi="Times New Roman" w:cs="Times New Roman"/>
-          <w:sz w:val="24"/>
-          <w:szCs w:val="24"/>
-        </w:rPr>
-        <w:fldChar w:fldCharType="separate"/>
-      </w:r>
-      <w:r>
-        <w:rPr>
-          <w:rFonts w:ascii="Times New Roman" w:hAnsi="Times New Roman" w:cs="Times New Roman"/>
-          <w:noProof/>
-          <w:sz w:val="24"/>
-          <w:szCs w:val="24"/>
-        </w:rPr>
-        <w:t>(Millet &amp; Dewitte, 2009)</w:t>
-      </w:r>
-      <w:r>
-        <w:rPr>
-          <w:rFonts w:ascii="Times New Roman" w:hAnsi="Times New Roman" w:cs="Times New Roman"/>
-          <w:sz w:val="24"/>
-          <w:szCs w:val="24"/>
-        </w:rPr>
-        <w:fldChar w:fldCharType="end"/>
-      </w:r>
-      <w:r>
-        <w:rPr>
-          <w:rFonts w:ascii="Times New Roman" w:hAnsi="Times New Roman" w:cs="Times New Roman"/>
-          <w:sz w:val="24"/>
-          <w:szCs w:val="24"/>
-        </w:rPr>
         <w:t xml:space="preserve">. </w:t>
       </w:r>
       <w:r>
@@ -3194,7 +3218,23 @@
           <w:sz w:val="24"/>
           <w:szCs w:val="24"/>
         </w:rPr>
-        <w:t>Our experiment features a provocation</w:t>
+        <w:t>Our experiment feature</w:t>
+      </w:r>
+      <w:r>
+        <w:rPr>
+          <w:rFonts w:ascii="Times New Roman" w:hAnsi="Times New Roman" w:cs="Times New Roman"/>
+          <w:sz w:val="24"/>
+          <w:szCs w:val="24"/>
+        </w:rPr>
+        <w:t>d</w:t>
+      </w:r>
+      <w:r>
+        <w:rPr>
+          <w:rFonts w:ascii="Times New Roman" w:hAnsi="Times New Roman" w:cs="Times New Roman"/>
+          <w:sz w:val="24"/>
+          <w:szCs w:val="24"/>
+        </w:rPr>
+        <w:t xml:space="preserve"> a provocation</w:t>
       </w:r>
       <w:r>
         <w:rPr>
@@ -3210,7 +3250,55 @@
           <w:sz w:val="24"/>
           <w:szCs w:val="24"/>
         </w:rPr>
-        <w:t xml:space="preserve"> and an opportunity to aggress, providing an ideal test of the correlation between 2D:4D ratio and aggression.</w:t>
+        <w:t xml:space="preserve"> and an opportunity to aggress, </w:t>
+      </w:r>
+      <w:r>
+        <w:rPr>
+          <w:rFonts w:ascii="Times New Roman" w:hAnsi="Times New Roman" w:cs="Times New Roman"/>
+          <w:sz w:val="24"/>
+          <w:szCs w:val="24"/>
+        </w:rPr>
+        <w:t>allowing us to test the 2</w:t>
+      </w:r>
+      <w:r>
+        <w:rPr>
+          <w:rFonts w:ascii="Times New Roman" w:hAnsi="Times New Roman" w:cs="Times New Roman"/>
+          <w:sz w:val="24"/>
+          <w:szCs w:val="24"/>
+        </w:rPr>
+        <w:t>D:4D</w:t>
+      </w:r>
+      <w:r>
+        <w:rPr>
+          <w:rFonts w:ascii="Times New Roman" w:hAnsi="Times New Roman" w:cs="Times New Roman"/>
+          <w:sz w:val="24"/>
+          <w:szCs w:val="24"/>
+        </w:rPr>
+        <w:t>-</w:t>
+      </w:r>
+      <w:r>
+        <w:rPr>
+          <w:rFonts w:ascii="Times New Roman" w:hAnsi="Times New Roman" w:cs="Times New Roman"/>
+          <w:sz w:val="24"/>
+          <w:szCs w:val="24"/>
+        </w:rPr>
+        <w:t>aggression</w:t>
+      </w:r>
+      <w:r>
+        <w:rPr>
+          <w:rFonts w:ascii="Times New Roman" w:hAnsi="Times New Roman" w:cs="Times New Roman"/>
+          <w:sz w:val="24"/>
+          <w:szCs w:val="24"/>
+        </w:rPr>
+        <w:t xml:space="preserve"> relationship</w:t>
+      </w:r>
+      <w:r>
+        <w:rPr>
+          <w:rFonts w:ascii="Times New Roman" w:hAnsi="Times New Roman" w:cs="Times New Roman"/>
+          <w:sz w:val="24"/>
+          <w:szCs w:val="24"/>
+        </w:rPr>
+        <w:t>.</w:t>
       </w:r>
     </w:p>
     <w:p>
@@ -3644,6 +3732,7 @@
           <w:szCs w:val="24"/>
         </w:rPr>
       </w:pPr>
+      <w:commentRangeStart w:id="0"/>
       <w:r>
         <w:rPr>
           <w:rFonts w:ascii="Times New Roman" w:hAnsi="Times New Roman" w:cs="Times New Roman"/>
@@ -3753,16 +3842,7 @@
           <w:sz w:val="24"/>
           <w:szCs w:val="24"/>
         </w:rPr>
-        <w:t xml:space="preserve">: </w:t>
-      </w:r>
-      <w:r>
-        <w:rPr>
-          <w:rFonts w:ascii="Times New Roman" w:hAnsi="Times New Roman" w:cs="Times New Roman"/>
-          <w:sz w:val="24"/>
-          <w:szCs w:val="24"/>
-        </w:rPr>
-        <w:lastRenderedPageBreak/>
-        <w:t>Video game difficulty will increase aggressive behavior. H</w:t>
+        <w:t>: Video game difficulty will increase aggressive behavior. H</w:t>
       </w:r>
       <w:r>
         <w:rPr>
@@ -3853,6 +3933,13 @@
           <w:szCs w:val="24"/>
         </w:rPr>
         <w:t>.</w:t>
+      </w:r>
+      <w:commentRangeEnd w:id="0"/>
+      <w:r>
+        <w:rPr>
+          <w:rStyle w:val="CommentReference"/>
+        </w:rPr>
+        <w:commentReference w:id="0"/>
       </w:r>
     </w:p>
     <w:p>
@@ -4139,6 +4226,7 @@
           <w:sz w:val="24"/>
           <w:szCs w:val="24"/>
         </w:rPr>
+        <w:lastRenderedPageBreak/>
         <w:t>Power to detect higher-order interactions is harder to estimate, as it is unclear what effect size to expect. Our planned sample size of 400 would have been sufficient to detect effects as small as |ρ| = .12, two-tailed, with 80% power.</w:t>
       </w:r>
       <w:r>
@@ -4630,16 +4718,7 @@
           <w:sz w:val="24"/>
           <w:szCs w:val="24"/>
         </w:rPr>
-        <w:t xml:space="preserve"> subjects were excluded because the RA </w:t>
-      </w:r>
-      <w:r>
-        <w:rPr>
-          <w:rFonts w:ascii="Times New Roman" w:hAnsi="Times New Roman" w:cs="Times New Roman"/>
-          <w:sz w:val="24"/>
-          <w:szCs w:val="24"/>
-        </w:rPr>
-        <w:lastRenderedPageBreak/>
-        <w:t xml:space="preserve">marked the session as having some error, 3 were excluded for gameplay data that indicated an error of game assignment (e.g., dying in the easy game), </w:t>
+        <w:t xml:space="preserve"> subjects were excluded because the RA marked the session as having some error, 3 were excluded for gameplay data that indicated an error of game assignment (e.g., dying in the easy game), </w:t>
       </w:r>
       <w:r>
         <w:rPr>
@@ -4671,7 +4750,23 @@
           <w:sz w:val="24"/>
           <w:szCs w:val="24"/>
         </w:rPr>
-        <w:t xml:space="preserve"> After exclusions, the final effective sample size was 275.</w:t>
+        <w:t xml:space="preserve"> After exclusions, the final effective sample size was 275</w:t>
+      </w:r>
+      <w:r>
+        <w:rPr>
+          <w:rFonts w:ascii="Times New Roman" w:hAnsi="Times New Roman" w:cs="Times New Roman"/>
+          <w:sz w:val="24"/>
+          <w:szCs w:val="24"/>
+        </w:rPr>
+        <w:t>, yielding 94% two-tailed power to detect δ = 0.43</w:t>
+      </w:r>
+      <w:r>
+        <w:rPr>
+          <w:rFonts w:ascii="Times New Roman" w:hAnsi="Times New Roman" w:cs="Times New Roman"/>
+          <w:sz w:val="24"/>
+          <w:szCs w:val="24"/>
+        </w:rPr>
+        <w:t>.</w:t>
       </w:r>
     </w:p>
     <w:p>
@@ -4835,6 +4930,7 @@
           <w:sz w:val="24"/>
           <w:szCs w:val="24"/>
         </w:rPr>
+        <w:lastRenderedPageBreak/>
         <w:t>Measures</w:t>
       </w:r>
     </w:p>
@@ -4937,7 +5033,17 @@
           <w:sz w:val="24"/>
           <w:szCs w:val="24"/>
         </w:rPr>
-        <w:t>, a freeware Photoshop-like tool. 2D:4D ratios were created for each hand by taking the ratio of lengths of the index and ring fingers.</w:t>
+        <w:t xml:space="preserve">, a freeware Photoshop-like tool. 2D:4D ratios were created for each hand by taking the ratio of lengths of the </w:t>
+      </w:r>
+      <w:bookmarkStart w:id="1" w:name="_GoBack"/>
+      <w:bookmarkEnd w:id="1"/>
+      <w:r>
+        <w:rPr>
+          <w:rFonts w:ascii="Times New Roman" w:hAnsi="Times New Roman" w:cs="Times New Roman"/>
+          <w:sz w:val="24"/>
+          <w:szCs w:val="24"/>
+        </w:rPr>
+        <w:t>index and ring fingers.</w:t>
       </w:r>
       <w:r>
         <w:rPr>
@@ -5186,16 +5292,7 @@
           <w:sz w:val="24"/>
           <w:szCs w:val="24"/>
         </w:rPr>
-        <w:t xml:space="preserve">Participants had an opportunity to aggress against their partner by assigning the partner to immerse his fist in a bucket of painfully-cold water for </w:t>
-      </w:r>
-      <w:r>
-        <w:rPr>
-          <w:rFonts w:ascii="Times New Roman" w:hAnsi="Times New Roman" w:cs="Times New Roman"/>
-          <w:sz w:val="24"/>
-          <w:szCs w:val="24"/>
-        </w:rPr>
-        <w:lastRenderedPageBreak/>
-        <w:t>an amount of time</w:t>
+        <w:t>Participants had an opportunity to aggress against their partner by assigning the partner to immerse his fist in a bucket of painfully-cold water for an amount of time</w:t>
       </w:r>
       <w:r>
         <w:rPr>
@@ -5464,6 +5561,7 @@
           <w:sz w:val="24"/>
           <w:szCs w:val="24"/>
         </w:rPr>
+        <w:lastRenderedPageBreak/>
         <w:tab/>
       </w:r>
       <w:r>
@@ -5785,16 +5883,7 @@
           <w:sz w:val="24"/>
           <w:szCs w:val="24"/>
         </w:rPr>
-        <w:t xml:space="preserve">Participants who indicated that the study was about the effects of video games on aggression without </w:t>
-      </w:r>
-      <w:r>
-        <w:rPr>
-          <w:rFonts w:ascii="Times New Roman" w:hAnsi="Times New Roman" w:cs="Times New Roman"/>
-          <w:sz w:val="24"/>
-          <w:szCs w:val="24"/>
-        </w:rPr>
-        <w:lastRenderedPageBreak/>
-        <w:t>picking any lures (debriefing questionnaire, item 1) were marked as suspicious and excluded from analysis.</w:t>
+        <w:t>Participants who indicated that the study was about the effects of video games on aggression without picking any lures (debriefing questionnaire, item 1) were marked as suspicious and excluded from analysis.</w:t>
       </w:r>
     </w:p>
     <w:p>
@@ -5980,7 +6069,16 @@
           <w:sz w:val="24"/>
           <w:szCs w:val="24"/>
         </w:rPr>
-        <w:t xml:space="preserve">In the violent version, enemy graphics and sounds were borrowed from </w:t>
+        <w:t xml:space="preserve">In the violent version, </w:t>
+      </w:r>
+      <w:r>
+        <w:rPr>
+          <w:rFonts w:ascii="Times New Roman" w:hAnsi="Times New Roman" w:cs="Times New Roman"/>
+          <w:sz w:val="24"/>
+          <w:szCs w:val="24"/>
+        </w:rPr>
+        <w:lastRenderedPageBreak/>
+        <w:t xml:space="preserve">enemy graphics and sounds were borrowed from </w:t>
       </w:r>
       <w:r>
         <w:rPr>
@@ -6075,23 +6173,7 @@
           <w:sz w:val="24"/>
           <w:szCs w:val="24"/>
         </w:rPr>
-        <w:t xml:space="preserve"> into fountains of gore</w:t>
-      </w:r>
-      <w:r>
-        <w:rPr>
-          <w:rFonts w:ascii="Times New Roman" w:hAnsi="Times New Roman" w:cs="Times New Roman"/>
-          <w:sz w:val="24"/>
-          <w:szCs w:val="24"/>
-        </w:rPr>
-        <w:t xml:space="preserve"> and</w:t>
-      </w:r>
-      <w:r>
-        <w:rPr>
-          <w:rFonts w:ascii="Times New Roman" w:hAnsi="Times New Roman" w:cs="Times New Roman"/>
-          <w:sz w:val="24"/>
-          <w:szCs w:val="24"/>
-        </w:rPr>
-        <w:t xml:space="preserve"> severed limbs. </w:t>
+        <w:t xml:space="preserve"> into fountains of gore. </w:t>
       </w:r>
       <w:r>
         <w:rPr>
@@ -6350,7 +6432,23 @@
           <w:sz w:val="24"/>
           <w:szCs w:val="24"/>
         </w:rPr>
-        <w:t xml:space="preserve">. In the easy version of the game, enemies </w:t>
+        <w:t xml:space="preserve">. </w:t>
+      </w:r>
+      <w:r>
+        <w:rPr>
+          <w:rFonts w:ascii="Times New Roman" w:hAnsi="Times New Roman" w:cs="Times New Roman"/>
+          <w:sz w:val="24"/>
+          <w:szCs w:val="24"/>
+        </w:rPr>
+        <w:t xml:space="preserve">Players receiving too many hits would die or become trapped in goo, having to restart the level. </w:t>
+      </w:r>
+      <w:r>
+        <w:rPr>
+          <w:rFonts w:ascii="Times New Roman" w:hAnsi="Times New Roman" w:cs="Times New Roman"/>
+          <w:sz w:val="24"/>
+          <w:szCs w:val="24"/>
+        </w:rPr>
+        <w:t xml:space="preserve">In the easy version of the game, enemies </w:t>
       </w:r>
       <w:r>
         <w:rPr>
@@ -6449,7 +6547,6 @@
           <w:sz w:val="24"/>
           <w:szCs w:val="24"/>
         </w:rPr>
-        <w:lastRenderedPageBreak/>
         <w:tab/>
         <w:t xml:space="preserve">The games were also programmed to track some statistics about the player’s performance. These </w:t>
       </w:r>
@@ -6596,7 +6693,16 @@
           <w:sz w:val="24"/>
           <w:szCs w:val="24"/>
         </w:rPr>
-        <w:t xml:space="preserve">In the case that only one participant was present, a male research assistant or graduate student would pretend to be the other participant. </w:t>
+        <w:t xml:space="preserve">In the case that only one participant was present, a male research </w:t>
+      </w:r>
+      <w:r>
+        <w:rPr>
+          <w:rFonts w:ascii="Times New Roman" w:hAnsi="Times New Roman" w:cs="Times New Roman"/>
+          <w:sz w:val="24"/>
+          <w:szCs w:val="24"/>
+        </w:rPr>
+        <w:lastRenderedPageBreak/>
+        <w:t xml:space="preserve">assistant or graduate student would pretend to be the other participant. </w:t>
       </w:r>
       <w:r>
         <w:rPr>
@@ -7056,16 +7162,7 @@
           <w:sz w:val="24"/>
           <w:szCs w:val="24"/>
         </w:rPr>
-        <w:t xml:space="preserve">, </w:t>
-      </w:r>
-      <w:r>
-        <w:rPr>
-          <w:rFonts w:ascii="Times New Roman" w:hAnsi="Times New Roman" w:cs="Times New Roman"/>
-          <w:sz w:val="24"/>
-          <w:szCs w:val="24"/>
-        </w:rPr>
-        <w:lastRenderedPageBreak/>
-        <w:t>then put</w:t>
+        <w:t>, then put</w:t>
       </w:r>
       <w:r>
         <w:rPr>
@@ -7294,6 +7391,7 @@
           <w:sz w:val="24"/>
           <w:szCs w:val="24"/>
         </w:rPr>
+        <w:lastRenderedPageBreak/>
         <w:t>When the game session end</w:t>
       </w:r>
       <w:r>
@@ -7752,16 +7850,7 @@
           <w:sz w:val="24"/>
           <w:szCs w:val="24"/>
         </w:rPr>
-        <w:t xml:space="preserve"> The researcher </w:t>
-      </w:r>
-      <w:r>
-        <w:rPr>
-          <w:rFonts w:ascii="Times New Roman" w:hAnsi="Times New Roman" w:cs="Times New Roman"/>
-          <w:sz w:val="24"/>
-          <w:szCs w:val="24"/>
-        </w:rPr>
-        <w:lastRenderedPageBreak/>
-        <w:t>explained that, to avoid experimenter bias,</w:t>
+        <w:t xml:space="preserve"> The researcher explained that, to avoid experimenter bias,</w:t>
       </w:r>
       <w:r>
         <w:rPr>
@@ -7986,7 +8075,16 @@
           <w:sz w:val="24"/>
           <w:szCs w:val="24"/>
         </w:rPr>
-        <w:t>. The manipulation was highly effective: participants indicated that the violent game (</w:t>
+        <w:t xml:space="preserve">. The manipulation was highly </w:t>
+      </w:r>
+      <w:r>
+        <w:rPr>
+          <w:rFonts w:ascii="Times New Roman" w:eastAsia="Cambria" w:hAnsi="Times New Roman" w:cs="Times New Roman"/>
+          <w:sz w:val="24"/>
+          <w:szCs w:val="24"/>
+        </w:rPr>
+        <w:lastRenderedPageBreak/>
+        <w:t>effective: participants indicated that the violent game (</w:t>
       </w:r>
       <w:r>
         <w:rPr>
@@ -8359,16 +8457,7 @@
           <w:sz w:val="24"/>
           <w:szCs w:val="24"/>
         </w:rPr>
-        <w:t xml:space="preserve">, 0.18]). An interaction was observed such that the difference </w:t>
-      </w:r>
-      <w:r>
-        <w:rPr>
-          <w:rFonts w:ascii="Times New Roman" w:eastAsia="Cambria" w:hAnsi="Times New Roman" w:cs="Times New Roman"/>
-          <w:sz w:val="24"/>
-          <w:szCs w:val="24"/>
-        </w:rPr>
-        <w:lastRenderedPageBreak/>
-        <w:t xml:space="preserve">between violent and non-violent games was larger when the game was easy, </w:t>
+        <w:t xml:space="preserve">, 0.18]). An interaction was observed such that the difference between violent and non-violent games was larger when the game was easy, </w:t>
       </w:r>
       <w:r>
         <w:rPr>
@@ -8447,7 +8536,16 @@
           <w:sz w:val="24"/>
           <w:szCs w:val="24"/>
         </w:rPr>
-        <w:t xml:space="preserve"> Mean evaluations of the participants’ interactions with the partner were also assessed. Participants generally indicated that they were irritated (</w:t>
+        <w:t xml:space="preserve"> Mean evaluations of the participants’ interactions with the partner were also assessed. </w:t>
+      </w:r>
+      <w:commentRangeStart w:id="2"/>
+      <w:r>
+        <w:rPr>
+          <w:rFonts w:ascii="Times New Roman" w:eastAsia="Cambria" w:hAnsi="Times New Roman" w:cs="Times New Roman"/>
+          <w:sz w:val="24"/>
+          <w:szCs w:val="24"/>
+        </w:rPr>
+        <w:t>Participants generally indicated that they were irritated (</w:t>
       </w:r>
       <w:r>
         <w:rPr>
@@ -8668,6 +8766,13 @@
           <w:szCs w:val="24"/>
         </w:rPr>
         <w:t xml:space="preserve"> = 1.3).</w:t>
+      </w:r>
+      <w:commentRangeEnd w:id="2"/>
+      <w:r>
+        <w:rPr>
+          <w:rStyle w:val="CommentReference"/>
+        </w:rPr>
+        <w:commentReference w:id="2"/>
       </w:r>
     </w:p>
     <w:p>
@@ -8686,7 +8791,7 @@
           <w:sz w:val="24"/>
           <w:szCs w:val="24"/>
         </w:rPr>
-        <w:t xml:space="preserve">To determine whether the cold pressor dependent variable was a sensitive measure of aggression, we tested whether participants more provoked by the feedback gave higher cold pressor assignments. Parallel analysis suggested a two-factor solution for participants’ ratings of their interaction with their partner. Factors were extracted using oblimin rotation. The first factor accounted for 52% of the variance and had loadings indicating provocation: .77, .76, and .67 for irritation, anger, and annoyance and -.25, .02, and .02 for happiness, helpfulness, and pleasure. This provocation factor was then used as a linear predictor of cold pressor assignment. The relationship was moderately strong, </w:t>
+        <w:t xml:space="preserve">To determine whether the cold pressor dependent variable was a sensitive measure of aggression, we tested whether participants more provoked by the feedback gave higher cold pressor assignments. The relationship was moderately strong, </w:t>
       </w:r>
       <w:r>
         <w:rPr>
@@ -8703,7 +8808,16 @@
           <w:sz w:val="24"/>
           <w:szCs w:val="24"/>
         </w:rPr>
-        <w:t xml:space="preserve">(249) = 5.73, </w:t>
+        <w:t xml:space="preserve">(249) = </w:t>
+      </w:r>
+      <w:r>
+        <w:rPr>
+          <w:rFonts w:ascii="Times New Roman" w:eastAsia="Cambria" w:hAnsi="Times New Roman" w:cs="Times New Roman"/>
+          <w:sz w:val="24"/>
+          <w:szCs w:val="24"/>
+        </w:rPr>
+        <w:lastRenderedPageBreak/>
+        <w:t xml:space="preserve">5.73, </w:t>
       </w:r>
       <w:r>
         <w:rPr>
@@ -8737,7 +8851,23 @@
           <w:sz w:val="24"/>
           <w:szCs w:val="24"/>
         </w:rPr>
-        <w:t xml:space="preserve"> = .33 [.22, .43], suggesting that the cold pressor measure was indeed influenced by participants’ intent to aggress. A scatterplot and loess regression line are provided in </w:t>
+        <w:t xml:space="preserve"> = .33 [.22, .43], suggesting that the cold pressor measure was indeed influenced by participants’ intent to aggress. </w:t>
+      </w:r>
+      <w:r>
+        <w:rPr>
+          <w:rFonts w:ascii="Times New Roman" w:eastAsia="Cambria" w:hAnsi="Times New Roman" w:cs="Times New Roman"/>
+          <w:sz w:val="24"/>
+          <w:szCs w:val="24"/>
+        </w:rPr>
+        <w:t>See</w:t>
+      </w:r>
+      <w:r>
+        <w:rPr>
+          <w:rFonts w:ascii="Times New Roman" w:eastAsia="Cambria" w:hAnsi="Times New Roman" w:cs="Times New Roman"/>
+          <w:sz w:val="24"/>
+          <w:szCs w:val="24"/>
+        </w:rPr>
+        <w:t xml:space="preserve"> </w:t>
       </w:r>
       <w:r>
         <w:rPr>
@@ -8746,6 +8876,14 @@
           <w:szCs w:val="24"/>
         </w:rPr>
         <w:t>the supplement</w:t>
+      </w:r>
+      <w:r>
+        <w:rPr>
+          <w:rFonts w:ascii="Times New Roman" w:eastAsia="Cambria" w:hAnsi="Times New Roman" w:cs="Times New Roman"/>
+          <w:sz w:val="24"/>
+          <w:szCs w:val="24"/>
+        </w:rPr>
+        <w:t xml:space="preserve"> for details</w:t>
       </w:r>
       <w:r>
         <w:rPr>
@@ -8790,7 +8928,16 @@
           <w:sz w:val="24"/>
           <w:szCs w:val="24"/>
         </w:rPr>
-        <w:t xml:space="preserve"> 2 (Difficulty) ANOVA was conducted to determine whether the game played influenced participants’ ratings of the interaction. Effects were small and not statistically significant (violence, </w:t>
+        <w:t xml:space="preserve"> 2 (Difficulty) ANOVA was conducted to determine whether the game played influenced participants’ ratings of the interaction. Effects were small and not statistically significant </w:t>
+      </w:r>
+      <w:commentRangeStart w:id="3"/>
+      <w:r>
+        <w:rPr>
+          <w:rFonts w:ascii="Times New Roman" w:eastAsia="Cambria" w:hAnsi="Times New Roman" w:cs="Times New Roman"/>
+          <w:sz w:val="24"/>
+          <w:szCs w:val="24"/>
+        </w:rPr>
+        <w:t xml:space="preserve">(violence, </w:t>
       </w:r>
       <w:r>
         <w:rPr>
@@ -8891,16 +9038,7 @@
           <w:sz w:val="24"/>
           <w:szCs w:val="24"/>
         </w:rPr>
-        <w:t xml:space="preserve"> = </w:t>
-      </w:r>
-      <w:r>
-        <w:rPr>
-          <w:rFonts w:ascii="Times New Roman" w:eastAsia="Cambria" w:hAnsi="Times New Roman" w:cs="Times New Roman"/>
-          <w:sz w:val="24"/>
-          <w:szCs w:val="24"/>
-        </w:rPr>
-        <w:lastRenderedPageBreak/>
-        <w:t xml:space="preserve">.867, </w:t>
+        <w:t xml:space="preserve"> = .867, </w:t>
       </w:r>
       <w:r>
         <w:rPr>
@@ -9000,7 +9138,22 @@
           <w:sz w:val="24"/>
           <w:szCs w:val="24"/>
         </w:rPr>
-        <w:t xml:space="preserve"> [-0.34, 0.13]), suggesting that the game played had a minimal influence on participants’ reaction to the feedback.</w:t>
+        <w:t xml:space="preserve"> [-0.34, 0.13]), </w:t>
+      </w:r>
+      <w:commentRangeEnd w:id="3"/>
+      <w:r>
+        <w:rPr>
+          <w:rStyle w:val="CommentReference"/>
+        </w:rPr>
+        <w:commentReference w:id="3"/>
+      </w:r>
+      <w:r>
+        <w:rPr>
+          <w:rFonts w:ascii="Times New Roman" w:eastAsia="Cambria" w:hAnsi="Times New Roman" w:cs="Times New Roman"/>
+          <w:sz w:val="24"/>
+          <w:szCs w:val="24"/>
+        </w:rPr>
+        <w:t>suggesting that the game played had a minimal influence on participants’ reaction to the feedback.</w:t>
       </w:r>
     </w:p>
     <w:p>
@@ -9017,8 +9170,8 @@
           <w:szCs w:val="28"/>
         </w:rPr>
       </w:pPr>
-      <w:bookmarkStart w:id="1" w:name="conventional-general-linear-models."/>
-      <w:bookmarkEnd w:id="1"/>
+      <w:bookmarkStart w:id="4" w:name="conventional-general-linear-models."/>
+      <w:bookmarkEnd w:id="4"/>
       <w:r>
         <w:rPr>
           <w:rFonts w:ascii="Times New Roman" w:eastAsia="Times New Roman" w:hAnsi="Times New Roman" w:cs="Times New Roman"/>
@@ -9394,7 +9547,16 @@
           <w:sz w:val="24"/>
           <w:szCs w:val="24"/>
         </w:rPr>
-        <w:t>. No higher-order interactions involving 2D:4D ratio of either hand were statistically significant. Full model output is summarized in Tables 2 and 3.</w:t>
+        <w:t xml:space="preserve">. No higher-order </w:t>
+      </w:r>
+      <w:r>
+        <w:rPr>
+          <w:rFonts w:ascii="Times New Roman" w:eastAsia="Cambria" w:hAnsi="Times New Roman" w:cs="Times New Roman"/>
+          <w:sz w:val="24"/>
+          <w:szCs w:val="24"/>
+        </w:rPr>
+        <w:lastRenderedPageBreak/>
+        <w:t>interactions involving 2D:4D ratio of either hand were statistically significant. Full model output is summarized in Tables 2 and 3.</w:t>
       </w:r>
     </w:p>
     <w:p>
@@ -10054,8 +10216,8 @@
           <w:szCs w:val="28"/>
         </w:rPr>
       </w:pPr>
-      <w:bookmarkStart w:id="2" w:name="bayesian-anova."/>
-      <w:bookmarkEnd w:id="2"/>
+      <w:bookmarkStart w:id="5" w:name="bayesian-anova."/>
+      <w:bookmarkEnd w:id="5"/>
       <w:r>
         <w:rPr>
           <w:rFonts w:ascii="Times New Roman" w:eastAsia="Times New Roman" w:hAnsi="Times New Roman" w:cs="Times New Roman"/>
@@ -10085,8 +10247,6 @@
         </w:rPr>
         <w:t xml:space="preserve">Models were compared using the BayesFactor package for R (Morey &amp; Rouder, 2014). The scale of the effect size under the alternative hypothesis was specified as </w:t>
       </w:r>
-      <w:bookmarkStart w:id="3" w:name="_GoBack"/>
-      <w:bookmarkEnd w:id="3"/>
       <w:r>
         <w:rPr>
           <w:rFonts w:ascii="Times New Roman" w:eastAsia="Cambria" w:hAnsi="Times New Roman" w:cs="Times New Roman"/>
@@ -10440,8 +10600,8 @@
           <w:szCs w:val="24"/>
         </w:rPr>
       </w:pPr>
-      <w:bookmarkStart w:id="4" w:name="non-local-bayesian-prior."/>
-      <w:bookmarkEnd w:id="4"/>
+      <w:bookmarkStart w:id="6" w:name="non-local-bayesian-prior."/>
+      <w:bookmarkEnd w:id="6"/>
       <w:r>
         <w:rPr>
           <w:rFonts w:ascii="Times New Roman" w:eastAsia="Times New Roman" w:hAnsi="Times New Roman" w:cs="Times New Roman"/>
@@ -10801,8 +10961,8 @@
           <w:szCs w:val="28"/>
         </w:rPr>
       </w:pPr>
-      <w:bookmarkStart w:id="5" w:name="supplementary-methods"/>
-      <w:bookmarkEnd w:id="5"/>
+      <w:bookmarkStart w:id="7" w:name="supplementary-methods"/>
+      <w:bookmarkEnd w:id="7"/>
       <w:r>
         <w:rPr>
           <w:rFonts w:ascii="Times New Roman" w:eastAsia="Times New Roman" w:hAnsi="Times New Roman" w:cs="Times New Roman"/>
@@ -10873,8 +11033,8 @@
           <w:szCs w:val="28"/>
         </w:rPr>
       </w:pPr>
-      <w:bookmarkStart w:id="6" w:name="exploratory-analyses"/>
-      <w:bookmarkEnd w:id="6"/>
+      <w:bookmarkStart w:id="8" w:name="exploratory-analyses"/>
+      <w:bookmarkEnd w:id="8"/>
       <w:r>
         <w:rPr>
           <w:rFonts w:ascii="Times New Roman" w:eastAsia="Times New Roman" w:hAnsi="Times New Roman" w:cs="Times New Roman"/>
@@ -18896,7 +19056,7 @@
 
 <file path=word/comments.xml><?xml version="1.0" encoding="utf-8"?>
 <w:comments xmlns:wpc="http://schemas.microsoft.com/office/word/2010/wordprocessingCanvas" xmlns:cx="http://schemas.microsoft.com/office/drawing/2014/chartex" xmlns:cx1="http://schemas.microsoft.com/office/drawing/2015/9/8/chartex" xmlns:mc="http://schemas.openxmlformats.org/markup-compatibility/2006" xmlns:o="urn:schemas-microsoft-com:office:office" xmlns:r="http://schemas.openxmlformats.org/officeDocument/2006/relationships" xmlns:m="http://schemas.openxmlformats.org/officeDocument/2006/math" xmlns:v="urn:schemas-microsoft-com:vml" xmlns:wp14="http://schemas.microsoft.com/office/word/2010/wordprocessingDrawing" xmlns:wp="http://schemas.openxmlformats.org/drawingml/2006/wordprocessingDrawing" xmlns:w10="urn:schemas-microsoft-com:office:word" xmlns:w="http://schemas.openxmlformats.org/wordprocessingml/2006/main" xmlns:w14="http://schemas.microsoft.com/office/word/2010/wordml" xmlns:w15="http://schemas.microsoft.com/office/word/2012/wordml" xmlns:w16se="http://schemas.microsoft.com/office/word/2015/wordml/symex" xmlns:wpg="http://schemas.microsoft.com/office/word/2010/wordprocessingGroup" xmlns:wpi="http://schemas.microsoft.com/office/word/2010/wordprocessingInk" xmlns:wne="http://schemas.microsoft.com/office/word/2006/wordml" xmlns:wps="http://schemas.microsoft.com/office/word/2010/wordprocessingShape" mc:Ignorable="w14 w15 w16se wp14">
-  <w:comment w:id="0" w:author="Hilgard, Joe" w:date="2018-10-26T16:16:00Z" w:initials="HJ">
+  <w:comment w:id="0" w:author="Hilgard, Joe" w:date="2018-10-29T15:02:00Z" w:initials="HJ">
     <w:p>
       <w:pPr>
         <w:pStyle w:val="CommentText"/>
@@ -18908,7 +19068,39 @@
         <w:annotationRef/>
       </w:r>
       <w:r>
-        <w:t>Could use bruce’s suggestion to cut wordcount</w:t>
+        <w:t>Maybe not necessary; 64 words</w:t>
+      </w:r>
+    </w:p>
+  </w:comment>
+  <w:comment w:id="2" w:author="Hilgard, Joe" w:date="2018-10-29T14:49:00Z" w:initials="HJ">
+    <w:p>
+      <w:pPr>
+        <w:pStyle w:val="CommentText"/>
+      </w:pPr>
+      <w:r>
+        <w:rPr>
+          <w:rStyle w:val="CommentReference"/>
+        </w:rPr>
+        <w:annotationRef/>
+      </w:r>
+      <w:r>
+        <w:t>Could report avg of 4.8</w:t>
+      </w:r>
+    </w:p>
+  </w:comment>
+  <w:comment w:id="3" w:author="Hilgard, Joe" w:date="2018-10-29T14:54:00Z" w:initials="HJ">
+    <w:p>
+      <w:pPr>
+        <w:pStyle w:val="CommentText"/>
+      </w:pPr>
+      <w:r>
+        <w:rPr>
+          <w:rStyle w:val="CommentReference"/>
+        </w:rPr>
+        <w:annotationRef/>
+      </w:r>
+      <w:r>
+        <w:t>Could move to supplement</w:t>
       </w:r>
     </w:p>
   </w:comment>
@@ -18917,7 +19109,9 @@
 
 <file path=word/commentsExtended.xml><?xml version="1.0" encoding="utf-8"?>
 <w15:commentsEx xmlns:wpc="http://schemas.microsoft.com/office/word/2010/wordprocessingCanvas" xmlns:cx="http://schemas.microsoft.com/office/drawing/2014/chartex" xmlns:cx1="http://schemas.microsoft.com/office/drawing/2015/9/8/chartex" xmlns:mc="http://schemas.openxmlformats.org/markup-compatibility/2006" xmlns:o="urn:schemas-microsoft-com:office:office" xmlns:r="http://schemas.openxmlformats.org/officeDocument/2006/relationships" xmlns:m="http://schemas.openxmlformats.org/officeDocument/2006/math" xmlns:v="urn:schemas-microsoft-com:vml" xmlns:wp14="http://schemas.microsoft.com/office/word/2010/wordprocessingDrawing" xmlns:wp="http://schemas.openxmlformats.org/drawingml/2006/wordprocessingDrawing" xmlns:w10="urn:schemas-microsoft-com:office:word" xmlns:w="http://schemas.openxmlformats.org/wordprocessingml/2006/main" xmlns:w14="http://schemas.microsoft.com/office/word/2010/wordml" xmlns:w15="http://schemas.microsoft.com/office/word/2012/wordml" xmlns:w16se="http://schemas.microsoft.com/office/word/2015/wordml/symex" xmlns:wpg="http://schemas.microsoft.com/office/word/2010/wordprocessingGroup" xmlns:wpi="http://schemas.microsoft.com/office/word/2010/wordprocessingInk" xmlns:wne="http://schemas.microsoft.com/office/word/2006/wordml" xmlns:wps="http://schemas.microsoft.com/office/word/2010/wordprocessingShape" mc:Ignorable="w14 w15 w16se wp14">
-  <w15:commentEx w15:paraId="6C898499" w15:done="0"/>
+  <w15:commentEx w15:paraId="29F776BA" w15:done="0"/>
+  <w15:commentEx w15:paraId="31E732E7" w15:done="0"/>
+  <w15:commentEx w15:paraId="7EC439C5" w15:done="0"/>
 </w15:commentsEx>
 </file>
 
@@ -19090,7 +19284,7 @@
       <w:rPr>
         <w:noProof/>
       </w:rPr>
-      <w:t>18</w:t>
+      <w:t>9</w:t>
     </w:r>
     <w:r>
       <w:rPr>
@@ -20573,7 +20767,7 @@
 </file>
 
 <file path=customXml/itemProps1.xml><?xml version="1.0" encoding="utf-8"?>
-<ds:datastoreItem xmlns:ds="http://schemas.openxmlformats.org/officeDocument/2006/customXml" ds:itemID="{F17E7F0A-5E4A-421E-963F-14B5555C8A48}">
+<ds:datastoreItem xmlns:ds="http://schemas.openxmlformats.org/officeDocument/2006/customXml" ds:itemID="{225BABC5-2F2D-4A29-AF10-910AE3C0693B}">
   <ds:schemaRefs>
     <ds:schemaRef ds:uri="http://schemas.openxmlformats.org/officeDocument/2006/bibliography"/>
   </ds:schemaRefs>

</xml_diff>